<commit_message>
Se cambio la actividad de aprendizaje con las respuestas de los alumnos.
</commit_message>
<xml_diff>
--- a/Clase_3/Clase 3. Actividad de aprendizaje.docx
+++ b/Clase_3/Clase 3. Actividad de aprendizaje.docx
@@ -1,6 +1,6 @@
 
 <file path=word/document.xml><?xml version="1.0" encoding="utf-8"?>
-<w:document xmlns:wpc="http://schemas.microsoft.com/office/word/2010/wordprocessingCanvas" xmlns:mo="http://schemas.microsoft.com/office/mac/office/2008/main" xmlns:mc="http://schemas.openxmlformats.org/markup-compatibility/2006" xmlns:mv="urn:schemas-microsoft-com:mac:vml" xmlns:o="urn:schemas-microsoft-com:office:office" xmlns:r="http://schemas.openxmlformats.org/officeDocument/2006/relationships" xmlns:m="http://schemas.openxmlformats.org/officeDocument/2006/math" xmlns:v="urn:schemas-microsoft-com:vml" xmlns:wp14="http://schemas.microsoft.com/office/word/2010/wordprocessingDrawing" xmlns:wp="http://schemas.openxmlformats.org/drawingml/2006/wordprocessingDrawing" xmlns:w10="urn:schemas-microsoft-com:office:word" xmlns:w="http://schemas.openxmlformats.org/wordprocessingml/2006/main" xmlns:w14="http://schemas.microsoft.com/office/word/2010/wordml" xmlns:wpg="http://schemas.microsoft.com/office/word/2010/wordprocessingGroup" xmlns:wpi="http://schemas.microsoft.com/office/word/2010/wordprocessingInk" xmlns:wne="http://schemas.microsoft.com/office/word/2006/wordml" xmlns:wps="http://schemas.microsoft.com/office/word/2010/wordprocessingShape" mc:Ignorable="w14 wp14">
+<w:document xmlns:wpc="http://schemas.microsoft.com/office/word/2010/wordprocessingCanvas" xmlns:cx="http://schemas.microsoft.com/office/drawing/2014/chartex" xmlns:mc="http://schemas.openxmlformats.org/markup-compatibility/2006" xmlns:o="urn:schemas-microsoft-com:office:office" xmlns:r="http://schemas.openxmlformats.org/officeDocument/2006/relationships" xmlns:m="http://schemas.openxmlformats.org/officeDocument/2006/math" xmlns:v="urn:schemas-microsoft-com:vml" xmlns:wp14="http://schemas.microsoft.com/office/word/2010/wordprocessingDrawing" xmlns:wp="http://schemas.openxmlformats.org/drawingml/2006/wordprocessingDrawing" xmlns:w10="urn:schemas-microsoft-com:office:word" xmlns:w="http://schemas.openxmlformats.org/wordprocessingml/2006/main" xmlns:w14="http://schemas.microsoft.com/office/word/2010/wordml" xmlns:w15="http://schemas.microsoft.com/office/word/2012/wordml" xmlns:w16se="http://schemas.microsoft.com/office/word/2015/wordml/symex" xmlns:wpg="http://schemas.microsoft.com/office/word/2010/wordprocessingGroup" xmlns:wpi="http://schemas.microsoft.com/office/word/2010/wordprocessingInk" xmlns:wne="http://schemas.microsoft.com/office/word/2006/wordml" xmlns:wps="http://schemas.microsoft.com/office/word/2010/wordprocessingShape" mc:Ignorable="w14 w15 w16se wp14">
   <w:body>
     <w:p>
       <w:pPr>
@@ -13,13 +13,7 @@
         <w:rPr>
           <w:b/>
         </w:rPr>
-        <w:t>CLASE 3</w:t>
-      </w:r>
-      <w:r>
-        <w:rPr>
-          <w:b/>
-        </w:rPr>
-        <w:t xml:space="preserve"> - ACTIVIDAD DE APRENDIZAJE</w:t>
+        <w:t>CLASE 3 - ACTIVIDAD DE APRENDIZAJE</w:t>
       </w:r>
     </w:p>
     <w:p>
@@ -74,40 +68,36 @@
           <w:rFonts w:ascii="Times New Roman" w:eastAsia="Times New Roman" w:hAnsi="Times New Roman" w:cs="Times New Roman"/>
           <w:sz w:val="24"/>
           <w:szCs w:val="24"/>
-          <w:lang w:val="es-CL"/>
         </w:rPr>
       </w:pPr>
       <w:r>
         <w:rPr>
-          <w:rFonts w:ascii="Helvetica Neue" w:eastAsia="Times New Roman" w:hAnsi="Helvetica Neue" w:cs="Times New Roman"/>
+          <w:rFonts w:ascii="Helvetica Neue" w:eastAsia="Helvetica Neue" w:hAnsi="Helvetica Neue" w:cs="Helvetica Neue"/>
           <w:color w:val="333333"/>
           <w:sz w:val="21"/>
           <w:szCs w:val="21"/>
-          <w:shd w:val="clear" w:color="auto" w:fill="FFFFFF"/>
-          <w:lang w:val="es-CL"/>
+          <w:highlight w:val="white"/>
         </w:rPr>
         <w:t>Profesor adjunto de la Pontificia Universidad Católica de Valparaíso</w:t>
       </w:r>
       <w:r>
         <w:rPr>
-          <w:rFonts w:ascii="Helvetica Neue" w:eastAsia="Times New Roman" w:hAnsi="Helvetica Neue" w:cs="Times New Roman"/>
+          <w:rFonts w:ascii="Helvetica Neue" w:eastAsia="Helvetica Neue" w:hAnsi="Helvetica Neue" w:cs="Helvetica Neue"/>
           <w:color w:val="333333"/>
           <w:sz w:val="21"/>
           <w:szCs w:val="21"/>
-          <w:lang w:val="es-CL"/>
         </w:rPr>
         <w:br/>
       </w:r>
-      <w:hyperlink r:id="rId5" w:history="1">
+      <w:hyperlink r:id="rId5">
         <w:r>
           <w:rPr>
-            <w:rFonts w:ascii="Helvetica Neue" w:eastAsia="Times New Roman" w:hAnsi="Helvetica Neue" w:cs="Times New Roman"/>
+            <w:rFonts w:ascii="Helvetica Neue" w:eastAsia="Helvetica Neue" w:hAnsi="Helvetica Neue" w:cs="Helvetica Neue"/>
             <w:color w:val="337AB7"/>
             <w:sz w:val="21"/>
             <w:szCs w:val="21"/>
+            <w:highlight w:val="white"/>
             <w:u w:val="single"/>
-            <w:shd w:val="clear" w:color="auto" w:fill="FFFFFF"/>
-            <w:lang w:val="es-CL"/>
           </w:rPr>
           <w:t>jose.gallardo@pucv.cl</w:t>
         </w:r>
@@ -136,91 +126,19 @@
         <w:jc w:val="both"/>
         <w:rPr>
           <w:b/>
-          <w:bCs/>
           <w:sz w:val="24"/>
           <w:szCs w:val="24"/>
-          <w:lang w:val="es-ES"/>
         </w:rPr>
       </w:pPr>
-      <w:r>
-        <w:rPr>
-          <w:b/>
-          <w:bCs/>
-          <w:sz w:val="24"/>
-          <w:szCs w:val="24"/>
-          <w:lang w:val="es-ES"/>
-        </w:rPr>
-        <w:t>¿</w:t>
-      </w:r>
-      <w:r>
-        <w:rPr>
-          <w:b/>
-          <w:bCs/>
-          <w:sz w:val="24"/>
-          <w:szCs w:val="24"/>
-          <w:lang w:val="es-ES"/>
-        </w:rPr>
-        <w:t>Por qué es importante</w:t>
-      </w:r>
-      <w:r>
-        <w:rPr>
-          <w:b/>
-          <w:bCs/>
-          <w:sz w:val="24"/>
-          <w:szCs w:val="24"/>
-          <w:lang w:val="es-ES"/>
-        </w:rPr>
-        <w:t xml:space="preserve"> presentar y comunicar </w:t>
-      </w:r>
-      <w:r>
-        <w:rPr>
-          <w:b/>
-          <w:bCs/>
-          <w:sz w:val="24"/>
-          <w:szCs w:val="24"/>
-          <w:lang w:val="es-ES"/>
-        </w:rPr>
-        <w:t xml:space="preserve">los </w:t>
-      </w:r>
-      <w:r>
-        <w:rPr>
-          <w:b/>
-          <w:bCs/>
-          <w:sz w:val="24"/>
-          <w:szCs w:val="24"/>
-          <w:lang w:val="es-ES"/>
-        </w:rPr>
-        <w:t>resulta</w:t>
-      </w:r>
-      <w:r>
-        <w:rPr>
-          <w:b/>
-          <w:bCs/>
-          <w:sz w:val="24"/>
-          <w:szCs w:val="24"/>
-          <w:lang w:val="es-ES"/>
-        </w:rPr>
-        <w:t>dos de tus análisis de datos</w:t>
-      </w:r>
-      <w:bookmarkStart w:id="0" w:name="_GoBack"/>
+      <w:bookmarkStart w:id="0" w:name="_heading=h.gjdgxs" w:colFirst="0" w:colLast="0"/>
       <w:bookmarkEnd w:id="0"/>
-      <w:r>
-        <w:rPr>
-          <w:b/>
-          <w:bCs/>
-          <w:sz w:val="24"/>
-          <w:szCs w:val="24"/>
-          <w:lang w:val="es-ES"/>
-        </w:rPr>
-        <w:t>?</w:t>
-      </w:r>
       <w:r>
         <w:rPr>
           <w:b/>
           <w:sz w:val="24"/>
           <w:szCs w:val="24"/>
         </w:rPr>
-        <w:t xml:space="preserve"> </w:t>
+        <w:t xml:space="preserve">¿Por qué es importante presentar y comunicar los resultados de tus análisis de datos? </w:t>
       </w:r>
     </w:p>
     <w:p>
@@ -237,8 +155,8 @@
     </w:p>
     <w:tbl>
       <w:tblPr>
-        <w:tblStyle w:val="a"/>
-        <w:tblW w:w="8889" w:type="dxa"/>
+        <w:tblStyle w:val="a2"/>
+        <w:tblW w:w="8888" w:type="dxa"/>
         <w:tblInd w:w="0" w:type="dxa"/>
         <w:tblBorders>
           <w:top w:val="single" w:sz="8" w:space="0" w:color="000000"/>
@@ -252,7 +170,7 @@
         <w:tblLook w:val="0600" w:firstRow="0" w:lastRow="0" w:firstColumn="0" w:lastColumn="0" w:noHBand="1" w:noVBand="1"/>
       </w:tblPr>
       <w:tblGrid>
-        <w:gridCol w:w="3219"/>
+        <w:gridCol w:w="3218"/>
         <w:gridCol w:w="3827"/>
         <w:gridCol w:w="1843"/>
       </w:tblGrid>
@@ -329,7 +247,6 @@
               <w:rPr>
                 <w:sz w:val="24"/>
                 <w:szCs w:val="24"/>
-                <w:lang w:val="es-ES"/>
               </w:rPr>
               <w:t>Apellidos Alarcón a Jara</w:t>
             </w:r>
@@ -386,16 +303,8 @@
                 <w:between w:val="nil"/>
               </w:pBdr>
               <w:spacing w:line="240" w:lineRule="auto"/>
-              <w:rPr>
-                <w:sz w:val="24"/>
-                <w:szCs w:val="24"/>
-              </w:rPr>
-            </w:pPr>
-            <w:r>
-              <w:rPr>
-                <w:rFonts w:ascii="Calibri" w:eastAsia="Times New Roman" w:hAnsi="Calibri" w:cs="Times New Roman"/>
-                <w:color w:val="000000"/>
-              </w:rPr>
+            </w:pPr>
+            <w:r>
               <w:t>Rodrigo Guillermo Alarcón</w:t>
             </w:r>
           </w:p>
@@ -422,11 +331,34 @@
                 <w:between w:val="nil"/>
               </w:pBdr>
               <w:spacing w:line="240" w:lineRule="auto"/>
-              <w:rPr>
-                <w:sz w:val="24"/>
-                <w:szCs w:val="24"/>
-              </w:rPr>
-            </w:pPr>
+            </w:pPr>
+            <w:r>
+              <w:t xml:space="preserve">Para evitar que se repitan los escenarios desfavorables, en un ambiente </w:t>
+            </w:r>
+            <w:proofErr w:type="gramStart"/>
+            <w:r>
+              <w:t>productivo</w:t>
+            </w:r>
+            <w:proofErr w:type="gramEnd"/>
+            <w:r>
+              <w:t xml:space="preserve"> por ejemplo.</w:t>
+            </w:r>
+          </w:p>
+          <w:p>
+            <w:pPr>
+              <w:widowControl w:val="0"/>
+              <w:pBdr>
+                <w:top w:val="nil"/>
+                <w:left w:val="nil"/>
+                <w:bottom w:val="nil"/>
+                <w:right w:val="nil"/>
+                <w:between w:val="nil"/>
+              </w:pBdr>
+              <w:spacing w:line="240" w:lineRule="auto"/>
+            </w:pPr>
+            <w:r>
+              <w:t>Para transparentar la información dentro y fuera de una organización.</w:t>
+            </w:r>
           </w:p>
         </w:tc>
         <w:tc>
@@ -445,10 +377,15 @@
               <w:widowControl w:val="0"/>
               <w:spacing w:line="240" w:lineRule="auto"/>
               <w:rPr>
-                <w:sz w:val="24"/>
-                <w:szCs w:val="24"/>
-              </w:rPr>
-            </w:pPr>
+                <w:rFonts w:ascii="Times New Roman" w:hAnsi="Times New Roman" w:cs="Times New Roman"/>
+              </w:rPr>
+            </w:pPr>
+            <w:r>
+              <w:rPr>
+                <w:rFonts w:ascii="Times New Roman" w:hAnsi="Times New Roman" w:cs="Times New Roman"/>
+              </w:rPr>
+              <w:t>111</w:t>
+            </w:r>
           </w:p>
         </w:tc>
       </w:tr>
@@ -469,14 +406,10 @@
                 <w:between w:val="nil"/>
               </w:pBdr>
               <w:spacing w:line="240" w:lineRule="auto"/>
-              <w:rPr>
-                <w:sz w:val="24"/>
-                <w:szCs w:val="24"/>
-              </w:rPr>
-            </w:pPr>
-            <w:r>
-              <w:rPr>
-                <w:rFonts w:ascii="Calibri" w:eastAsia="Times New Roman" w:hAnsi="Calibri" w:cs="Times New Roman"/>
+            </w:pPr>
+            <w:r>
+              <w:rPr>
+                <w:rFonts w:eastAsia="Calibri"/>
                 <w:color w:val="000000"/>
               </w:rPr>
               <w:t>Daniel Alejandro Azocar</w:t>
@@ -505,11 +438,10 @@
                 <w:between w:val="nil"/>
               </w:pBdr>
               <w:spacing w:line="240" w:lineRule="auto"/>
-              <w:rPr>
-                <w:sz w:val="24"/>
-                <w:szCs w:val="24"/>
-              </w:rPr>
-            </w:pPr>
+            </w:pPr>
+            <w:r>
+              <w:t>para una oportuna y correcta toma de decisiones y obtener conocimiento acerca de lo estudiado</w:t>
+            </w:r>
           </w:p>
         </w:tc>
         <w:tc>
@@ -528,11 +460,17 @@
               <w:widowControl w:val="0"/>
               <w:spacing w:line="240" w:lineRule="auto"/>
               <w:rPr>
-                <w:b/>
-                <w:sz w:val="24"/>
-                <w:szCs w:val="24"/>
-              </w:rPr>
-            </w:pPr>
+                <w:rFonts w:ascii="Times New Roman" w:hAnsi="Times New Roman" w:cs="Times New Roman"/>
+                <w:b/>
+              </w:rPr>
+            </w:pPr>
+            <w:r>
+              <w:rPr>
+                <w:rFonts w:ascii="Times New Roman" w:hAnsi="Times New Roman" w:cs="Times New Roman"/>
+                <w:b/>
+              </w:rPr>
+              <w:t>11</w:t>
+            </w:r>
           </w:p>
         </w:tc>
       </w:tr>
@@ -553,18 +491,23 @@
                 <w:between w:val="nil"/>
               </w:pBdr>
               <w:spacing w:line="240" w:lineRule="auto"/>
-              <w:rPr>
-                <w:sz w:val="24"/>
-                <w:szCs w:val="24"/>
-              </w:rPr>
-            </w:pPr>
-            <w:r>
-              <w:rPr>
-                <w:rFonts w:ascii="Calibri" w:eastAsia="Times New Roman" w:hAnsi="Calibri" w:cs="Times New Roman"/>
-                <w:color w:val="000000"/>
-              </w:rPr>
-              <w:t>Pedro Alberto Brunetti</w:t>
-            </w:r>
+            </w:pPr>
+            <w:r>
+              <w:rPr>
+                <w:rFonts w:eastAsia="Calibri"/>
+                <w:color w:val="000000"/>
+              </w:rPr>
+              <w:t xml:space="preserve">Pedro Alberto </w:t>
+            </w:r>
+            <w:proofErr w:type="spellStart"/>
+            <w:r>
+              <w:rPr>
+                <w:rFonts w:eastAsia="Calibri"/>
+                <w:color w:val="000000"/>
+              </w:rPr>
+              <w:t>Brunetti</w:t>
+            </w:r>
+            <w:proofErr w:type="spellEnd"/>
           </w:p>
         </w:tc>
         <w:tc>
@@ -589,11 +532,10 @@
                 <w:between w:val="nil"/>
               </w:pBdr>
               <w:spacing w:line="240" w:lineRule="auto"/>
-              <w:rPr>
-                <w:sz w:val="24"/>
-                <w:szCs w:val="24"/>
-              </w:rPr>
-            </w:pPr>
+            </w:pPr>
+            <w:r>
+              <w:t>Para explicar correctamente la interpretación de los datos, gráficos y tablas de la información procesada</w:t>
+            </w:r>
           </w:p>
         </w:tc>
         <w:tc>
@@ -612,11 +554,17 @@
               <w:widowControl w:val="0"/>
               <w:spacing w:line="240" w:lineRule="auto"/>
               <w:rPr>
-                <w:b/>
-                <w:sz w:val="24"/>
-                <w:szCs w:val="24"/>
-              </w:rPr>
-            </w:pPr>
+                <w:rFonts w:ascii="Times New Roman" w:hAnsi="Times New Roman" w:cs="Times New Roman"/>
+                <w:b/>
+              </w:rPr>
+            </w:pPr>
+            <w:r>
+              <w:rPr>
+                <w:rFonts w:ascii="Times New Roman" w:hAnsi="Times New Roman" w:cs="Times New Roman"/>
+                <w:b/>
+              </w:rPr>
+              <w:t>11</w:t>
+            </w:r>
           </w:p>
         </w:tc>
       </w:tr>
@@ -637,14 +585,10 @@
                 <w:between w:val="nil"/>
               </w:pBdr>
               <w:spacing w:line="240" w:lineRule="auto"/>
-              <w:rPr>
-                <w:sz w:val="24"/>
-                <w:szCs w:val="24"/>
-              </w:rPr>
-            </w:pPr>
-            <w:r>
-              <w:rPr>
-                <w:rFonts w:ascii="Calibri" w:eastAsia="Times New Roman" w:hAnsi="Calibri" w:cs="Times New Roman"/>
+            </w:pPr>
+            <w:r>
+              <w:rPr>
+                <w:rFonts w:eastAsia="Calibri"/>
                 <w:color w:val="000000"/>
               </w:rPr>
               <w:t>Armando Bueno</w:t>
@@ -673,10 +617,6 @@
                 <w:between w:val="nil"/>
               </w:pBdr>
               <w:spacing w:line="240" w:lineRule="auto"/>
-              <w:rPr>
-                <w:sz w:val="24"/>
-                <w:szCs w:val="24"/>
-              </w:rPr>
             </w:pPr>
           </w:p>
         </w:tc>
@@ -696,9 +636,8 @@
               <w:widowControl w:val="0"/>
               <w:spacing w:line="240" w:lineRule="auto"/>
               <w:rPr>
-                <w:b/>
-                <w:sz w:val="24"/>
-                <w:szCs w:val="24"/>
+                <w:rFonts w:ascii="Times New Roman" w:hAnsi="Times New Roman" w:cs="Times New Roman"/>
+                <w:b/>
               </w:rPr>
             </w:pPr>
           </w:p>
@@ -721,18 +660,23 @@
                 <w:between w:val="nil"/>
               </w:pBdr>
               <w:spacing w:line="240" w:lineRule="auto"/>
-              <w:rPr>
-                <w:sz w:val="24"/>
-                <w:szCs w:val="24"/>
-              </w:rPr>
-            </w:pPr>
-            <w:r>
-              <w:rPr>
-                <w:rFonts w:ascii="Calibri" w:eastAsia="Times New Roman" w:hAnsi="Calibri" w:cs="Times New Roman"/>
-                <w:color w:val="000000"/>
-              </w:rPr>
-              <w:t>Aldo Lorenzo Carimán</w:t>
-            </w:r>
+            </w:pPr>
+            <w:r>
+              <w:rPr>
+                <w:rFonts w:eastAsia="Calibri"/>
+                <w:color w:val="000000"/>
+              </w:rPr>
+              <w:t xml:space="preserve">Aldo Lorenzo </w:t>
+            </w:r>
+            <w:proofErr w:type="spellStart"/>
+            <w:r>
+              <w:rPr>
+                <w:rFonts w:eastAsia="Calibri"/>
+                <w:color w:val="000000"/>
+              </w:rPr>
+              <w:t>Carimán</w:t>
+            </w:r>
+            <w:proofErr w:type="spellEnd"/>
           </w:p>
         </w:tc>
         <w:tc>
@@ -757,11 +701,16 @@
                 <w:between w:val="nil"/>
               </w:pBdr>
               <w:spacing w:line="240" w:lineRule="auto"/>
-              <w:rPr>
-                <w:sz w:val="24"/>
-                <w:szCs w:val="24"/>
-              </w:rPr>
-            </w:pPr>
+            </w:pPr>
+            <w:r>
+              <w:t xml:space="preserve">informar </w:t>
+            </w:r>
+            <w:r>
+              <w:t>cómo</w:t>
+            </w:r>
+            <w:r>
+              <w:t xml:space="preserve"> se ha hecho la aproximación al problema en cuestión y cuál es la forma o herramientas usadas</w:t>
+            </w:r>
           </w:p>
         </w:tc>
         <w:tc>
@@ -780,9 +729,8 @@
               <w:widowControl w:val="0"/>
               <w:spacing w:line="240" w:lineRule="auto"/>
               <w:rPr>
-                <w:b/>
-                <w:sz w:val="24"/>
-                <w:szCs w:val="24"/>
+                <w:rFonts w:ascii="Times New Roman" w:hAnsi="Times New Roman" w:cs="Times New Roman"/>
+                <w:b/>
               </w:rPr>
             </w:pPr>
           </w:p>
@@ -805,18 +753,23 @@
                 <w:between w:val="nil"/>
               </w:pBdr>
               <w:spacing w:line="240" w:lineRule="auto"/>
-              <w:rPr>
-                <w:sz w:val="24"/>
-                <w:szCs w:val="24"/>
-              </w:rPr>
-            </w:pPr>
-            <w:r>
-              <w:rPr>
-                <w:rFonts w:ascii="Calibri" w:eastAsia="Times New Roman" w:hAnsi="Calibri" w:cs="Times New Roman"/>
-                <w:color w:val="000000"/>
-              </w:rPr>
-              <w:t>Javier Fernando Carofilis</w:t>
-            </w:r>
+            </w:pPr>
+            <w:r>
+              <w:rPr>
+                <w:rFonts w:eastAsia="Calibri"/>
+                <w:color w:val="000000"/>
+              </w:rPr>
+              <w:t xml:space="preserve">Javier Fernando </w:t>
+            </w:r>
+            <w:proofErr w:type="spellStart"/>
+            <w:r>
+              <w:rPr>
+                <w:rFonts w:eastAsia="Calibri"/>
+                <w:color w:val="000000"/>
+              </w:rPr>
+              <w:t>Carofilis</w:t>
+            </w:r>
+            <w:proofErr w:type="spellEnd"/>
           </w:p>
         </w:tc>
         <w:tc>
@@ -841,11 +794,18 @@
                 <w:between w:val="nil"/>
               </w:pBdr>
               <w:spacing w:line="240" w:lineRule="auto"/>
-              <w:rPr>
-                <w:sz w:val="24"/>
-                <w:szCs w:val="24"/>
-              </w:rPr>
-            </w:pPr>
+            </w:pPr>
+            <w:r>
+              <w:t xml:space="preserve">Para poder tomar decisiones correctas sobre el desempeño </w:t>
+            </w:r>
+            <w:proofErr w:type="spellStart"/>
+            <w:r>
+              <w:t>de el</w:t>
+            </w:r>
+            <w:proofErr w:type="spellEnd"/>
+            <w:r>
+              <w:t xml:space="preserve"> negocio</w:t>
+            </w:r>
           </w:p>
         </w:tc>
         <w:tc>
@@ -864,11 +824,17 @@
               <w:widowControl w:val="0"/>
               <w:spacing w:line="240" w:lineRule="auto"/>
               <w:rPr>
-                <w:b/>
-                <w:sz w:val="24"/>
-                <w:szCs w:val="24"/>
-              </w:rPr>
-            </w:pPr>
+                <w:rFonts w:ascii="Times New Roman" w:hAnsi="Times New Roman" w:cs="Times New Roman"/>
+                <w:b/>
+              </w:rPr>
+            </w:pPr>
+            <w:r>
+              <w:rPr>
+                <w:rFonts w:ascii="Times New Roman" w:hAnsi="Times New Roman" w:cs="Times New Roman"/>
+                <w:b/>
+              </w:rPr>
+              <w:t>1</w:t>
+            </w:r>
           </w:p>
         </w:tc>
       </w:tr>
@@ -889,14 +855,10 @@
                 <w:between w:val="nil"/>
               </w:pBdr>
               <w:spacing w:line="240" w:lineRule="auto"/>
-              <w:rPr>
-                <w:sz w:val="24"/>
-                <w:szCs w:val="24"/>
-              </w:rPr>
-            </w:pPr>
-            <w:r>
-              <w:rPr>
-                <w:rFonts w:ascii="Calibri" w:eastAsia="Times New Roman" w:hAnsi="Calibri" w:cs="Times New Roman"/>
+            </w:pPr>
+            <w:r>
+              <w:rPr>
+                <w:rFonts w:eastAsia="Calibri"/>
                 <w:color w:val="000000"/>
               </w:rPr>
               <w:t>Vania Macarena Carrera</w:t>
@@ -925,11 +887,10 @@
                 <w:between w:val="nil"/>
               </w:pBdr>
               <w:spacing w:line="240" w:lineRule="auto"/>
-              <w:rPr>
-                <w:sz w:val="24"/>
-                <w:szCs w:val="24"/>
-              </w:rPr>
-            </w:pPr>
+            </w:pPr>
+            <w:r>
+              <w:t>Para tomar decisiones y poder comparar información con otros trabajos que sean similares.</w:t>
+            </w:r>
           </w:p>
         </w:tc>
         <w:tc>
@@ -948,11 +909,17 @@
               <w:widowControl w:val="0"/>
               <w:spacing w:line="240" w:lineRule="auto"/>
               <w:rPr>
-                <w:b/>
-                <w:sz w:val="24"/>
-                <w:szCs w:val="24"/>
-              </w:rPr>
-            </w:pPr>
+                <w:rFonts w:ascii="Times New Roman" w:hAnsi="Times New Roman" w:cs="Times New Roman"/>
+                <w:b/>
+              </w:rPr>
+            </w:pPr>
+            <w:r>
+              <w:rPr>
+                <w:rFonts w:ascii="Times New Roman" w:hAnsi="Times New Roman" w:cs="Times New Roman"/>
+                <w:b/>
+              </w:rPr>
+              <w:t>1111</w:t>
+            </w:r>
           </w:p>
         </w:tc>
       </w:tr>
@@ -973,14 +940,10 @@
                 <w:between w:val="nil"/>
               </w:pBdr>
               <w:spacing w:line="240" w:lineRule="auto"/>
-              <w:rPr>
-                <w:sz w:val="24"/>
-                <w:szCs w:val="24"/>
-              </w:rPr>
-            </w:pPr>
-            <w:r>
-              <w:rPr>
-                <w:rFonts w:ascii="Calibri" w:eastAsia="Times New Roman" w:hAnsi="Calibri" w:cs="Times New Roman"/>
+            </w:pPr>
+            <w:r>
+              <w:rPr>
+                <w:rFonts w:eastAsia="Calibri"/>
                 <w:color w:val="000000"/>
               </w:rPr>
               <w:t>Jimmy Alonso Carrillo</w:t>
@@ -1009,10 +972,6 @@
                 <w:between w:val="nil"/>
               </w:pBdr>
               <w:spacing w:line="240" w:lineRule="auto"/>
-              <w:rPr>
-                <w:sz w:val="24"/>
-                <w:szCs w:val="24"/>
-              </w:rPr>
             </w:pPr>
           </w:p>
         </w:tc>
@@ -1032,9 +991,8 @@
               <w:widowControl w:val="0"/>
               <w:spacing w:line="240" w:lineRule="auto"/>
               <w:rPr>
-                <w:b/>
-                <w:sz w:val="24"/>
-                <w:szCs w:val="24"/>
+                <w:rFonts w:ascii="Times New Roman" w:hAnsi="Times New Roman" w:cs="Times New Roman"/>
+                <w:b/>
               </w:rPr>
             </w:pPr>
           </w:p>
@@ -1057,14 +1015,10 @@
                 <w:between w:val="nil"/>
               </w:pBdr>
               <w:spacing w:line="240" w:lineRule="auto"/>
-              <w:rPr>
-                <w:sz w:val="24"/>
-                <w:szCs w:val="24"/>
-              </w:rPr>
-            </w:pPr>
-            <w:r>
-              <w:rPr>
-                <w:rFonts w:ascii="Calibri" w:eastAsia="Times New Roman" w:hAnsi="Calibri" w:cs="Times New Roman"/>
+            </w:pPr>
+            <w:r>
+              <w:rPr>
+                <w:rFonts w:eastAsia="Calibri"/>
                 <w:color w:val="000000"/>
               </w:rPr>
               <w:t>Carlos Humberto Carroza</w:t>
@@ -1093,11 +1047,10 @@
                 <w:between w:val="nil"/>
               </w:pBdr>
               <w:spacing w:line="240" w:lineRule="auto"/>
-              <w:rPr>
-                <w:sz w:val="24"/>
-                <w:szCs w:val="24"/>
-              </w:rPr>
-            </w:pPr>
+            </w:pPr>
+            <w:r>
+              <w:t>Es importante, para dar a conocer los alcances del análisis, las herramientas utilizadas, los supuestos entre otros. Lo que permite contextualizar el trabajo realizado</w:t>
+            </w:r>
           </w:p>
         </w:tc>
         <w:tc>
@@ -1116,9 +1069,8 @@
               <w:widowControl w:val="0"/>
               <w:spacing w:line="240" w:lineRule="auto"/>
               <w:rPr>
-                <w:b/>
-                <w:sz w:val="24"/>
-                <w:szCs w:val="24"/>
+                <w:rFonts w:ascii="Times New Roman" w:hAnsi="Times New Roman" w:cs="Times New Roman"/>
+                <w:b/>
               </w:rPr>
             </w:pPr>
           </w:p>
@@ -1141,17 +1093,30 @@
                 <w:between w:val="nil"/>
               </w:pBdr>
               <w:spacing w:line="240" w:lineRule="auto"/>
-              <w:rPr>
-                <w:sz w:val="24"/>
-                <w:szCs w:val="24"/>
-              </w:rPr>
-            </w:pPr>
-            <w:r>
-              <w:rPr>
-                <w:rFonts w:ascii="Calibri" w:eastAsia="Times New Roman" w:hAnsi="Calibri" w:cs="Times New Roman"/>
-                <w:color w:val="000000"/>
-              </w:rPr>
-              <w:t>Karla Yovanka Castro</w:t>
+            </w:pPr>
+            <w:r>
+              <w:rPr>
+                <w:rFonts w:eastAsia="Calibri"/>
+                <w:color w:val="000000"/>
+              </w:rPr>
+              <w:lastRenderedPageBreak/>
+              <w:t xml:space="preserve">Karla </w:t>
+            </w:r>
+            <w:proofErr w:type="spellStart"/>
+            <w:r>
+              <w:rPr>
+                <w:rFonts w:eastAsia="Calibri"/>
+                <w:color w:val="000000"/>
+              </w:rPr>
+              <w:t>Yovanka</w:t>
+            </w:r>
+            <w:proofErr w:type="spellEnd"/>
+            <w:r>
+              <w:rPr>
+                <w:rFonts w:eastAsia="Calibri"/>
+                <w:color w:val="000000"/>
+              </w:rPr>
+              <w:t xml:space="preserve"> Castro</w:t>
             </w:r>
           </w:p>
         </w:tc>
@@ -1177,11 +1142,13 @@
                 <w:between w:val="nil"/>
               </w:pBdr>
               <w:spacing w:line="240" w:lineRule="auto"/>
-              <w:rPr>
-                <w:sz w:val="24"/>
-                <w:szCs w:val="24"/>
-              </w:rPr>
-            </w:pPr>
+            </w:pPr>
+            <w:r>
+              <w:t>Para dar a conocer los datos reales  analizados y como fueron tom</w:t>
+            </w:r>
+            <w:r>
+              <w:t xml:space="preserve">ados </w:t>
+            </w:r>
           </w:p>
         </w:tc>
         <w:tc>
@@ -1200,9 +1167,8 @@
               <w:widowControl w:val="0"/>
               <w:spacing w:line="240" w:lineRule="auto"/>
               <w:rPr>
-                <w:b/>
-                <w:sz w:val="24"/>
-                <w:szCs w:val="24"/>
+                <w:rFonts w:ascii="Times New Roman" w:hAnsi="Times New Roman" w:cs="Times New Roman"/>
+                <w:b/>
               </w:rPr>
             </w:pPr>
           </w:p>
@@ -1225,14 +1191,10 @@
                 <w:between w:val="nil"/>
               </w:pBdr>
               <w:spacing w:line="240" w:lineRule="auto"/>
-              <w:rPr>
-                <w:sz w:val="24"/>
-                <w:szCs w:val="24"/>
-              </w:rPr>
-            </w:pPr>
-            <w:r>
-              <w:rPr>
-                <w:rFonts w:ascii="Calibri" w:eastAsia="Times New Roman" w:hAnsi="Calibri" w:cs="Times New Roman"/>
+            </w:pPr>
+            <w:r>
+              <w:rPr>
+                <w:rFonts w:eastAsia="Calibri"/>
                 <w:color w:val="000000"/>
               </w:rPr>
               <w:t xml:space="preserve">Raúl  Cortés </w:t>
@@ -1261,11 +1223,10 @@
                 <w:between w:val="nil"/>
               </w:pBdr>
               <w:spacing w:line="240" w:lineRule="auto"/>
-              <w:rPr>
-                <w:sz w:val="24"/>
-                <w:szCs w:val="24"/>
-              </w:rPr>
-            </w:pPr>
+            </w:pPr>
+            <w:r>
+              <w:t>Para compartir el conocimiento creado y así apoyar en la toma de decisiones.</w:t>
+            </w:r>
           </w:p>
         </w:tc>
         <w:tc>
@@ -1284,11 +1245,17 @@
               <w:widowControl w:val="0"/>
               <w:spacing w:line="240" w:lineRule="auto"/>
               <w:rPr>
-                <w:b/>
-                <w:sz w:val="24"/>
-                <w:szCs w:val="24"/>
-              </w:rPr>
-            </w:pPr>
+                <w:rFonts w:ascii="Times New Roman" w:hAnsi="Times New Roman" w:cs="Times New Roman"/>
+                <w:b/>
+              </w:rPr>
+            </w:pPr>
+            <w:r>
+              <w:rPr>
+                <w:rFonts w:ascii="Times New Roman" w:hAnsi="Times New Roman" w:cs="Times New Roman"/>
+                <w:b/>
+              </w:rPr>
+              <w:t>1</w:t>
+            </w:r>
           </w:p>
         </w:tc>
       </w:tr>
@@ -1309,14 +1276,10 @@
                 <w:between w:val="nil"/>
               </w:pBdr>
               <w:spacing w:line="240" w:lineRule="auto"/>
-              <w:rPr>
-                <w:sz w:val="24"/>
-                <w:szCs w:val="24"/>
-              </w:rPr>
-            </w:pPr>
-            <w:r>
-              <w:rPr>
-                <w:rFonts w:ascii="Calibri" w:eastAsia="Times New Roman" w:hAnsi="Calibri" w:cs="Times New Roman"/>
+            </w:pPr>
+            <w:r>
+              <w:rPr>
+                <w:rFonts w:eastAsia="Calibri"/>
                 <w:color w:val="000000"/>
               </w:rPr>
               <w:t>Leonardo Eladio Fernández</w:t>
@@ -1345,11 +1308,13 @@
                 <w:between w:val="nil"/>
               </w:pBdr>
               <w:spacing w:line="240" w:lineRule="auto"/>
-              <w:rPr>
-                <w:sz w:val="24"/>
-                <w:szCs w:val="24"/>
-              </w:rPr>
-            </w:pPr>
+            </w:pPr>
+            <w:r>
+              <w:t>El objetivo de un estudio es informar lo realizado, poner a evaluación la validez de los datos y metodologías usadas y someter a discusión las conclusiones alcanzadas, a fin de difundir el estado del conocimiento en el área en particular. Eventualmente tom</w:t>
+            </w:r>
+            <w:r>
+              <w:t>ar decisiones.</w:t>
+            </w:r>
           </w:p>
         </w:tc>
         <w:tc>
@@ -1368,11 +1333,17 @@
               <w:widowControl w:val="0"/>
               <w:spacing w:line="240" w:lineRule="auto"/>
               <w:rPr>
-                <w:b/>
-                <w:sz w:val="24"/>
-                <w:szCs w:val="24"/>
-              </w:rPr>
-            </w:pPr>
+                <w:rFonts w:ascii="Times New Roman" w:hAnsi="Times New Roman" w:cs="Times New Roman"/>
+                <w:b/>
+              </w:rPr>
+            </w:pPr>
+            <w:r>
+              <w:rPr>
+                <w:rFonts w:ascii="Times New Roman" w:hAnsi="Times New Roman" w:cs="Times New Roman"/>
+                <w:b/>
+              </w:rPr>
+              <w:t>1111111</w:t>
+            </w:r>
           </w:p>
         </w:tc>
       </w:tr>
@@ -1393,17 +1364,29 @@
                 <w:between w:val="nil"/>
               </w:pBdr>
               <w:spacing w:line="240" w:lineRule="auto"/>
-              <w:rPr>
-                <w:sz w:val="24"/>
-                <w:szCs w:val="24"/>
-              </w:rPr>
-            </w:pPr>
-            <w:r>
-              <w:rPr>
-                <w:rFonts w:ascii="Calibri" w:eastAsia="Times New Roman" w:hAnsi="Calibri" w:cs="Times New Roman"/>
-                <w:color w:val="000000"/>
-              </w:rPr>
-              <w:t>Carla Yasmín Galleguillos</w:t>
+            </w:pPr>
+            <w:r>
+              <w:rPr>
+                <w:rFonts w:eastAsia="Calibri"/>
+                <w:color w:val="000000"/>
+              </w:rPr>
+              <w:t xml:space="preserve">Carla </w:t>
+            </w:r>
+            <w:proofErr w:type="spellStart"/>
+            <w:r>
+              <w:rPr>
+                <w:rFonts w:eastAsia="Calibri"/>
+                <w:color w:val="000000"/>
+              </w:rPr>
+              <w:t>Yasmín</w:t>
+            </w:r>
+            <w:proofErr w:type="spellEnd"/>
+            <w:r>
+              <w:rPr>
+                <w:rFonts w:eastAsia="Calibri"/>
+                <w:color w:val="000000"/>
+              </w:rPr>
+              <w:t xml:space="preserve"> Galleguillos</w:t>
             </w:r>
           </w:p>
         </w:tc>
@@ -1429,11 +1412,21 @@
                 <w:between w:val="nil"/>
               </w:pBdr>
               <w:spacing w:line="240" w:lineRule="auto"/>
-              <w:rPr>
-                <w:sz w:val="24"/>
-                <w:szCs w:val="24"/>
-              </w:rPr>
-            </w:pPr>
+            </w:pPr>
+            <w:r>
+              <w:t>Es importante comunicar los resultados para dar a pie a otras investigaciones similares y poder comparar, para que de esta manera se pueda avanzar en la investigación, y tomar decisiones de posibles cambios</w:t>
+            </w:r>
+            <w:r>
+              <w:t xml:space="preserve"> y/o ajustes en lo que respecta a los análisis de datos como </w:t>
+            </w:r>
+            <w:proofErr w:type="spellStart"/>
+            <w:r>
+              <w:t>tambíen</w:t>
+            </w:r>
+            <w:proofErr w:type="spellEnd"/>
+            <w:r>
+              <w:t xml:space="preserve"> en la toma de éstos.</w:t>
+            </w:r>
           </w:p>
         </w:tc>
         <w:tc>
@@ -1452,11 +1445,17 @@
               <w:widowControl w:val="0"/>
               <w:spacing w:line="240" w:lineRule="auto"/>
               <w:rPr>
-                <w:b/>
-                <w:sz w:val="24"/>
-                <w:szCs w:val="24"/>
-              </w:rPr>
-            </w:pPr>
+                <w:rFonts w:ascii="Times New Roman" w:hAnsi="Times New Roman" w:cs="Times New Roman"/>
+                <w:b/>
+              </w:rPr>
+            </w:pPr>
+            <w:r>
+              <w:rPr>
+                <w:rFonts w:ascii="Times New Roman" w:hAnsi="Times New Roman" w:cs="Times New Roman"/>
+                <w:b/>
+              </w:rPr>
+              <w:t>11111</w:t>
+            </w:r>
           </w:p>
         </w:tc>
       </w:tr>
@@ -1477,18 +1476,23 @@
                 <w:between w:val="nil"/>
               </w:pBdr>
               <w:spacing w:line="240" w:lineRule="auto"/>
-              <w:rPr>
-                <w:sz w:val="24"/>
-                <w:szCs w:val="24"/>
-              </w:rPr>
-            </w:pPr>
-            <w:r>
-              <w:rPr>
-                <w:rFonts w:ascii="Calibri" w:eastAsia="Times New Roman" w:hAnsi="Calibri" w:cs="Times New Roman"/>
-                <w:color w:val="000000"/>
-              </w:rPr>
-              <w:t>Carlos Roberto Garces</w:t>
-            </w:r>
+            </w:pPr>
+            <w:r>
+              <w:rPr>
+                <w:rFonts w:eastAsia="Calibri"/>
+                <w:color w:val="000000"/>
+              </w:rPr>
+              <w:t xml:space="preserve">Carlos Roberto </w:t>
+            </w:r>
+            <w:proofErr w:type="spellStart"/>
+            <w:r>
+              <w:rPr>
+                <w:rFonts w:eastAsia="Calibri"/>
+                <w:color w:val="000000"/>
+              </w:rPr>
+              <w:t>Garces</w:t>
+            </w:r>
+            <w:proofErr w:type="spellEnd"/>
           </w:p>
         </w:tc>
         <w:tc>
@@ -1513,11 +1517,10 @@
                 <w:between w:val="nil"/>
               </w:pBdr>
               <w:spacing w:line="240" w:lineRule="auto"/>
-              <w:rPr>
-                <w:sz w:val="24"/>
-                <w:szCs w:val="24"/>
-              </w:rPr>
-            </w:pPr>
+            </w:pPr>
+            <w:r>
+              <w:t xml:space="preserve">Para poder tomar buenas decisiones en el tiempo oportuno  </w:t>
+            </w:r>
           </w:p>
         </w:tc>
         <w:tc>
@@ -1536,9 +1539,8 @@
               <w:widowControl w:val="0"/>
               <w:spacing w:line="240" w:lineRule="auto"/>
               <w:rPr>
-                <w:b/>
-                <w:sz w:val="24"/>
-                <w:szCs w:val="24"/>
+                <w:rFonts w:ascii="Times New Roman" w:hAnsi="Times New Roman" w:cs="Times New Roman"/>
+                <w:b/>
               </w:rPr>
             </w:pPr>
           </w:p>
@@ -1561,14 +1563,10 @@
                 <w:between w:val="nil"/>
               </w:pBdr>
               <w:spacing w:line="240" w:lineRule="auto"/>
-              <w:rPr>
-                <w:sz w:val="24"/>
-                <w:szCs w:val="24"/>
-              </w:rPr>
-            </w:pPr>
-            <w:r>
-              <w:rPr>
-                <w:rFonts w:ascii="Calibri" w:eastAsia="Times New Roman" w:hAnsi="Calibri" w:cs="Times New Roman"/>
+            </w:pPr>
+            <w:r>
+              <w:rPr>
+                <w:rFonts w:eastAsia="Calibri"/>
                 <w:color w:val="000000"/>
               </w:rPr>
               <w:t>Ricardo Arturo González</w:t>
@@ -1597,11 +1595,10 @@
                 <w:between w:val="nil"/>
               </w:pBdr>
               <w:spacing w:line="240" w:lineRule="auto"/>
-              <w:rPr>
-                <w:sz w:val="24"/>
-                <w:szCs w:val="24"/>
-              </w:rPr>
-            </w:pPr>
+            </w:pPr>
+            <w:r>
+              <w:t>Para poder entender y discutir alguna o algunas variables de interés y para ayudar en la toma de decisiones.</w:t>
+            </w:r>
           </w:p>
         </w:tc>
         <w:tc>
@@ -1620,9 +1617,8 @@
               <w:widowControl w:val="0"/>
               <w:spacing w:line="240" w:lineRule="auto"/>
               <w:rPr>
-                <w:b/>
-                <w:sz w:val="24"/>
-                <w:szCs w:val="24"/>
+                <w:rFonts w:ascii="Times New Roman" w:hAnsi="Times New Roman" w:cs="Times New Roman"/>
+                <w:b/>
               </w:rPr>
             </w:pPr>
           </w:p>
@@ -1645,14 +1641,10 @@
                 <w:between w:val="nil"/>
               </w:pBdr>
               <w:spacing w:line="240" w:lineRule="auto"/>
-              <w:rPr>
-                <w:sz w:val="24"/>
-                <w:szCs w:val="24"/>
-              </w:rPr>
-            </w:pPr>
-            <w:r>
-              <w:rPr>
-                <w:rFonts w:ascii="Calibri" w:eastAsia="Times New Roman" w:hAnsi="Calibri" w:cs="Times New Roman"/>
+            </w:pPr>
+            <w:r>
+              <w:rPr>
+                <w:rFonts w:eastAsia="Calibri"/>
                 <w:color w:val="000000"/>
               </w:rPr>
               <w:t>Gilberto Enrique González</w:t>
@@ -1681,10 +1673,6 @@
                 <w:between w:val="nil"/>
               </w:pBdr>
               <w:spacing w:line="240" w:lineRule="auto"/>
-              <w:rPr>
-                <w:sz w:val="24"/>
-                <w:szCs w:val="24"/>
-              </w:rPr>
             </w:pPr>
           </w:p>
         </w:tc>
@@ -1704,9 +1692,8 @@
               <w:widowControl w:val="0"/>
               <w:spacing w:line="240" w:lineRule="auto"/>
               <w:rPr>
-                <w:b/>
-                <w:sz w:val="24"/>
-                <w:szCs w:val="24"/>
+                <w:rFonts w:ascii="Times New Roman" w:hAnsi="Times New Roman" w:cs="Times New Roman"/>
+                <w:b/>
               </w:rPr>
             </w:pPr>
           </w:p>
@@ -1729,14 +1716,10 @@
                 <w:between w:val="nil"/>
               </w:pBdr>
               <w:spacing w:line="240" w:lineRule="auto"/>
-              <w:rPr>
-                <w:sz w:val="24"/>
-                <w:szCs w:val="24"/>
-              </w:rPr>
-            </w:pPr>
-            <w:r>
-              <w:rPr>
-                <w:rFonts w:ascii="Calibri" w:eastAsia="Times New Roman" w:hAnsi="Calibri" w:cs="Times New Roman"/>
+            </w:pPr>
+            <w:r>
+              <w:rPr>
+                <w:rFonts w:eastAsia="Calibri"/>
                 <w:color w:val="000000"/>
               </w:rPr>
               <w:t>Amadeo Guzmán</w:t>
@@ -1765,11 +1748,10 @@
                 <w:between w:val="nil"/>
               </w:pBdr>
               <w:spacing w:line="240" w:lineRule="auto"/>
-              <w:rPr>
-                <w:sz w:val="24"/>
-                <w:szCs w:val="24"/>
-              </w:rPr>
-            </w:pPr>
+            </w:pPr>
+            <w:r>
+              <w:t xml:space="preserve">Poder comunicar a los integrantes de la compañía los principales hallazgos del análisis y que esto sirva como herramienta para la toma de decisiones informada. </w:t>
+            </w:r>
           </w:p>
         </w:tc>
         <w:tc>
@@ -1788,11 +1770,17 @@
               <w:widowControl w:val="0"/>
               <w:spacing w:line="240" w:lineRule="auto"/>
               <w:rPr>
-                <w:b/>
-                <w:sz w:val="24"/>
-                <w:szCs w:val="24"/>
-              </w:rPr>
-            </w:pPr>
+                <w:rFonts w:ascii="Times New Roman" w:hAnsi="Times New Roman" w:cs="Times New Roman"/>
+                <w:b/>
+              </w:rPr>
+            </w:pPr>
+            <w:r>
+              <w:rPr>
+                <w:rFonts w:ascii="Times New Roman" w:hAnsi="Times New Roman" w:cs="Times New Roman"/>
+                <w:b/>
+              </w:rPr>
+              <w:t>11111</w:t>
+            </w:r>
           </w:p>
         </w:tc>
       </w:tr>
@@ -1813,14 +1801,10 @@
                 <w:between w:val="nil"/>
               </w:pBdr>
               <w:spacing w:line="240" w:lineRule="auto"/>
-              <w:rPr>
-                <w:sz w:val="24"/>
-                <w:szCs w:val="24"/>
-              </w:rPr>
-            </w:pPr>
-            <w:r>
-              <w:rPr>
-                <w:rFonts w:ascii="Calibri" w:eastAsia="Times New Roman" w:hAnsi="Calibri" w:cs="Times New Roman"/>
+            </w:pPr>
+            <w:r>
+              <w:rPr>
+                <w:rFonts w:eastAsia="Calibri"/>
                 <w:color w:val="000000"/>
               </w:rPr>
               <w:t>Claudia Andrea Jara</w:t>
@@ -1849,10 +1833,6 @@
                 <w:between w:val="nil"/>
               </w:pBdr>
               <w:spacing w:line="240" w:lineRule="auto"/>
-              <w:rPr>
-                <w:sz w:val="24"/>
-                <w:szCs w:val="24"/>
-              </w:rPr>
             </w:pPr>
           </w:p>
         </w:tc>
@@ -1872,9 +1852,83 @@
               <w:widowControl w:val="0"/>
               <w:spacing w:line="240" w:lineRule="auto"/>
               <w:rPr>
-                <w:b/>
-                <w:sz w:val="24"/>
-                <w:szCs w:val="24"/>
+                <w:rFonts w:ascii="Times New Roman" w:hAnsi="Times New Roman" w:cs="Times New Roman"/>
+                <w:b/>
+              </w:rPr>
+            </w:pPr>
+          </w:p>
+        </w:tc>
+      </w:tr>
+      <w:tr>
+        <w:tc>
+          <w:tcPr>
+            <w:tcW w:w="3219" w:type="dxa"/>
+            <w:vAlign w:val="bottom"/>
+          </w:tcPr>
+          <w:p>
+            <w:pPr>
+              <w:widowControl w:val="0"/>
+              <w:pBdr>
+                <w:top w:val="nil"/>
+                <w:left w:val="nil"/>
+                <w:bottom w:val="nil"/>
+                <w:right w:val="nil"/>
+                <w:between w:val="nil"/>
+              </w:pBdr>
+              <w:spacing w:line="240" w:lineRule="auto"/>
+              <w:rPr>
+                <w:rFonts w:ascii="Times New Roman" w:eastAsia="Calibri" w:hAnsi="Times New Roman" w:cs="Times New Roman"/>
+                <w:color w:val="000000"/>
+              </w:rPr>
+            </w:pPr>
+          </w:p>
+        </w:tc>
+        <w:tc>
+          <w:tcPr>
+            <w:tcW w:w="3827" w:type="dxa"/>
+            <w:shd w:val="clear" w:color="auto" w:fill="auto"/>
+            <w:tcMar>
+              <w:top w:w="100" w:type="dxa"/>
+              <w:left w:w="100" w:type="dxa"/>
+              <w:bottom w:w="100" w:type="dxa"/>
+              <w:right w:w="100" w:type="dxa"/>
+            </w:tcMar>
+          </w:tcPr>
+          <w:p>
+            <w:pPr>
+              <w:widowControl w:val="0"/>
+              <w:pBdr>
+                <w:top w:val="nil"/>
+                <w:left w:val="nil"/>
+                <w:bottom w:val="nil"/>
+                <w:right w:val="nil"/>
+                <w:between w:val="nil"/>
+              </w:pBdr>
+              <w:spacing w:line="240" w:lineRule="auto"/>
+              <w:rPr>
+                <w:rFonts w:ascii="Times New Roman" w:hAnsi="Times New Roman" w:cs="Times New Roman"/>
+              </w:rPr>
+            </w:pPr>
+          </w:p>
+        </w:tc>
+        <w:tc>
+          <w:tcPr>
+            <w:tcW w:w="1843" w:type="dxa"/>
+            <w:shd w:val="clear" w:color="auto" w:fill="auto"/>
+            <w:tcMar>
+              <w:top w:w="100" w:type="dxa"/>
+              <w:left w:w="100" w:type="dxa"/>
+              <w:bottom w:w="100" w:type="dxa"/>
+              <w:right w:w="100" w:type="dxa"/>
+            </w:tcMar>
+          </w:tcPr>
+          <w:p>
+            <w:pPr>
+              <w:widowControl w:val="0"/>
+              <w:spacing w:line="240" w:lineRule="auto"/>
+              <w:rPr>
+                <w:rFonts w:ascii="Times New Roman" w:hAnsi="Times New Roman" w:cs="Times New Roman"/>
+                <w:b/>
               </w:rPr>
             </w:pPr>
           </w:p>
@@ -1912,10 +1966,80 @@
         <w:jc w:val="both"/>
         <w:rPr>
           <w:b/>
-          <w:bCs/>
           <w:sz w:val="24"/>
           <w:szCs w:val="24"/>
-          <w:lang w:val="es-ES"/>
+        </w:rPr>
+      </w:pPr>
+    </w:p>
+    <w:p>
+      <w:pPr>
+        <w:widowControl w:val="0"/>
+        <w:spacing w:line="240" w:lineRule="auto"/>
+        <w:jc w:val="both"/>
+        <w:rPr>
+          <w:b/>
+          <w:sz w:val="24"/>
+          <w:szCs w:val="24"/>
+        </w:rPr>
+      </w:pPr>
+    </w:p>
+    <w:p>
+      <w:pPr>
+        <w:widowControl w:val="0"/>
+        <w:spacing w:line="240" w:lineRule="auto"/>
+        <w:jc w:val="both"/>
+        <w:rPr>
+          <w:b/>
+          <w:sz w:val="24"/>
+          <w:szCs w:val="24"/>
+        </w:rPr>
+      </w:pPr>
+    </w:p>
+    <w:p>
+      <w:pPr>
+        <w:widowControl w:val="0"/>
+        <w:spacing w:line="240" w:lineRule="auto"/>
+        <w:jc w:val="both"/>
+        <w:rPr>
+          <w:b/>
+          <w:sz w:val="24"/>
+          <w:szCs w:val="24"/>
+        </w:rPr>
+      </w:pPr>
+    </w:p>
+    <w:p>
+      <w:pPr>
+        <w:widowControl w:val="0"/>
+        <w:spacing w:line="240" w:lineRule="auto"/>
+        <w:jc w:val="both"/>
+        <w:rPr>
+          <w:b/>
+          <w:sz w:val="24"/>
+          <w:szCs w:val="24"/>
+        </w:rPr>
+      </w:pPr>
+    </w:p>
+    <w:p>
+      <w:pPr>
+        <w:widowControl w:val="0"/>
+        <w:spacing w:line="240" w:lineRule="auto"/>
+        <w:jc w:val="both"/>
+        <w:rPr>
+          <w:b/>
+          <w:sz w:val="24"/>
+          <w:szCs w:val="24"/>
+        </w:rPr>
+      </w:pPr>
+    </w:p>
+    <w:p>
+      <w:pPr>
+        <w:widowControl w:val="0"/>
+        <w:spacing w:line="240" w:lineRule="auto"/>
+        <w:jc w:val="both"/>
+        <w:rPr>
+          <w:b/>
+          <w:sz w:val="24"/>
+          <w:szCs w:val="24"/>
         </w:rPr>
       </w:pPr>
     </w:p>
@@ -1933,41 +2057,11 @@
       <w:r>
         <w:rPr>
           <w:b/>
-          <w:bCs/>
-          <w:sz w:val="24"/>
-          <w:szCs w:val="24"/>
-          <w:lang w:val="es-ES"/>
-        </w:rPr>
-        <w:lastRenderedPageBreak/>
-        <w:t xml:space="preserve">¿Cuál es el principal problema que </w:t>
-      </w:r>
-      <w:r>
-        <w:rPr>
-          <w:b/>
-          <w:bCs/>
-          <w:sz w:val="24"/>
-          <w:szCs w:val="24"/>
-          <w:lang w:val="es-ES"/>
-        </w:rPr>
-        <w:t>has tenido al presentar y comunicar tus resultados de análisis de datos</w:t>
-      </w:r>
-      <w:r>
-        <w:rPr>
-          <w:b/>
-          <w:bCs/>
-          <w:sz w:val="24"/>
-          <w:szCs w:val="24"/>
-          <w:lang w:val="es-ES"/>
-        </w:rPr>
-        <w:t>?</w:t>
-      </w:r>
-      <w:r>
-        <w:rPr>
-          <w:b/>
           <w:sz w:val="24"/>
           <w:szCs w:val="24"/>
         </w:rPr>
-        <w:t xml:space="preserve"> </w:t>
+        <w:lastRenderedPageBreak/>
+        <w:t xml:space="preserve">¿Cuál es el principal problema que has tenido al presentar y comunicar tus resultados de análisis de datos? </w:t>
       </w:r>
     </w:p>
     <w:p>
@@ -1984,8 +2078,8 @@
     </w:p>
     <w:tbl>
       <w:tblPr>
-        <w:tblStyle w:val="a"/>
-        <w:tblW w:w="8889" w:type="dxa"/>
+        <w:tblStyle w:val="a3"/>
+        <w:tblW w:w="8888" w:type="dxa"/>
         <w:tblInd w:w="0" w:type="dxa"/>
         <w:tblBorders>
           <w:top w:val="single" w:sz="8" w:space="0" w:color="000000"/>
@@ -1999,7 +2093,7 @@
         <w:tblLook w:val="0600" w:firstRow="0" w:lastRow="0" w:firstColumn="0" w:lastColumn="0" w:noHBand="1" w:noVBand="1"/>
       </w:tblPr>
       <w:tblGrid>
-        <w:gridCol w:w="3219"/>
+        <w:gridCol w:w="3218"/>
         <w:gridCol w:w="3827"/>
         <w:gridCol w:w="1843"/>
       </w:tblGrid>
@@ -2070,14 +2164,12 @@
               <w:rPr>
                 <w:sz w:val="24"/>
                 <w:szCs w:val="24"/>
-                <w:lang w:val="es-ES"/>
               </w:rPr>
             </w:pPr>
             <w:r>
               <w:rPr>
                 <w:sz w:val="24"/>
                 <w:szCs w:val="24"/>
-                <w:lang w:val="es-ES"/>
               </w:rPr>
               <w:t xml:space="preserve">Apellidos Lara – </w:t>
             </w:r>
@@ -2086,7 +2178,6 @@
               <w:rPr>
                 <w:sz w:val="24"/>
                 <w:szCs w:val="24"/>
-                <w:lang w:val="es-ES"/>
               </w:rPr>
               <w:t>Yacila</w:t>
             </w:r>
@@ -2144,14 +2235,10 @@
                 <w:between w:val="nil"/>
               </w:pBdr>
               <w:spacing w:line="240" w:lineRule="auto"/>
-              <w:rPr>
-                <w:sz w:val="24"/>
-                <w:szCs w:val="24"/>
-              </w:rPr>
-            </w:pPr>
-            <w:r>
-              <w:rPr>
-                <w:rFonts w:ascii="Calibri" w:eastAsia="Times New Roman" w:hAnsi="Calibri" w:cs="Times New Roman"/>
+            </w:pPr>
+            <w:r>
+              <w:rPr>
+                <w:rFonts w:eastAsia="Calibri"/>
                 <w:color w:val="000000"/>
               </w:rPr>
               <w:t>Carlos Antonio Lara</w:t>
@@ -2172,19 +2259,12 @@
           <w:p>
             <w:pPr>
               <w:widowControl w:val="0"/>
-              <w:pBdr>
-                <w:top w:val="nil"/>
-                <w:left w:val="nil"/>
-                <w:bottom w:val="nil"/>
-                <w:right w:val="nil"/>
-                <w:between w:val="nil"/>
-              </w:pBdr>
-              <w:spacing w:line="240" w:lineRule="auto"/>
-              <w:rPr>
-                <w:sz w:val="24"/>
-                <w:szCs w:val="24"/>
-              </w:rPr>
-            </w:pPr>
+              <w:spacing w:before="240" w:after="240"/>
+              <w:jc w:val="both"/>
+            </w:pPr>
+            <w:r>
+              <w:t>Encontrar el gráfico y/o tabla adecuada para representar los resultados obtenidos y que los destinatarios puedan entenderlos de manera clara y rápida.</w:t>
+            </w:r>
           </w:p>
         </w:tc>
         <w:tc>
@@ -2202,11 +2282,10 @@
             <w:pPr>
               <w:widowControl w:val="0"/>
               <w:spacing w:line="240" w:lineRule="auto"/>
-              <w:rPr>
-                <w:sz w:val="24"/>
-                <w:szCs w:val="24"/>
-              </w:rPr>
-            </w:pPr>
+            </w:pPr>
+            <w:r>
+              <w:t>1111</w:t>
+            </w:r>
           </w:p>
         </w:tc>
       </w:tr>
@@ -2214,60 +2293,80 @@
         <w:tc>
           <w:tcPr>
             <w:tcW w:w="3219" w:type="dxa"/>
+            <w:tcBorders>
+              <w:top w:val="single" w:sz="4" w:space="0" w:color="000000"/>
+              <w:left w:val="single" w:sz="4" w:space="0" w:color="000000"/>
+              <w:bottom w:val="single" w:sz="4" w:space="0" w:color="000000"/>
+              <w:right w:val="single" w:sz="4" w:space="0" w:color="000000"/>
+            </w:tcBorders>
+            <w:tcMar>
+              <w:top w:w="20" w:type="dxa"/>
+              <w:left w:w="20" w:type="dxa"/>
+              <w:bottom w:w="100" w:type="dxa"/>
+              <w:right w:w="20" w:type="dxa"/>
+            </w:tcMar>
             <w:vAlign w:val="bottom"/>
           </w:tcPr>
           <w:p>
             <w:pPr>
               <w:widowControl w:val="0"/>
-              <w:pBdr>
-                <w:top w:val="nil"/>
-                <w:left w:val="nil"/>
-                <w:bottom w:val="nil"/>
-                <w:right w:val="nil"/>
-                <w:between w:val="nil"/>
-              </w:pBdr>
-              <w:spacing w:line="240" w:lineRule="auto"/>
-              <w:rPr>
-                <w:sz w:val="24"/>
-                <w:szCs w:val="24"/>
-              </w:rPr>
-            </w:pPr>
-            <w:r>
-              <w:rPr>
-                <w:rFonts w:ascii="Calibri" w:eastAsia="Times New Roman" w:hAnsi="Calibri" w:cs="Times New Roman"/>
-                <w:color w:val="000000"/>
-              </w:rPr>
-              <w:t>Nicolas Orlando Mella</w:t>
-            </w:r>
+              <w:spacing w:line="240" w:lineRule="auto"/>
+              <w:rPr>
+                <w:rFonts w:eastAsia="Calibri"/>
+              </w:rPr>
+            </w:pPr>
+            <w:r>
+              <w:rPr>
+                <w:rFonts w:eastAsia="Calibri"/>
+              </w:rPr>
+              <w:t xml:space="preserve"> Gonzalo Alejandro </w:t>
+            </w:r>
+            <w:proofErr w:type="spellStart"/>
+            <w:r>
+              <w:rPr>
+                <w:rFonts w:eastAsia="Calibri"/>
+              </w:rPr>
+              <w:t>Malhue</w:t>
+            </w:r>
+            <w:proofErr w:type="spellEnd"/>
           </w:p>
         </w:tc>
         <w:tc>
           <w:tcPr>
             <w:tcW w:w="3827" w:type="dxa"/>
-            <w:shd w:val="clear" w:color="auto" w:fill="auto"/>
-            <w:tcMar>
-              <w:top w:w="100" w:type="dxa"/>
-              <w:left w:w="100" w:type="dxa"/>
-              <w:bottom w:w="100" w:type="dxa"/>
-              <w:right w:w="100" w:type="dxa"/>
-            </w:tcMar>
-          </w:tcPr>
-          <w:p>
-            <w:pPr>
-              <w:widowControl w:val="0"/>
-              <w:pBdr>
-                <w:top w:val="nil"/>
-                <w:left w:val="nil"/>
-                <w:bottom w:val="nil"/>
-                <w:right w:val="nil"/>
-                <w:between w:val="nil"/>
-              </w:pBdr>
-              <w:spacing w:line="240" w:lineRule="auto"/>
-              <w:rPr>
-                <w:sz w:val="24"/>
-                <w:szCs w:val="24"/>
-              </w:rPr>
-            </w:pPr>
+            <w:tcBorders>
+              <w:top w:val="single" w:sz="4" w:space="0" w:color="000000"/>
+              <w:left w:val="nil"/>
+              <w:bottom w:val="single" w:sz="4" w:space="0" w:color="000000"/>
+              <w:right w:val="single" w:sz="4" w:space="0" w:color="000000"/>
+            </w:tcBorders>
+            <w:tcMar>
+              <w:top w:w="20" w:type="dxa"/>
+              <w:left w:w="20" w:type="dxa"/>
+              <w:bottom w:w="100" w:type="dxa"/>
+              <w:right w:w="20" w:type="dxa"/>
+            </w:tcMar>
+            <w:vAlign w:val="bottom"/>
+          </w:tcPr>
+          <w:p>
+            <w:pPr>
+              <w:widowControl w:val="0"/>
+              <w:spacing w:line="240" w:lineRule="auto"/>
+            </w:pPr>
+            <w:r>
+              <w:t>Encontrar los gráficos, figuras y/o palabras clave que facilite la compren de los resultados obtenidos</w:t>
+            </w:r>
+          </w:p>
+          <w:p>
+            <w:pPr>
+              <w:widowControl w:val="0"/>
+              <w:spacing w:line="240" w:lineRule="auto"/>
+            </w:pPr>
+            <w:proofErr w:type="spellStart"/>
+            <w:r>
+              <w:t>nsió</w:t>
+            </w:r>
+            <w:proofErr w:type="spellEnd"/>
           </w:p>
         </w:tc>
         <w:tc>
@@ -2287,8 +2386,6 @@
               <w:spacing w:line="240" w:lineRule="auto"/>
               <w:rPr>
                 <w:b/>
-                <w:sz w:val="24"/>
-                <w:szCs w:val="24"/>
               </w:rPr>
             </w:pPr>
           </w:p>
@@ -2311,17 +2408,22 @@
                 <w:between w:val="nil"/>
               </w:pBdr>
               <w:spacing w:line="240" w:lineRule="auto"/>
-              <w:rPr>
-                <w:sz w:val="24"/>
-                <w:szCs w:val="24"/>
-              </w:rPr>
-            </w:pPr>
-            <w:r>
-              <w:rPr>
-                <w:rFonts w:ascii="Calibri" w:eastAsia="Times New Roman" w:hAnsi="Calibri" w:cs="Times New Roman"/>
-                <w:color w:val="000000"/>
-              </w:rPr>
-              <w:t>Alejandra Carolina Morales</w:t>
+            </w:pPr>
+            <w:proofErr w:type="spellStart"/>
+            <w:r>
+              <w:rPr>
+                <w:rFonts w:eastAsia="Calibri"/>
+                <w:color w:val="000000"/>
+              </w:rPr>
+              <w:t>Nicolas</w:t>
+            </w:r>
+            <w:proofErr w:type="spellEnd"/>
+            <w:r>
+              <w:rPr>
+                <w:rFonts w:eastAsia="Calibri"/>
+                <w:color w:val="000000"/>
+              </w:rPr>
+              <w:t xml:space="preserve"> Orlando Mella</w:t>
             </w:r>
           </w:p>
         </w:tc>
@@ -2347,11 +2449,10 @@
                 <w:between w:val="nil"/>
               </w:pBdr>
               <w:spacing w:line="240" w:lineRule="auto"/>
-              <w:rPr>
-                <w:sz w:val="24"/>
-                <w:szCs w:val="24"/>
-              </w:rPr>
-            </w:pPr>
+            </w:pPr>
+            <w:r>
+              <w:t>estética de los gráficos</w:t>
+            </w:r>
           </w:p>
         </w:tc>
         <w:tc>
@@ -2371,10 +2472,14 @@
               <w:spacing w:line="240" w:lineRule="auto"/>
               <w:rPr>
                 <w:b/>
-                <w:sz w:val="24"/>
-                <w:szCs w:val="24"/>
-              </w:rPr>
-            </w:pPr>
+              </w:rPr>
+            </w:pPr>
+            <w:r>
+              <w:rPr>
+                <w:b/>
+              </w:rPr>
+              <w:t>11</w:t>
+            </w:r>
           </w:p>
         </w:tc>
       </w:tr>
@@ -2395,17 +2500,13 @@
                 <w:between w:val="nil"/>
               </w:pBdr>
               <w:spacing w:line="240" w:lineRule="auto"/>
-              <w:rPr>
-                <w:sz w:val="24"/>
-                <w:szCs w:val="24"/>
-              </w:rPr>
-            </w:pPr>
-            <w:r>
-              <w:rPr>
-                <w:rFonts w:ascii="Calibri" w:eastAsia="Times New Roman" w:hAnsi="Calibri" w:cs="Times New Roman"/>
-                <w:color w:val="000000"/>
-              </w:rPr>
-              <w:t>Andrea Eunice Olamendi</w:t>
+            </w:pPr>
+            <w:r>
+              <w:rPr>
+                <w:rFonts w:eastAsia="Calibri"/>
+                <w:color w:val="000000"/>
+              </w:rPr>
+              <w:t>Alejandra Carolina Morales</w:t>
             </w:r>
           </w:p>
         </w:tc>
@@ -2431,11 +2532,26 @@
                 <w:between w:val="nil"/>
               </w:pBdr>
               <w:spacing w:line="240" w:lineRule="auto"/>
-              <w:rPr>
-                <w:sz w:val="24"/>
-                <w:szCs w:val="24"/>
-              </w:rPr>
-            </w:pPr>
+            </w:pPr>
+            <w:r>
+              <w:t>Lograr gráficas que representen adecuadamente los datos, de fácil entendimiento, y explicarlas de forma que la audiencia lo comprenda</w:t>
+            </w:r>
+          </w:p>
+          <w:p>
+            <w:pPr>
+              <w:widowControl w:val="0"/>
+              <w:pBdr>
+                <w:top w:val="nil"/>
+                <w:left w:val="nil"/>
+                <w:bottom w:val="nil"/>
+                <w:right w:val="nil"/>
+                <w:between w:val="nil"/>
+              </w:pBdr>
+              <w:spacing w:line="240" w:lineRule="auto"/>
+            </w:pPr>
+            <w:r>
+              <w:t>Lograr dar a entender claramente el universo de datos utilizados</w:t>
+            </w:r>
           </w:p>
         </w:tc>
         <w:tc>
@@ -2455,10 +2571,14 @@
               <w:spacing w:line="240" w:lineRule="auto"/>
               <w:rPr>
                 <w:b/>
-                <w:sz w:val="24"/>
-                <w:szCs w:val="24"/>
-              </w:rPr>
-            </w:pPr>
+              </w:rPr>
+            </w:pPr>
+            <w:r>
+              <w:rPr>
+                <w:b/>
+              </w:rPr>
+              <w:t>1111111</w:t>
+            </w:r>
           </w:p>
         </w:tc>
       </w:tr>
@@ -2479,17 +2599,13 @@
                 <w:between w:val="nil"/>
               </w:pBdr>
               <w:spacing w:line="240" w:lineRule="auto"/>
-              <w:rPr>
-                <w:sz w:val="24"/>
-                <w:szCs w:val="24"/>
-              </w:rPr>
-            </w:pPr>
-            <w:r>
-              <w:rPr>
-                <w:rFonts w:ascii="Calibri" w:eastAsia="Times New Roman" w:hAnsi="Calibri" w:cs="Times New Roman"/>
-                <w:color w:val="000000"/>
-              </w:rPr>
-              <w:t>Marcela Sthephania Olguin</w:t>
+            </w:pPr>
+            <w:r>
+              <w:rPr>
+                <w:rFonts w:eastAsia="Calibri"/>
+                <w:color w:val="000000"/>
+              </w:rPr>
+              <w:t>Andrea Eunice Olamendi</w:t>
             </w:r>
           </w:p>
         </w:tc>
@@ -2515,10 +2631,6 @@
                 <w:between w:val="nil"/>
               </w:pBdr>
               <w:spacing w:line="240" w:lineRule="auto"/>
-              <w:rPr>
-                <w:sz w:val="24"/>
-                <w:szCs w:val="24"/>
-              </w:rPr>
             </w:pPr>
           </w:p>
         </w:tc>
@@ -2539,8 +2651,6 @@
               <w:spacing w:line="240" w:lineRule="auto"/>
               <w:rPr>
                 <w:b/>
-                <w:sz w:val="24"/>
-                <w:szCs w:val="24"/>
               </w:rPr>
             </w:pPr>
           </w:p>
@@ -2563,18 +2673,39 @@
                 <w:between w:val="nil"/>
               </w:pBdr>
               <w:spacing w:line="240" w:lineRule="auto"/>
-              <w:rPr>
-                <w:sz w:val="24"/>
-                <w:szCs w:val="24"/>
-              </w:rPr>
-            </w:pPr>
-            <w:r>
-              <w:rPr>
-                <w:rFonts w:ascii="Calibri" w:eastAsia="Times New Roman" w:hAnsi="Calibri" w:cs="Times New Roman"/>
-                <w:color w:val="000000"/>
-              </w:rPr>
-              <w:t>Paola Andrea Orellana</w:t>
-            </w:r>
+            </w:pPr>
+            <w:r>
+              <w:rPr>
+                <w:rFonts w:eastAsia="Calibri"/>
+                <w:color w:val="000000"/>
+              </w:rPr>
+              <w:t xml:space="preserve">Marcela </w:t>
+            </w:r>
+            <w:proofErr w:type="spellStart"/>
+            <w:r>
+              <w:rPr>
+                <w:rFonts w:eastAsia="Calibri"/>
+                <w:color w:val="000000"/>
+              </w:rPr>
+              <w:t>Sthephania</w:t>
+            </w:r>
+            <w:proofErr w:type="spellEnd"/>
+            <w:r>
+              <w:rPr>
+                <w:rFonts w:eastAsia="Calibri"/>
+                <w:color w:val="000000"/>
+              </w:rPr>
+              <w:t xml:space="preserve"> </w:t>
+            </w:r>
+            <w:proofErr w:type="spellStart"/>
+            <w:r>
+              <w:rPr>
+                <w:rFonts w:eastAsia="Calibri"/>
+                <w:color w:val="000000"/>
+              </w:rPr>
+              <w:t>Olguin</w:t>
+            </w:r>
+            <w:proofErr w:type="spellEnd"/>
           </w:p>
         </w:tc>
         <w:tc>
@@ -2599,10 +2730,6 @@
                 <w:between w:val="nil"/>
               </w:pBdr>
               <w:spacing w:line="240" w:lineRule="auto"/>
-              <w:rPr>
-                <w:sz w:val="24"/>
-                <w:szCs w:val="24"/>
-              </w:rPr>
             </w:pPr>
           </w:p>
         </w:tc>
@@ -2623,8 +2750,6 @@
               <w:spacing w:line="240" w:lineRule="auto"/>
               <w:rPr>
                 <w:b/>
-                <w:sz w:val="24"/>
-                <w:szCs w:val="24"/>
               </w:rPr>
             </w:pPr>
           </w:p>
@@ -2647,17 +2772,13 @@
                 <w:between w:val="nil"/>
               </w:pBdr>
               <w:spacing w:line="240" w:lineRule="auto"/>
-              <w:rPr>
-                <w:sz w:val="24"/>
-                <w:szCs w:val="24"/>
-              </w:rPr>
-            </w:pPr>
-            <w:r>
-              <w:rPr>
-                <w:rFonts w:ascii="Calibri" w:eastAsia="Times New Roman" w:hAnsi="Calibri" w:cs="Times New Roman"/>
-                <w:color w:val="000000"/>
-              </w:rPr>
-              <w:t>Ricardo Felipe Oyarzun</w:t>
+            </w:pPr>
+            <w:r>
+              <w:rPr>
+                <w:rFonts w:eastAsia="Calibri"/>
+                <w:color w:val="000000"/>
+              </w:rPr>
+              <w:t>Paola Andrea Orellana</w:t>
             </w:r>
           </w:p>
         </w:tc>
@@ -2683,11 +2804,10 @@
                 <w:between w:val="nil"/>
               </w:pBdr>
               <w:spacing w:line="240" w:lineRule="auto"/>
-              <w:rPr>
-                <w:sz w:val="24"/>
-                <w:szCs w:val="24"/>
-              </w:rPr>
-            </w:pPr>
+            </w:pPr>
+            <w:r>
+              <w:t>Que los receptores no sepan cómo interpretar el gráfico, ni los datos presentados.</w:t>
+            </w:r>
           </w:p>
         </w:tc>
         <w:tc>
@@ -2707,10 +2827,14 @@
               <w:spacing w:line="240" w:lineRule="auto"/>
               <w:rPr>
                 <w:b/>
-                <w:sz w:val="24"/>
-                <w:szCs w:val="24"/>
-              </w:rPr>
-            </w:pPr>
+              </w:rPr>
+            </w:pPr>
+            <w:r>
+              <w:rPr>
+                <w:b/>
+              </w:rPr>
+              <w:t>11111</w:t>
+            </w:r>
           </w:p>
         </w:tc>
       </w:tr>
@@ -2731,17 +2855,13 @@
                 <w:between w:val="nil"/>
               </w:pBdr>
               <w:spacing w:line="240" w:lineRule="auto"/>
-              <w:rPr>
-                <w:sz w:val="24"/>
-                <w:szCs w:val="24"/>
-              </w:rPr>
-            </w:pPr>
-            <w:r>
-              <w:rPr>
-                <w:rFonts w:ascii="Calibri" w:eastAsia="Times New Roman" w:hAnsi="Calibri" w:cs="Times New Roman"/>
-                <w:color w:val="000000"/>
-              </w:rPr>
-              <w:t>Verónica lissette Paredes</w:t>
+            </w:pPr>
+            <w:r>
+              <w:rPr>
+                <w:rFonts w:eastAsia="Calibri"/>
+                <w:color w:val="000000"/>
+              </w:rPr>
+              <w:t>Ricardo Felipe Oyarzun</w:t>
             </w:r>
           </w:p>
         </w:tc>
@@ -2767,11 +2887,13 @@
                 <w:between w:val="nil"/>
               </w:pBdr>
               <w:spacing w:line="240" w:lineRule="auto"/>
-              <w:rPr>
-                <w:sz w:val="24"/>
-                <w:szCs w:val="24"/>
-              </w:rPr>
-            </w:pPr>
+            </w:pPr>
+            <w:r>
+              <w:t>Que el receptor no logre comprender los resultados, especialmente cuando la presentación inc</w:t>
+            </w:r>
+            <w:r>
+              <w:t xml:space="preserve">luye índices y análisis poco conocidos. Una vez un ecólogo presentó unas gráficas de un GAMM y todos los de la sala no entendimos sus resultados, solo vimos líneas por todos lados. </w:t>
+            </w:r>
           </w:p>
         </w:tc>
         <w:tc>
@@ -2791,10 +2913,14 @@
               <w:spacing w:line="240" w:lineRule="auto"/>
               <w:rPr>
                 <w:b/>
-                <w:sz w:val="24"/>
-                <w:szCs w:val="24"/>
-              </w:rPr>
-            </w:pPr>
+              </w:rPr>
+            </w:pPr>
+            <w:r>
+              <w:rPr>
+                <w:b/>
+              </w:rPr>
+              <w:t>11</w:t>
+            </w:r>
           </w:p>
         </w:tc>
       </w:tr>
@@ -2815,17 +2941,29 @@
                 <w:between w:val="nil"/>
               </w:pBdr>
               <w:spacing w:line="240" w:lineRule="auto"/>
-              <w:rPr>
-                <w:sz w:val="24"/>
-                <w:szCs w:val="24"/>
-              </w:rPr>
-            </w:pPr>
-            <w:r>
-              <w:rPr>
-                <w:rFonts w:ascii="Calibri" w:eastAsia="Times New Roman" w:hAnsi="Calibri" w:cs="Times New Roman"/>
-                <w:color w:val="000000"/>
-              </w:rPr>
-              <w:t>Isabel del Carmen Pineda</w:t>
+            </w:pPr>
+            <w:r>
+              <w:rPr>
+                <w:rFonts w:eastAsia="Calibri"/>
+                <w:color w:val="000000"/>
+              </w:rPr>
+              <w:t xml:space="preserve">Verónica </w:t>
+            </w:r>
+            <w:proofErr w:type="spellStart"/>
+            <w:r>
+              <w:rPr>
+                <w:rFonts w:eastAsia="Calibri"/>
+                <w:color w:val="000000"/>
+              </w:rPr>
+              <w:t>lissette</w:t>
+            </w:r>
+            <w:proofErr w:type="spellEnd"/>
+            <w:r>
+              <w:rPr>
+                <w:rFonts w:eastAsia="Calibri"/>
+                <w:color w:val="000000"/>
+              </w:rPr>
+              <w:t xml:space="preserve"> Paredes</w:t>
             </w:r>
           </w:p>
         </w:tc>
@@ -2851,10 +2989,6 @@
                 <w:between w:val="nil"/>
               </w:pBdr>
               <w:spacing w:line="240" w:lineRule="auto"/>
-              <w:rPr>
-                <w:sz w:val="24"/>
-                <w:szCs w:val="24"/>
-              </w:rPr>
             </w:pPr>
           </w:p>
         </w:tc>
@@ -2875,8 +3009,6 @@
               <w:spacing w:line="240" w:lineRule="auto"/>
               <w:rPr>
                 <w:b/>
-                <w:sz w:val="24"/>
-                <w:szCs w:val="24"/>
               </w:rPr>
             </w:pPr>
           </w:p>
@@ -2899,17 +3031,13 @@
                 <w:between w:val="nil"/>
               </w:pBdr>
               <w:spacing w:line="240" w:lineRule="auto"/>
-              <w:rPr>
-                <w:sz w:val="24"/>
-                <w:szCs w:val="24"/>
-              </w:rPr>
-            </w:pPr>
-            <w:r>
-              <w:rPr>
-                <w:rFonts w:ascii="Calibri" w:eastAsia="Times New Roman" w:hAnsi="Calibri" w:cs="Times New Roman"/>
-                <w:color w:val="000000"/>
-              </w:rPr>
-              <w:t>Alfonso Enrique Romero</w:t>
+            </w:pPr>
+            <w:r>
+              <w:rPr>
+                <w:rFonts w:eastAsia="Calibri"/>
+                <w:color w:val="000000"/>
+              </w:rPr>
+              <w:t>Isabel del Carmen Pineda</w:t>
             </w:r>
           </w:p>
         </w:tc>
@@ -2935,11 +3063,10 @@
                 <w:between w:val="nil"/>
               </w:pBdr>
               <w:spacing w:line="240" w:lineRule="auto"/>
-              <w:rPr>
-                <w:sz w:val="24"/>
-                <w:szCs w:val="24"/>
-              </w:rPr>
-            </w:pPr>
+            </w:pPr>
+            <w:r>
+              <w:t>Buscar la mejor manera gráfica de representar los resultados de una manera entendible para todos.</w:t>
+            </w:r>
           </w:p>
         </w:tc>
         <w:tc>
@@ -2959,14 +3086,15 @@
               <w:spacing w:line="240" w:lineRule="auto"/>
               <w:rPr>
                 <w:b/>
-                <w:sz w:val="24"/>
-                <w:szCs w:val="24"/>
               </w:rPr>
             </w:pPr>
           </w:p>
         </w:tc>
       </w:tr>
       <w:tr>
+        <w:trPr>
+          <w:trHeight w:val="1850"/>
+        </w:trPr>
         <w:tc>
           <w:tcPr>
             <w:tcW w:w="3219" w:type="dxa"/>
@@ -2983,17 +3111,14 @@
                 <w:between w:val="nil"/>
               </w:pBdr>
               <w:spacing w:line="240" w:lineRule="auto"/>
-              <w:rPr>
-                <w:sz w:val="24"/>
-                <w:szCs w:val="24"/>
-              </w:rPr>
-            </w:pPr>
-            <w:r>
-              <w:rPr>
-                <w:rFonts w:ascii="Calibri" w:eastAsia="Times New Roman" w:hAnsi="Calibri" w:cs="Times New Roman"/>
-                <w:color w:val="000000"/>
-              </w:rPr>
-              <w:t>Joceline Macarena Ruiz</w:t>
+            </w:pPr>
+            <w:r>
+              <w:rPr>
+                <w:rFonts w:eastAsia="Calibri"/>
+                <w:color w:val="000000"/>
+              </w:rPr>
+              <w:lastRenderedPageBreak/>
+              <w:t>Alfonso Enrique Romero</w:t>
             </w:r>
           </w:p>
         </w:tc>
@@ -3019,11 +3144,37 @@
                 <w:between w:val="nil"/>
               </w:pBdr>
               <w:spacing w:line="240" w:lineRule="auto"/>
-              <w:rPr>
-                <w:sz w:val="24"/>
-                <w:szCs w:val="24"/>
-              </w:rPr>
-            </w:pPr>
+            </w:pPr>
+            <w:r>
+              <w:t>encontrar el gráfico adecuado para que el receptor comprenda de manera fácil los resultados, o bien la creación del gráfico por que usa algún programa de r que no es muy conocido, poder describir de manera simple el proceso del análisis para que se entiend</w:t>
+            </w:r>
+            <w:r>
+              <w:t xml:space="preserve">a el </w:t>
+            </w:r>
+            <w:proofErr w:type="spellStart"/>
+            <w:r>
+              <w:t>por que</w:t>
+            </w:r>
+            <w:proofErr w:type="spellEnd"/>
+            <w:r>
+              <w:t xml:space="preserve"> se </w:t>
+            </w:r>
+            <w:proofErr w:type="spellStart"/>
+            <w:r>
+              <w:t>uso</w:t>
+            </w:r>
+            <w:proofErr w:type="spellEnd"/>
+            <w:r>
+              <w:t xml:space="preserve"> ese </w:t>
+            </w:r>
+            <w:proofErr w:type="spellStart"/>
+            <w:r>
+              <w:t>metodo</w:t>
+            </w:r>
+            <w:proofErr w:type="spellEnd"/>
+            <w:r>
+              <w:t xml:space="preserve"> y no otro</w:t>
+            </w:r>
           </w:p>
         </w:tc>
         <w:tc>
@@ -3043,10 +3194,14 @@
               <w:spacing w:line="240" w:lineRule="auto"/>
               <w:rPr>
                 <w:b/>
-                <w:sz w:val="24"/>
-                <w:szCs w:val="24"/>
-              </w:rPr>
-            </w:pPr>
+              </w:rPr>
+            </w:pPr>
+            <w:r>
+              <w:rPr>
+                <w:b/>
+              </w:rPr>
+              <w:t>1</w:t>
+            </w:r>
           </w:p>
         </w:tc>
       </w:tr>
@@ -3067,17 +3222,22 @@
                 <w:between w:val="nil"/>
               </w:pBdr>
               <w:spacing w:line="240" w:lineRule="auto"/>
-              <w:rPr>
-                <w:sz w:val="24"/>
-                <w:szCs w:val="24"/>
-              </w:rPr>
-            </w:pPr>
-            <w:r>
-              <w:rPr>
-                <w:rFonts w:ascii="Calibri" w:eastAsia="Times New Roman" w:hAnsi="Calibri" w:cs="Times New Roman"/>
-                <w:color w:val="000000"/>
-              </w:rPr>
-              <w:t>Pablo Andrés Salgado</w:t>
+            </w:pPr>
+            <w:proofErr w:type="spellStart"/>
+            <w:r>
+              <w:rPr>
+                <w:rFonts w:eastAsia="Calibri"/>
+                <w:color w:val="000000"/>
+              </w:rPr>
+              <w:t>Joceline</w:t>
+            </w:r>
+            <w:proofErr w:type="spellEnd"/>
+            <w:r>
+              <w:rPr>
+                <w:rFonts w:eastAsia="Calibri"/>
+                <w:color w:val="000000"/>
+              </w:rPr>
+              <w:t xml:space="preserve"> Macarena Ruiz</w:t>
             </w:r>
           </w:p>
         </w:tc>
@@ -3103,11 +3263,10 @@
                 <w:between w:val="nil"/>
               </w:pBdr>
               <w:spacing w:line="240" w:lineRule="auto"/>
-              <w:rPr>
-                <w:sz w:val="24"/>
-                <w:szCs w:val="24"/>
-              </w:rPr>
-            </w:pPr>
+            </w:pPr>
+            <w:r>
+              <w:t>Encontrar una forma más fácil y dinámica para comprender una gran cantidad de datos que agrupen múltiples análisis</w:t>
+            </w:r>
           </w:p>
         </w:tc>
         <w:tc>
@@ -3127,8 +3286,6 @@
               <w:spacing w:line="240" w:lineRule="auto"/>
               <w:rPr>
                 <w:b/>
-                <w:sz w:val="24"/>
-                <w:szCs w:val="24"/>
               </w:rPr>
             </w:pPr>
           </w:p>
@@ -3151,17 +3308,13 @@
                 <w:between w:val="nil"/>
               </w:pBdr>
               <w:spacing w:line="240" w:lineRule="auto"/>
-              <w:rPr>
-                <w:sz w:val="24"/>
-                <w:szCs w:val="24"/>
-              </w:rPr>
-            </w:pPr>
-            <w:r>
-              <w:rPr>
-                <w:rFonts w:ascii="Calibri" w:eastAsia="Times New Roman" w:hAnsi="Calibri" w:cs="Times New Roman"/>
-                <w:color w:val="000000"/>
-              </w:rPr>
-              <w:t>Camila Alejandra Salvador</w:t>
+            </w:pPr>
+            <w:r>
+              <w:rPr>
+                <w:rFonts w:eastAsia="Calibri"/>
+                <w:color w:val="000000"/>
+              </w:rPr>
+              <w:t>Pablo Andrés Salgado</w:t>
             </w:r>
           </w:p>
         </w:tc>
@@ -3187,11 +3340,10 @@
                 <w:between w:val="nil"/>
               </w:pBdr>
               <w:spacing w:line="240" w:lineRule="auto"/>
-              <w:rPr>
-                <w:sz w:val="24"/>
-                <w:szCs w:val="24"/>
-              </w:rPr>
-            </w:pPr>
+            </w:pPr>
+            <w:r>
+              <w:t>Resumir los principales resultados y análisis realizados. Y buscar una forma que visualmente permita al receptor entender más rápido los principales resultados y conclusiones.</w:t>
+            </w:r>
           </w:p>
         </w:tc>
         <w:tc>
@@ -3211,10 +3363,14 @@
               <w:spacing w:line="240" w:lineRule="auto"/>
               <w:rPr>
                 <w:b/>
-                <w:sz w:val="24"/>
-                <w:szCs w:val="24"/>
-              </w:rPr>
-            </w:pPr>
+              </w:rPr>
+            </w:pPr>
+            <w:r>
+              <w:rPr>
+                <w:b/>
+              </w:rPr>
+              <w:t>1111</w:t>
+            </w:r>
           </w:p>
         </w:tc>
       </w:tr>
@@ -3235,17 +3391,13 @@
                 <w:between w:val="nil"/>
               </w:pBdr>
               <w:spacing w:line="240" w:lineRule="auto"/>
-              <w:rPr>
-                <w:sz w:val="24"/>
-                <w:szCs w:val="24"/>
-              </w:rPr>
-            </w:pPr>
-            <w:r>
-              <w:rPr>
-                <w:rFonts w:ascii="Calibri" w:eastAsia="Times New Roman" w:hAnsi="Calibri" w:cs="Times New Roman"/>
-                <w:color w:val="000000"/>
-              </w:rPr>
-              <w:t>Fernando Daniel Schulze</w:t>
+            </w:pPr>
+            <w:r>
+              <w:rPr>
+                <w:rFonts w:eastAsia="Calibri"/>
+                <w:color w:val="000000"/>
+              </w:rPr>
+              <w:t>Camila Alejandra Salvador</w:t>
             </w:r>
           </w:p>
         </w:tc>
@@ -3271,11 +3423,13 @@
                 <w:between w:val="nil"/>
               </w:pBdr>
               <w:spacing w:line="240" w:lineRule="auto"/>
-              <w:rPr>
-                <w:sz w:val="24"/>
-                <w:szCs w:val="24"/>
-              </w:rPr>
-            </w:pPr>
+            </w:pPr>
+            <w:r>
+              <w:t>A pesar de que asume que el receptor son investi</w:t>
+            </w:r>
+            <w:r>
+              <w:t>gadores, siempre hay problemas de comprensión por códigos utilizados y gráficas elegidas.</w:t>
+            </w:r>
           </w:p>
         </w:tc>
         <w:tc>
@@ -3295,10 +3449,14 @@
               <w:spacing w:line="240" w:lineRule="auto"/>
               <w:rPr>
                 <w:b/>
-                <w:sz w:val="24"/>
-                <w:szCs w:val="24"/>
-              </w:rPr>
-            </w:pPr>
+              </w:rPr>
+            </w:pPr>
+            <w:r>
+              <w:rPr>
+                <w:b/>
+              </w:rPr>
+              <w:t>1</w:t>
+            </w:r>
           </w:p>
         </w:tc>
       </w:tr>
@@ -3319,18 +3477,23 @@
                 <w:between w:val="nil"/>
               </w:pBdr>
               <w:spacing w:line="240" w:lineRule="auto"/>
-              <w:rPr>
-                <w:sz w:val="24"/>
-                <w:szCs w:val="24"/>
-              </w:rPr>
-            </w:pPr>
-            <w:r>
-              <w:rPr>
-                <w:rFonts w:ascii="Calibri" w:eastAsia="Times New Roman" w:hAnsi="Calibri" w:cs="Times New Roman"/>
-                <w:color w:val="000000"/>
-              </w:rPr>
-              <w:t>José Raúl Tapia</w:t>
-            </w:r>
+            </w:pPr>
+            <w:r>
+              <w:rPr>
+                <w:rFonts w:eastAsia="Calibri"/>
+                <w:color w:val="000000"/>
+              </w:rPr>
+              <w:t xml:space="preserve">Fernando Daniel </w:t>
+            </w:r>
+            <w:proofErr w:type="spellStart"/>
+            <w:r>
+              <w:rPr>
+                <w:rFonts w:eastAsia="Calibri"/>
+                <w:color w:val="000000"/>
+              </w:rPr>
+              <w:t>Schulze</w:t>
+            </w:r>
+            <w:proofErr w:type="spellEnd"/>
           </w:p>
         </w:tc>
         <w:tc>
@@ -3355,11 +3518,10 @@
                 <w:between w:val="nil"/>
               </w:pBdr>
               <w:spacing w:line="240" w:lineRule="auto"/>
-              <w:rPr>
-                <w:sz w:val="24"/>
-                <w:szCs w:val="24"/>
-              </w:rPr>
-            </w:pPr>
+            </w:pPr>
+            <w:r>
+              <w:t>Seleccionar los gráficos y/o palabras que mejor se adapten a los resultados que quiero comunicar. Lograr que los resultados sean utilizables para la toma de decisiones.</w:t>
+            </w:r>
           </w:p>
         </w:tc>
         <w:tc>
@@ -3379,8 +3541,6 @@
               <w:spacing w:line="240" w:lineRule="auto"/>
               <w:rPr>
                 <w:b/>
-                <w:sz w:val="24"/>
-                <w:szCs w:val="24"/>
               </w:rPr>
             </w:pPr>
           </w:p>
@@ -3403,17 +3563,13 @@
                 <w:between w:val="nil"/>
               </w:pBdr>
               <w:spacing w:line="240" w:lineRule="auto"/>
-              <w:rPr>
-                <w:sz w:val="24"/>
-                <w:szCs w:val="24"/>
-              </w:rPr>
-            </w:pPr>
-            <w:r>
-              <w:rPr>
-                <w:rFonts w:ascii="Calibri" w:eastAsia="Times New Roman" w:hAnsi="Calibri" w:cs="Times New Roman"/>
-                <w:color w:val="000000"/>
-              </w:rPr>
-              <w:t>Paola Estefanía Vadivieso</w:t>
+            </w:pPr>
+            <w:r>
+              <w:rPr>
+                <w:rFonts w:eastAsia="Calibri"/>
+                <w:color w:val="000000"/>
+              </w:rPr>
+              <w:t>José Raúl Tapia</w:t>
             </w:r>
           </w:p>
         </w:tc>
@@ -3439,10 +3595,6 @@
                 <w:between w:val="nil"/>
               </w:pBdr>
               <w:spacing w:line="240" w:lineRule="auto"/>
-              <w:rPr>
-                <w:sz w:val="24"/>
-                <w:szCs w:val="24"/>
-              </w:rPr>
             </w:pPr>
           </w:p>
         </w:tc>
@@ -3463,8 +3615,6 @@
               <w:spacing w:line="240" w:lineRule="auto"/>
               <w:rPr>
                 <w:b/>
-                <w:sz w:val="24"/>
-                <w:szCs w:val="24"/>
               </w:rPr>
             </w:pPr>
           </w:p>
@@ -3487,17 +3637,26 @@
                 <w:between w:val="nil"/>
               </w:pBdr>
               <w:spacing w:line="240" w:lineRule="auto"/>
-              <w:rPr>
-                <w:sz w:val="24"/>
-                <w:szCs w:val="24"/>
-              </w:rPr>
-            </w:pPr>
-            <w:r>
-              <w:rPr>
-                <w:rFonts w:ascii="Calibri" w:eastAsia="Times New Roman" w:hAnsi="Calibri" w:cs="Times New Roman"/>
-                <w:color w:val="000000"/>
-              </w:rPr>
-              <w:t>Jorge Eduardo Valdivia</w:t>
+            </w:pPr>
+            <w:r>
+              <w:rPr>
+                <w:rFonts w:eastAsia="Calibri"/>
+                <w:color w:val="000000"/>
+              </w:rPr>
+              <w:t>Paola Estefanía Va</w:t>
+            </w:r>
+            <w:r>
+              <w:rPr>
+                <w:rFonts w:eastAsia="Calibri"/>
+              </w:rPr>
+              <w:t>l</w:t>
+            </w:r>
+            <w:r>
+              <w:rPr>
+                <w:rFonts w:eastAsia="Calibri"/>
+                <w:color w:val="000000"/>
+              </w:rPr>
+              <w:t>divieso</w:t>
             </w:r>
           </w:p>
         </w:tc>
@@ -3523,11 +3682,10 @@
                 <w:between w:val="nil"/>
               </w:pBdr>
               <w:spacing w:line="240" w:lineRule="auto"/>
-              <w:rPr>
-                <w:sz w:val="24"/>
-                <w:szCs w:val="24"/>
-              </w:rPr>
-            </w:pPr>
+            </w:pPr>
+            <w:r>
+              <w:t xml:space="preserve">Que no todos están familiarizados con términos técnicos usados en análisis estadísticos, por lo que es complicado comunicar lo que hemos realizado. Resultando indispensable el uso de gráficos para transmitir los resultados. </w:t>
+            </w:r>
           </w:p>
         </w:tc>
         <w:tc>
@@ -3547,14 +3705,21 @@
               <w:spacing w:line="240" w:lineRule="auto"/>
               <w:rPr>
                 <w:b/>
-                <w:sz w:val="24"/>
-                <w:szCs w:val="24"/>
-              </w:rPr>
-            </w:pPr>
+              </w:rPr>
+            </w:pPr>
+            <w:r>
+              <w:rPr>
+                <w:b/>
+              </w:rPr>
+              <w:t>11</w:t>
+            </w:r>
           </w:p>
         </w:tc>
       </w:tr>
       <w:tr>
+        <w:trPr>
+          <w:trHeight w:val="624"/>
+        </w:trPr>
         <w:tc>
           <w:tcPr>
             <w:tcW w:w="3219" w:type="dxa"/>
@@ -3571,17 +3736,22 @@
                 <w:between w:val="nil"/>
               </w:pBdr>
               <w:spacing w:line="240" w:lineRule="auto"/>
-              <w:rPr>
-                <w:sz w:val="24"/>
-                <w:szCs w:val="24"/>
-              </w:rPr>
-            </w:pPr>
-            <w:r>
-              <w:rPr>
-                <w:rFonts w:ascii="Calibri" w:eastAsia="Times New Roman" w:hAnsi="Calibri" w:cs="Times New Roman"/>
-                <w:color w:val="000000"/>
-              </w:rPr>
-              <w:t>Percy Orlando Yacila</w:t>
+            </w:pPr>
+            <w:r>
+              <w:rPr>
+                <w:rFonts w:eastAsia="Calibri"/>
+                <w:color w:val="000000"/>
+              </w:rPr>
+              <w:t>Jorg</w:t>
+            </w:r>
+            <w:bookmarkStart w:id="1" w:name="_GoBack"/>
+            <w:bookmarkEnd w:id="1"/>
+            <w:r>
+              <w:rPr>
+                <w:rFonts w:eastAsia="Calibri"/>
+                <w:color w:val="000000"/>
+              </w:rPr>
+              <w:t>e Eduardo Valdivia</w:t>
             </w:r>
           </w:p>
         </w:tc>
@@ -3607,11 +3777,10 @@
                 <w:between w:val="nil"/>
               </w:pBdr>
               <w:spacing w:line="240" w:lineRule="auto"/>
-              <w:rPr>
-                <w:sz w:val="24"/>
-                <w:szCs w:val="24"/>
-              </w:rPr>
-            </w:pPr>
+            </w:pPr>
+            <w:r>
+              <w:t>Formalidad de los gráficos, para exportarlos a diferentes formatos sin perder calidad</w:t>
+            </w:r>
           </w:p>
         </w:tc>
         <w:tc>
@@ -3631,8 +3800,178 @@
               <w:spacing w:line="240" w:lineRule="auto"/>
               <w:rPr>
                 <w:b/>
-                <w:sz w:val="24"/>
-                <w:szCs w:val="24"/>
+              </w:rPr>
+            </w:pPr>
+          </w:p>
+        </w:tc>
+      </w:tr>
+      <w:tr>
+        <w:tc>
+          <w:tcPr>
+            <w:tcW w:w="3219" w:type="dxa"/>
+            <w:vAlign w:val="bottom"/>
+          </w:tcPr>
+          <w:p>
+            <w:pPr>
+              <w:widowControl w:val="0"/>
+              <w:pBdr>
+                <w:top w:val="nil"/>
+                <w:left w:val="nil"/>
+                <w:bottom w:val="nil"/>
+                <w:right w:val="nil"/>
+                <w:between w:val="nil"/>
+              </w:pBdr>
+              <w:spacing w:line="240" w:lineRule="auto"/>
+            </w:pPr>
+            <w:proofErr w:type="spellStart"/>
+            <w:r>
+              <w:rPr>
+                <w:rFonts w:eastAsia="Calibri"/>
+                <w:color w:val="000000"/>
+              </w:rPr>
+              <w:t>Percy</w:t>
+            </w:r>
+            <w:proofErr w:type="spellEnd"/>
+            <w:r>
+              <w:rPr>
+                <w:rFonts w:eastAsia="Calibri"/>
+                <w:color w:val="000000"/>
+              </w:rPr>
+              <w:t xml:space="preserve"> Orlando </w:t>
+            </w:r>
+            <w:proofErr w:type="spellStart"/>
+            <w:r>
+              <w:rPr>
+                <w:rFonts w:eastAsia="Calibri"/>
+                <w:color w:val="000000"/>
+              </w:rPr>
+              <w:t>Yacila</w:t>
+            </w:r>
+            <w:proofErr w:type="spellEnd"/>
+          </w:p>
+        </w:tc>
+        <w:tc>
+          <w:tcPr>
+            <w:tcW w:w="3827" w:type="dxa"/>
+            <w:shd w:val="clear" w:color="auto" w:fill="auto"/>
+            <w:tcMar>
+              <w:top w:w="100" w:type="dxa"/>
+              <w:left w:w="100" w:type="dxa"/>
+              <w:bottom w:w="100" w:type="dxa"/>
+              <w:right w:w="100" w:type="dxa"/>
+            </w:tcMar>
+          </w:tcPr>
+          <w:p>
+            <w:pPr>
+              <w:widowControl w:val="0"/>
+              <w:pBdr>
+                <w:top w:val="nil"/>
+                <w:left w:val="nil"/>
+                <w:bottom w:val="nil"/>
+                <w:right w:val="nil"/>
+                <w:between w:val="nil"/>
+              </w:pBdr>
+              <w:spacing w:line="240" w:lineRule="auto"/>
+            </w:pPr>
+            <w:r>
+              <w:t>Expresarlo en gráficos</w:t>
+            </w:r>
+          </w:p>
+        </w:tc>
+        <w:tc>
+          <w:tcPr>
+            <w:tcW w:w="1843" w:type="dxa"/>
+            <w:shd w:val="clear" w:color="auto" w:fill="auto"/>
+            <w:tcMar>
+              <w:top w:w="100" w:type="dxa"/>
+              <w:left w:w="100" w:type="dxa"/>
+              <w:bottom w:w="100" w:type="dxa"/>
+              <w:right w:w="100" w:type="dxa"/>
+            </w:tcMar>
+          </w:tcPr>
+          <w:p>
+            <w:pPr>
+              <w:widowControl w:val="0"/>
+              <w:spacing w:line="240" w:lineRule="auto"/>
+              <w:rPr>
+                <w:b/>
+              </w:rPr>
+            </w:pPr>
+          </w:p>
+        </w:tc>
+      </w:tr>
+      <w:tr>
+        <w:tc>
+          <w:tcPr>
+            <w:tcW w:w="3219" w:type="dxa"/>
+            <w:vAlign w:val="bottom"/>
+          </w:tcPr>
+          <w:p>
+            <w:pPr>
+              <w:widowControl w:val="0"/>
+              <w:pBdr>
+                <w:top w:val="nil"/>
+                <w:left w:val="nil"/>
+                <w:bottom w:val="nil"/>
+                <w:right w:val="nil"/>
+                <w:between w:val="nil"/>
+              </w:pBdr>
+              <w:spacing w:line="240" w:lineRule="auto"/>
+              <w:rPr>
+                <w:rFonts w:eastAsia="Calibri"/>
+                <w:color w:val="000000"/>
+              </w:rPr>
+            </w:pPr>
+            <w:r>
+              <w:rPr>
+                <w:rFonts w:eastAsia="Calibri"/>
+              </w:rPr>
+              <w:t>Verónica Paredes</w:t>
+            </w:r>
+          </w:p>
+        </w:tc>
+        <w:tc>
+          <w:tcPr>
+            <w:tcW w:w="3827" w:type="dxa"/>
+            <w:shd w:val="clear" w:color="auto" w:fill="auto"/>
+            <w:tcMar>
+              <w:top w:w="100" w:type="dxa"/>
+              <w:left w:w="100" w:type="dxa"/>
+              <w:bottom w:w="100" w:type="dxa"/>
+              <w:right w:w="100" w:type="dxa"/>
+            </w:tcMar>
+          </w:tcPr>
+          <w:p>
+            <w:pPr>
+              <w:widowControl w:val="0"/>
+              <w:pBdr>
+                <w:top w:val="nil"/>
+                <w:left w:val="nil"/>
+                <w:bottom w:val="nil"/>
+                <w:right w:val="nil"/>
+                <w:between w:val="nil"/>
+              </w:pBdr>
+              <w:spacing w:line="240" w:lineRule="auto"/>
+            </w:pPr>
+          </w:p>
+        </w:tc>
+        <w:tc>
+          <w:tcPr>
+            <w:tcW w:w="1843" w:type="dxa"/>
+            <w:shd w:val="clear" w:color="auto" w:fill="auto"/>
+            <w:tcMar>
+              <w:top w:w="100" w:type="dxa"/>
+              <w:left w:w="100" w:type="dxa"/>
+              <w:bottom w:w="100" w:type="dxa"/>
+              <w:right w:w="100" w:type="dxa"/>
+            </w:tcMar>
+          </w:tcPr>
+          <w:p>
+            <w:pPr>
+              <w:widowControl w:val="0"/>
+              <w:spacing w:line="240" w:lineRule="auto"/>
+              <w:rPr>
+                <w:b/>
               </w:rPr>
             </w:pPr>
           </w:p>
@@ -3674,14 +4013,14 @@
 </file>
 
 <file path=word/styles.xml><?xml version="1.0" encoding="utf-8"?>
-<w:styles xmlns:mc="http://schemas.openxmlformats.org/markup-compatibility/2006" xmlns:r="http://schemas.openxmlformats.org/officeDocument/2006/relationships" xmlns:w="http://schemas.openxmlformats.org/wordprocessingml/2006/main" xmlns:w14="http://schemas.microsoft.com/office/word/2010/wordml" mc:Ignorable="w14">
+<w:styles xmlns:mc="http://schemas.openxmlformats.org/markup-compatibility/2006" xmlns:r="http://schemas.openxmlformats.org/officeDocument/2006/relationships" xmlns:w="http://schemas.openxmlformats.org/wordprocessingml/2006/main" xmlns:w14="http://schemas.microsoft.com/office/word/2010/wordml" xmlns:w15="http://schemas.microsoft.com/office/word/2012/wordml" xmlns:w16se="http://schemas.microsoft.com/office/word/2015/wordml/symex" mc:Ignorable="w14 w15 w16se">
   <w:docDefaults>
     <w:rPrDefault>
       <w:rPr>
         <w:rFonts w:ascii="Arial" w:eastAsia="Arial" w:hAnsi="Arial" w:cs="Arial"/>
         <w:sz w:val="22"/>
         <w:szCs w:val="22"/>
-        <w:lang w:val="es" w:eastAsia="es-ES_tradnl" w:bidi="ar-SA"/>
+        <w:lang w:val="es" w:eastAsia="es-ES" w:bidi="ar-SA"/>
       </w:rPr>
     </w:rPrDefault>
     <w:pPrDefault>
@@ -3690,153 +4029,378 @@
       </w:pPr>
     </w:pPrDefault>
   </w:docDefaults>
-  <w:latentStyles w:defLockedState="0" w:defUIPriority="99" w:defSemiHidden="1" w:defUnhideWhenUsed="1" w:defQFormat="0" w:count="276">
-    <w:lsdException w:name="Normal" w:semiHidden="0" w:uiPriority="0" w:unhideWhenUsed="0" w:qFormat="1"/>
-    <w:lsdException w:name="heading 1" w:semiHidden="0" w:uiPriority="9" w:unhideWhenUsed="0" w:qFormat="1"/>
-    <w:lsdException w:name="heading 2" w:uiPriority="9" w:qFormat="1"/>
-    <w:lsdException w:name="heading 3" w:uiPriority="9" w:qFormat="1"/>
-    <w:lsdException w:name="heading 4" w:uiPriority="9" w:qFormat="1"/>
-    <w:lsdException w:name="heading 5" w:uiPriority="9" w:qFormat="1"/>
-    <w:lsdException w:name="heading 6" w:uiPriority="9" w:qFormat="1"/>
-    <w:lsdException w:name="heading 7" w:uiPriority="9" w:qFormat="1"/>
-    <w:lsdException w:name="heading 8" w:uiPriority="9" w:qFormat="1"/>
-    <w:lsdException w:name="heading 9" w:uiPriority="9" w:qFormat="1"/>
-    <w:lsdException w:name="toc 1" w:uiPriority="39"/>
-    <w:lsdException w:name="toc 2" w:uiPriority="39"/>
-    <w:lsdException w:name="toc 3" w:uiPriority="39"/>
-    <w:lsdException w:name="toc 4" w:uiPriority="39"/>
-    <w:lsdException w:name="toc 5" w:uiPriority="39"/>
-    <w:lsdException w:name="toc 6" w:uiPriority="39"/>
-    <w:lsdException w:name="toc 7" w:uiPriority="39"/>
-    <w:lsdException w:name="toc 8" w:uiPriority="39"/>
-    <w:lsdException w:name="toc 9" w:uiPriority="39"/>
-    <w:lsdException w:name="caption" w:uiPriority="35" w:qFormat="1"/>
-    <w:lsdException w:name="Title" w:semiHidden="0" w:uiPriority="10" w:unhideWhenUsed="0" w:qFormat="1"/>
-    <w:lsdException w:name="Default Paragraph Font" w:uiPriority="1"/>
-    <w:lsdException w:name="Subtitle" w:semiHidden="0" w:uiPriority="11" w:unhideWhenUsed="0" w:qFormat="1"/>
-    <w:lsdException w:name="Strong" w:semiHidden="0" w:uiPriority="22" w:unhideWhenUsed="0" w:qFormat="1"/>
-    <w:lsdException w:name="Emphasis" w:semiHidden="0" w:uiPriority="20" w:unhideWhenUsed="0" w:qFormat="1"/>
-    <w:lsdException w:name="Table Grid" w:semiHidden="0" w:uiPriority="39" w:unhideWhenUsed="0"/>
-    <w:lsdException w:name="Note Level 1" w:semiHidden="0" w:unhideWhenUsed="0"/>
-    <w:lsdException w:name="Note Level 2" w:semiHidden="0" w:unhideWhenUsed="0"/>
-    <w:lsdException w:name="Note Level 3" w:semiHidden="0" w:unhideWhenUsed="0"/>
-    <w:lsdException w:name="Note Level 4" w:semiHidden="0" w:unhideWhenUsed="0"/>
-    <w:lsdException w:name="Note Level 5" w:semiHidden="0" w:unhideWhenUsed="0"/>
-    <w:lsdException w:name="Note Level 6" w:semiHidden="0" w:unhideWhenUsed="0"/>
-    <w:lsdException w:name="Note Level 7" w:semiHidden="0" w:unhideWhenUsed="0"/>
-    <w:lsdException w:name="Note Level 8" w:semiHidden="0" w:unhideWhenUsed="0"/>
-    <w:lsdException w:name="Note Level 9" w:semiHidden="0" w:unhideWhenUsed="0"/>
-    <w:lsdException w:name="Placeholder Text" w:unhideWhenUsed="0"/>
-    <w:lsdException w:name="No Spacing" w:semiHidden="0" w:uiPriority="1" w:unhideWhenUsed="0" w:qFormat="1"/>
-    <w:lsdException w:name="Light Shading" w:semiHidden="0" w:uiPriority="60" w:unhideWhenUsed="0"/>
-    <w:lsdException w:name="Light List" w:semiHidden="0" w:uiPriority="61" w:unhideWhenUsed="0"/>
-    <w:lsdException w:name="Light Grid" w:semiHidden="0" w:uiPriority="62" w:unhideWhenUsed="0"/>
-    <w:lsdException w:name="Medium Shading 1" w:semiHidden="0" w:uiPriority="63" w:unhideWhenUsed="0"/>
-    <w:lsdException w:name="Medium Shading 2" w:semiHidden="0" w:uiPriority="64" w:unhideWhenUsed="0"/>
-    <w:lsdException w:name="Medium List 1" w:semiHidden="0" w:uiPriority="65" w:unhideWhenUsed="0"/>
-    <w:lsdException w:name="Medium List 2" w:semiHidden="0" w:uiPriority="66" w:unhideWhenUsed="0"/>
-    <w:lsdException w:name="Medium Grid 1" w:semiHidden="0" w:uiPriority="67" w:unhideWhenUsed="0"/>
-    <w:lsdException w:name="Medium Grid 2" w:semiHidden="0" w:uiPriority="68" w:unhideWhenUsed="0"/>
-    <w:lsdException w:name="Medium Grid 3" w:semiHidden="0" w:uiPriority="69" w:unhideWhenUsed="0"/>
-    <w:lsdException w:name="Dark List" w:semiHidden="0" w:uiPriority="70" w:unhideWhenUsed="0"/>
-    <w:lsdException w:name="Colorful Shading" w:semiHidden="0" w:uiPriority="71" w:unhideWhenUsed="0"/>
-    <w:lsdException w:name="Colorful List" w:semiHidden="0" w:uiPriority="72" w:unhideWhenUsed="0"/>
-    <w:lsdException w:name="Colorful Grid" w:semiHidden="0" w:uiPriority="73" w:unhideWhenUsed="0"/>
-    <w:lsdException w:name="Light Shading Accent 1" w:semiHidden="0" w:uiPriority="60" w:unhideWhenUsed="0"/>
-    <w:lsdException w:name="Light List Accent 1" w:semiHidden="0" w:uiPriority="61" w:unhideWhenUsed="0"/>
-    <w:lsdException w:name="Light Grid Accent 1" w:semiHidden="0" w:uiPriority="62" w:unhideWhenUsed="0"/>
-    <w:lsdException w:name="Medium Shading 1 Accent 1" w:semiHidden="0" w:uiPriority="63" w:unhideWhenUsed="0"/>
-    <w:lsdException w:name="Medium Shading 2 Accent 1" w:semiHidden="0" w:uiPriority="64" w:unhideWhenUsed="0"/>
-    <w:lsdException w:name="Medium List 1 Accent 1" w:semiHidden="0" w:uiPriority="65" w:unhideWhenUsed="0"/>
-    <w:lsdException w:name="Revision" w:unhideWhenUsed="0"/>
-    <w:lsdException w:name="List Paragraph" w:semiHidden="0" w:uiPriority="34" w:unhideWhenUsed="0" w:qFormat="1"/>
-    <w:lsdException w:name="Quote" w:semiHidden="0" w:uiPriority="29" w:unhideWhenUsed="0" w:qFormat="1"/>
-    <w:lsdException w:name="Intense Quote" w:semiHidden="0" w:uiPriority="30" w:unhideWhenUsed="0" w:qFormat="1"/>
-    <w:lsdException w:name="Medium List 2 Accent 1" w:semiHidden="0" w:uiPriority="66" w:unhideWhenUsed="0"/>
-    <w:lsdException w:name="Medium Grid 1 Accent 1" w:semiHidden="0" w:uiPriority="67" w:unhideWhenUsed="0"/>
-    <w:lsdException w:name="Medium Grid 2 Accent 1" w:semiHidden="0" w:uiPriority="68" w:unhideWhenUsed="0"/>
-    <w:lsdException w:name="Medium Grid 3 Accent 1" w:semiHidden="0" w:uiPriority="69" w:unhideWhenUsed="0"/>
-    <w:lsdException w:name="Dark List Accent 1" w:semiHidden="0" w:uiPriority="70" w:unhideWhenUsed="0"/>
-    <w:lsdException w:name="Colorful Shading Accent 1" w:semiHidden="0" w:uiPriority="71" w:unhideWhenUsed="0"/>
-    <w:lsdException w:name="Colorful List Accent 1" w:semiHidden="0" w:uiPriority="72" w:unhideWhenUsed="0"/>
-    <w:lsdException w:name="Colorful Grid Accent 1" w:semiHidden="0" w:uiPriority="73" w:unhideWhenUsed="0"/>
-    <w:lsdException w:name="Light Shading Accent 2" w:semiHidden="0" w:uiPriority="60" w:unhideWhenUsed="0"/>
-    <w:lsdException w:name="Light List Accent 2" w:semiHidden="0" w:uiPriority="61" w:unhideWhenUsed="0"/>
-    <w:lsdException w:name="Light Grid Accent 2" w:semiHidden="0" w:uiPriority="62" w:unhideWhenUsed="0"/>
-    <w:lsdException w:name="Medium Shading 1 Accent 2" w:semiHidden="0" w:uiPriority="63" w:unhideWhenUsed="0"/>
-    <w:lsdException w:name="Medium Shading 2 Accent 2" w:semiHidden="0" w:uiPriority="64" w:unhideWhenUsed="0"/>
-    <w:lsdException w:name="Medium List 1 Accent 2" w:semiHidden="0" w:uiPriority="65" w:unhideWhenUsed="0"/>
-    <w:lsdException w:name="Medium List 2 Accent 2" w:semiHidden="0" w:uiPriority="66" w:unhideWhenUsed="0"/>
-    <w:lsdException w:name="Medium Grid 1 Accent 2" w:semiHidden="0" w:uiPriority="67" w:unhideWhenUsed="0"/>
-    <w:lsdException w:name="Medium Grid 2 Accent 2" w:semiHidden="0" w:uiPriority="68" w:unhideWhenUsed="0"/>
-    <w:lsdException w:name="Medium Grid 3 Accent 2" w:semiHidden="0" w:uiPriority="69" w:unhideWhenUsed="0"/>
-    <w:lsdException w:name="Dark List Accent 2" w:semiHidden="0" w:uiPriority="70" w:unhideWhenUsed="0"/>
-    <w:lsdException w:name="Colorful Shading Accent 2" w:semiHidden="0" w:uiPriority="71" w:unhideWhenUsed="0"/>
-    <w:lsdException w:name="Colorful List Accent 2" w:semiHidden="0" w:uiPriority="72" w:unhideWhenUsed="0"/>
-    <w:lsdException w:name="Colorful Grid Accent 2" w:semiHidden="0" w:uiPriority="73" w:unhideWhenUsed="0"/>
-    <w:lsdException w:name="Light Shading Accent 3" w:semiHidden="0" w:uiPriority="60" w:unhideWhenUsed="0"/>
-    <w:lsdException w:name="Light List Accent 3" w:semiHidden="0" w:uiPriority="61" w:unhideWhenUsed="0"/>
-    <w:lsdException w:name="Light Grid Accent 3" w:semiHidden="0" w:uiPriority="62" w:unhideWhenUsed="0"/>
-    <w:lsdException w:name="Medium Shading 1 Accent 3" w:semiHidden="0" w:uiPriority="63" w:unhideWhenUsed="0"/>
-    <w:lsdException w:name="Medium Shading 2 Accent 3" w:semiHidden="0" w:uiPriority="64" w:unhideWhenUsed="0"/>
-    <w:lsdException w:name="Medium List 1 Accent 3" w:semiHidden="0" w:uiPriority="65" w:unhideWhenUsed="0"/>
-    <w:lsdException w:name="Medium List 2 Accent 3" w:semiHidden="0" w:uiPriority="66" w:unhideWhenUsed="0"/>
-    <w:lsdException w:name="Medium Grid 1 Accent 3" w:semiHidden="0" w:uiPriority="67" w:unhideWhenUsed="0"/>
-    <w:lsdException w:name="Medium Grid 2 Accent 3" w:semiHidden="0" w:uiPriority="68" w:unhideWhenUsed="0"/>
-    <w:lsdException w:name="Medium Grid 3 Accent 3" w:semiHidden="0" w:uiPriority="69" w:unhideWhenUsed="0"/>
-    <w:lsdException w:name="Dark List Accent 3" w:semiHidden="0" w:uiPriority="70" w:unhideWhenUsed="0"/>
-    <w:lsdException w:name="Colorful Shading Accent 3" w:semiHidden="0" w:uiPriority="71" w:unhideWhenUsed="0"/>
-    <w:lsdException w:name="Colorful List Accent 3" w:semiHidden="0" w:uiPriority="72" w:unhideWhenUsed="0"/>
-    <w:lsdException w:name="Colorful Grid Accent 3" w:semiHidden="0" w:uiPriority="73" w:unhideWhenUsed="0"/>
-    <w:lsdException w:name="Light Shading Accent 4" w:semiHidden="0" w:uiPriority="60" w:unhideWhenUsed="0"/>
-    <w:lsdException w:name="Light List Accent 4" w:semiHidden="0" w:uiPriority="61" w:unhideWhenUsed="0"/>
-    <w:lsdException w:name="Light Grid Accent 4" w:semiHidden="0" w:uiPriority="62" w:unhideWhenUsed="0"/>
-    <w:lsdException w:name="Medium Shading 1 Accent 4" w:semiHidden="0" w:uiPriority="63" w:unhideWhenUsed="0"/>
-    <w:lsdException w:name="Medium Shading 2 Accent 4" w:semiHidden="0" w:uiPriority="64" w:unhideWhenUsed="0"/>
-    <w:lsdException w:name="Medium List 1 Accent 4" w:semiHidden="0" w:uiPriority="65" w:unhideWhenUsed="0"/>
-    <w:lsdException w:name="Medium List 2 Accent 4" w:semiHidden="0" w:uiPriority="66" w:unhideWhenUsed="0"/>
-    <w:lsdException w:name="Medium Grid 1 Accent 4" w:semiHidden="0" w:uiPriority="67" w:unhideWhenUsed="0"/>
-    <w:lsdException w:name="Medium Grid 2 Accent 4" w:semiHidden="0" w:uiPriority="68" w:unhideWhenUsed="0"/>
-    <w:lsdException w:name="Medium Grid 3 Accent 4" w:semiHidden="0" w:uiPriority="69" w:unhideWhenUsed="0"/>
-    <w:lsdException w:name="Dark List Accent 4" w:semiHidden="0" w:uiPriority="70" w:unhideWhenUsed="0"/>
-    <w:lsdException w:name="Colorful Shading Accent 4" w:semiHidden="0" w:uiPriority="71" w:unhideWhenUsed="0"/>
-    <w:lsdException w:name="Colorful List Accent 4" w:semiHidden="0" w:uiPriority="72" w:unhideWhenUsed="0"/>
-    <w:lsdException w:name="Colorful Grid Accent 4" w:semiHidden="0" w:uiPriority="73" w:unhideWhenUsed="0"/>
-    <w:lsdException w:name="Light Shading Accent 5" w:semiHidden="0" w:uiPriority="60" w:unhideWhenUsed="0"/>
-    <w:lsdException w:name="Light List Accent 5" w:semiHidden="0" w:uiPriority="61" w:unhideWhenUsed="0"/>
-    <w:lsdException w:name="Light Grid Accent 5" w:semiHidden="0" w:uiPriority="62" w:unhideWhenUsed="0"/>
-    <w:lsdException w:name="Medium Shading 1 Accent 5" w:semiHidden="0" w:uiPriority="63" w:unhideWhenUsed="0"/>
-    <w:lsdException w:name="Medium Shading 2 Accent 5" w:semiHidden="0" w:uiPriority="64" w:unhideWhenUsed="0"/>
-    <w:lsdException w:name="Medium List 1 Accent 5" w:semiHidden="0" w:uiPriority="65" w:unhideWhenUsed="0"/>
-    <w:lsdException w:name="Medium List 2 Accent 5" w:semiHidden="0" w:uiPriority="66" w:unhideWhenUsed="0"/>
-    <w:lsdException w:name="Medium Grid 1 Accent 5" w:semiHidden="0" w:uiPriority="67" w:unhideWhenUsed="0"/>
-    <w:lsdException w:name="Medium Grid 2 Accent 5" w:semiHidden="0" w:uiPriority="68" w:unhideWhenUsed="0"/>
-    <w:lsdException w:name="Medium Grid 3 Accent 5" w:semiHidden="0" w:uiPriority="69" w:unhideWhenUsed="0"/>
-    <w:lsdException w:name="Dark List Accent 5" w:semiHidden="0" w:uiPriority="70" w:unhideWhenUsed="0"/>
-    <w:lsdException w:name="Colorful Shading Accent 5" w:semiHidden="0" w:uiPriority="71" w:unhideWhenUsed="0"/>
-    <w:lsdException w:name="Colorful List Accent 5" w:semiHidden="0" w:uiPriority="72" w:unhideWhenUsed="0"/>
-    <w:lsdException w:name="Colorful Grid Accent 5" w:semiHidden="0" w:uiPriority="73" w:unhideWhenUsed="0"/>
-    <w:lsdException w:name="Light Shading Accent 6" w:semiHidden="0" w:uiPriority="60" w:unhideWhenUsed="0"/>
-    <w:lsdException w:name="Light List Accent 6" w:semiHidden="0" w:uiPriority="61" w:unhideWhenUsed="0"/>
-    <w:lsdException w:name="Light Grid Accent 6" w:semiHidden="0" w:uiPriority="62" w:unhideWhenUsed="0"/>
-    <w:lsdException w:name="Medium Shading 1 Accent 6" w:semiHidden="0" w:uiPriority="63" w:unhideWhenUsed="0"/>
-    <w:lsdException w:name="Medium Shading 2 Accent 6" w:semiHidden="0" w:uiPriority="64" w:unhideWhenUsed="0"/>
-    <w:lsdException w:name="Medium List 1 Accent 6" w:semiHidden="0" w:uiPriority="65" w:unhideWhenUsed="0"/>
-    <w:lsdException w:name="Medium List 2 Accent 6" w:semiHidden="0" w:uiPriority="66" w:unhideWhenUsed="0"/>
-    <w:lsdException w:name="Medium Grid 1 Accent 6" w:semiHidden="0" w:uiPriority="67" w:unhideWhenUsed="0"/>
-    <w:lsdException w:name="Medium Grid 2 Accent 6" w:semiHidden="0" w:uiPriority="68" w:unhideWhenUsed="0"/>
-    <w:lsdException w:name="Medium Grid 3 Accent 6" w:semiHidden="0" w:uiPriority="69" w:unhideWhenUsed="0"/>
-    <w:lsdException w:name="Dark List Accent 6" w:semiHidden="0" w:uiPriority="70" w:unhideWhenUsed="0"/>
-    <w:lsdException w:name="Colorful Shading Accent 6" w:semiHidden="0" w:uiPriority="71" w:unhideWhenUsed="0"/>
-    <w:lsdException w:name="Colorful List Accent 6" w:semiHidden="0" w:uiPriority="72" w:unhideWhenUsed="0"/>
-    <w:lsdException w:name="Colorful Grid Accent 6" w:semiHidden="0" w:uiPriority="73" w:unhideWhenUsed="0"/>
-    <w:lsdException w:name="Subtle Emphasis" w:semiHidden="0" w:uiPriority="19" w:unhideWhenUsed="0" w:qFormat="1"/>
-    <w:lsdException w:name="Intense Emphasis" w:semiHidden="0" w:uiPriority="21" w:unhideWhenUsed="0" w:qFormat="1"/>
-    <w:lsdException w:name="Subtle Reference" w:semiHidden="0" w:uiPriority="31" w:unhideWhenUsed="0" w:qFormat="1"/>
-    <w:lsdException w:name="Intense Reference" w:semiHidden="0" w:uiPriority="32" w:unhideWhenUsed="0" w:qFormat="1"/>
-    <w:lsdException w:name="Book Title" w:semiHidden="0" w:uiPriority="33" w:unhideWhenUsed="0" w:qFormat="1"/>
-    <w:lsdException w:name="Bibliography" w:uiPriority="37"/>
-    <w:lsdException w:name="TOC Heading" w:uiPriority="39" w:qFormat="1"/>
+  <w:latentStyles w:defLockedState="0" w:defUIPriority="99" w:defSemiHidden="0" w:defUnhideWhenUsed="0" w:defQFormat="0" w:count="371">
+    <w:lsdException w:name="Normal" w:uiPriority="0" w:qFormat="1"/>
+    <w:lsdException w:name="heading 1" w:uiPriority="9" w:qFormat="1"/>
+    <w:lsdException w:name="heading 2" w:semiHidden="1" w:uiPriority="9" w:unhideWhenUsed="1" w:qFormat="1"/>
+    <w:lsdException w:name="heading 3" w:semiHidden="1" w:uiPriority="9" w:unhideWhenUsed="1" w:qFormat="1"/>
+    <w:lsdException w:name="heading 4" w:semiHidden="1" w:uiPriority="9" w:unhideWhenUsed="1" w:qFormat="1"/>
+    <w:lsdException w:name="heading 5" w:semiHidden="1" w:uiPriority="9" w:unhideWhenUsed="1" w:qFormat="1"/>
+    <w:lsdException w:name="heading 6" w:semiHidden="1" w:uiPriority="9" w:unhideWhenUsed="1" w:qFormat="1"/>
+    <w:lsdException w:name="heading 7" w:semiHidden="1" w:uiPriority="9" w:unhideWhenUsed="1" w:qFormat="1"/>
+    <w:lsdException w:name="heading 8" w:semiHidden="1" w:uiPriority="9" w:unhideWhenUsed="1" w:qFormat="1"/>
+    <w:lsdException w:name="heading 9" w:semiHidden="1" w:uiPriority="9" w:unhideWhenUsed="1" w:qFormat="1"/>
+    <w:lsdException w:name="index 1" w:semiHidden="1" w:unhideWhenUsed="1"/>
+    <w:lsdException w:name="index 2" w:semiHidden="1" w:unhideWhenUsed="1"/>
+    <w:lsdException w:name="index 3" w:semiHidden="1" w:unhideWhenUsed="1"/>
+    <w:lsdException w:name="index 4" w:semiHidden="1" w:unhideWhenUsed="1"/>
+    <w:lsdException w:name="index 5" w:semiHidden="1" w:unhideWhenUsed="1"/>
+    <w:lsdException w:name="index 6" w:semiHidden="1" w:unhideWhenUsed="1"/>
+    <w:lsdException w:name="index 7" w:semiHidden="1" w:unhideWhenUsed="1"/>
+    <w:lsdException w:name="index 8" w:semiHidden="1" w:unhideWhenUsed="1"/>
+    <w:lsdException w:name="index 9" w:semiHidden="1" w:unhideWhenUsed="1"/>
+    <w:lsdException w:name="toc 1" w:semiHidden="1" w:uiPriority="39" w:unhideWhenUsed="1"/>
+    <w:lsdException w:name="toc 2" w:semiHidden="1" w:uiPriority="39" w:unhideWhenUsed="1"/>
+    <w:lsdException w:name="toc 3" w:semiHidden="1" w:uiPriority="39" w:unhideWhenUsed="1"/>
+    <w:lsdException w:name="toc 4" w:semiHidden="1" w:uiPriority="39" w:unhideWhenUsed="1"/>
+    <w:lsdException w:name="toc 5" w:semiHidden="1" w:uiPriority="39" w:unhideWhenUsed="1"/>
+    <w:lsdException w:name="toc 6" w:semiHidden="1" w:uiPriority="39" w:unhideWhenUsed="1"/>
+    <w:lsdException w:name="toc 7" w:semiHidden="1" w:uiPriority="39" w:unhideWhenUsed="1"/>
+    <w:lsdException w:name="toc 8" w:semiHidden="1" w:uiPriority="39" w:unhideWhenUsed="1"/>
+    <w:lsdException w:name="toc 9" w:semiHidden="1" w:uiPriority="39" w:unhideWhenUsed="1"/>
+    <w:lsdException w:name="Normal Indent" w:semiHidden="1" w:unhideWhenUsed="1"/>
+    <w:lsdException w:name="footnote text" w:semiHidden="1" w:unhideWhenUsed="1"/>
+    <w:lsdException w:name="annotation text" w:semiHidden="1" w:unhideWhenUsed="1"/>
+    <w:lsdException w:name="header" w:semiHidden="1" w:unhideWhenUsed="1"/>
+    <w:lsdException w:name="footer" w:semiHidden="1" w:unhideWhenUsed="1"/>
+    <w:lsdException w:name="index heading" w:semiHidden="1" w:unhideWhenUsed="1"/>
+    <w:lsdException w:name="caption" w:semiHidden="1" w:uiPriority="35" w:unhideWhenUsed="1" w:qFormat="1"/>
+    <w:lsdException w:name="table of figures" w:semiHidden="1" w:unhideWhenUsed="1"/>
+    <w:lsdException w:name="envelope address" w:semiHidden="1" w:unhideWhenUsed="1"/>
+    <w:lsdException w:name="envelope return" w:semiHidden="1" w:unhideWhenUsed="1"/>
+    <w:lsdException w:name="footnote reference" w:semiHidden="1" w:unhideWhenUsed="1"/>
+    <w:lsdException w:name="annotation reference" w:semiHidden="1" w:unhideWhenUsed="1"/>
+    <w:lsdException w:name="line number" w:semiHidden="1" w:unhideWhenUsed="1"/>
+    <w:lsdException w:name="page number" w:semiHidden="1" w:unhideWhenUsed="1"/>
+    <w:lsdException w:name="endnote reference" w:semiHidden="1" w:unhideWhenUsed="1"/>
+    <w:lsdException w:name="endnote text" w:semiHidden="1" w:unhideWhenUsed="1"/>
+    <w:lsdException w:name="table of authorities" w:semiHidden="1" w:unhideWhenUsed="1"/>
+    <w:lsdException w:name="macro" w:semiHidden="1" w:unhideWhenUsed="1"/>
+    <w:lsdException w:name="toa heading" w:semiHidden="1" w:unhideWhenUsed="1"/>
+    <w:lsdException w:name="List" w:semiHidden="1" w:unhideWhenUsed="1"/>
+    <w:lsdException w:name="List Bullet" w:semiHidden="1" w:unhideWhenUsed="1"/>
+    <w:lsdException w:name="List Number" w:semiHidden="1" w:unhideWhenUsed="1"/>
+    <w:lsdException w:name="List 2" w:semiHidden="1" w:unhideWhenUsed="1"/>
+    <w:lsdException w:name="List 3" w:semiHidden="1" w:unhideWhenUsed="1"/>
+    <w:lsdException w:name="List 4" w:semiHidden="1" w:unhideWhenUsed="1"/>
+    <w:lsdException w:name="List 5" w:semiHidden="1" w:unhideWhenUsed="1"/>
+    <w:lsdException w:name="List Bullet 2" w:semiHidden="1" w:unhideWhenUsed="1"/>
+    <w:lsdException w:name="List Bullet 3" w:semiHidden="1" w:unhideWhenUsed="1"/>
+    <w:lsdException w:name="List Bullet 4" w:semiHidden="1" w:unhideWhenUsed="1"/>
+    <w:lsdException w:name="List Bullet 5" w:semiHidden="1" w:unhideWhenUsed="1"/>
+    <w:lsdException w:name="List Number 2" w:semiHidden="1" w:unhideWhenUsed="1"/>
+    <w:lsdException w:name="List Number 3" w:semiHidden="1" w:unhideWhenUsed="1"/>
+    <w:lsdException w:name="List Number 4" w:semiHidden="1" w:unhideWhenUsed="1"/>
+    <w:lsdException w:name="List Number 5" w:semiHidden="1" w:unhideWhenUsed="1"/>
+    <w:lsdException w:name="Title" w:uiPriority="10" w:qFormat="1"/>
+    <w:lsdException w:name="Closing" w:semiHidden="1" w:unhideWhenUsed="1"/>
+    <w:lsdException w:name="Signature" w:semiHidden="1" w:unhideWhenUsed="1"/>
+    <w:lsdException w:name="Default Paragraph Font" w:semiHidden="1" w:uiPriority="1" w:unhideWhenUsed="1"/>
+    <w:lsdException w:name="Body Text" w:semiHidden="1" w:unhideWhenUsed="1"/>
+    <w:lsdException w:name="Body Text Indent" w:semiHidden="1" w:unhideWhenUsed="1"/>
+    <w:lsdException w:name="List Continue" w:semiHidden="1" w:unhideWhenUsed="1"/>
+    <w:lsdException w:name="List Continue 2" w:semiHidden="1" w:unhideWhenUsed="1"/>
+    <w:lsdException w:name="List Continue 3" w:semiHidden="1" w:unhideWhenUsed="1"/>
+    <w:lsdException w:name="List Continue 4" w:semiHidden="1" w:unhideWhenUsed="1"/>
+    <w:lsdException w:name="List Continue 5" w:semiHidden="1" w:unhideWhenUsed="1"/>
+    <w:lsdException w:name="Message Header" w:semiHidden="1" w:unhideWhenUsed="1"/>
+    <w:lsdException w:name="Subtitle" w:uiPriority="11" w:qFormat="1"/>
+    <w:lsdException w:name="Salutation" w:semiHidden="1" w:unhideWhenUsed="1"/>
+    <w:lsdException w:name="Date" w:semiHidden="1" w:unhideWhenUsed="1"/>
+    <w:lsdException w:name="Body Text First Indent" w:semiHidden="1" w:unhideWhenUsed="1"/>
+    <w:lsdException w:name="Body Text First Indent 2" w:semiHidden="1" w:unhideWhenUsed="1"/>
+    <w:lsdException w:name="Note Heading" w:semiHidden="1" w:unhideWhenUsed="1"/>
+    <w:lsdException w:name="Body Text 2" w:semiHidden="1" w:unhideWhenUsed="1"/>
+    <w:lsdException w:name="Body Text 3" w:semiHidden="1" w:unhideWhenUsed="1"/>
+    <w:lsdException w:name="Body Text Indent 2" w:semiHidden="1" w:unhideWhenUsed="1"/>
+    <w:lsdException w:name="Body Text Indent 3" w:semiHidden="1" w:unhideWhenUsed="1"/>
+    <w:lsdException w:name="Block Text" w:semiHidden="1" w:unhideWhenUsed="1"/>
+    <w:lsdException w:name="Hyperlink" w:semiHidden="1" w:unhideWhenUsed="1"/>
+    <w:lsdException w:name="FollowedHyperlink" w:semiHidden="1" w:unhideWhenUsed="1"/>
+    <w:lsdException w:name="Strong" w:uiPriority="22" w:qFormat="1"/>
+    <w:lsdException w:name="Emphasis" w:uiPriority="20" w:qFormat="1"/>
+    <w:lsdException w:name="Document Map" w:semiHidden="1" w:unhideWhenUsed="1"/>
+    <w:lsdException w:name="Plain Text" w:semiHidden="1" w:unhideWhenUsed="1"/>
+    <w:lsdException w:name="E-mail Signature" w:semiHidden="1" w:unhideWhenUsed="1"/>
+    <w:lsdException w:name="HTML Top of Form" w:semiHidden="1" w:unhideWhenUsed="1"/>
+    <w:lsdException w:name="HTML Bottom of Form" w:semiHidden="1" w:unhideWhenUsed="1"/>
+    <w:lsdException w:name="Normal (Web)" w:semiHidden="1" w:unhideWhenUsed="1"/>
+    <w:lsdException w:name="HTML Acronym" w:semiHidden="1" w:unhideWhenUsed="1"/>
+    <w:lsdException w:name="HTML Address" w:semiHidden="1" w:unhideWhenUsed="1"/>
+    <w:lsdException w:name="HTML Cite" w:semiHidden="1" w:unhideWhenUsed="1"/>
+    <w:lsdException w:name="HTML Code" w:semiHidden="1" w:unhideWhenUsed="1"/>
+    <w:lsdException w:name="HTML Definition" w:semiHidden="1" w:unhideWhenUsed="1"/>
+    <w:lsdException w:name="HTML Keyboard" w:semiHidden="1" w:unhideWhenUsed="1"/>
+    <w:lsdException w:name="HTML Preformatted" w:semiHidden="1" w:unhideWhenUsed="1"/>
+    <w:lsdException w:name="HTML Sample" w:semiHidden="1" w:unhideWhenUsed="1"/>
+    <w:lsdException w:name="HTML Typewriter" w:semiHidden="1" w:unhideWhenUsed="1"/>
+    <w:lsdException w:name="HTML Variable" w:semiHidden="1" w:unhideWhenUsed="1"/>
+    <w:lsdException w:name="Normal Table" w:semiHidden="1" w:unhideWhenUsed="1"/>
+    <w:lsdException w:name="annotation subject" w:semiHidden="1" w:unhideWhenUsed="1"/>
+    <w:lsdException w:name="No List" w:semiHidden="1" w:unhideWhenUsed="1"/>
+    <w:lsdException w:name="Outline List 1" w:semiHidden="1" w:unhideWhenUsed="1"/>
+    <w:lsdException w:name="Outline List 2" w:semiHidden="1" w:unhideWhenUsed="1"/>
+    <w:lsdException w:name="Outline List 3" w:semiHidden="1" w:unhideWhenUsed="1"/>
+    <w:lsdException w:name="Table Simple 1" w:semiHidden="1" w:unhideWhenUsed="1"/>
+    <w:lsdException w:name="Table Simple 2" w:semiHidden="1" w:unhideWhenUsed="1"/>
+    <w:lsdException w:name="Table Simple 3" w:semiHidden="1" w:unhideWhenUsed="1"/>
+    <w:lsdException w:name="Table Classic 1" w:semiHidden="1" w:unhideWhenUsed="1"/>
+    <w:lsdException w:name="Table Classic 2" w:semiHidden="1" w:unhideWhenUsed="1"/>
+    <w:lsdException w:name="Table Classic 3" w:semiHidden="1" w:unhideWhenUsed="1"/>
+    <w:lsdException w:name="Table Classic 4" w:semiHidden="1" w:unhideWhenUsed="1"/>
+    <w:lsdException w:name="Table Colorful 1" w:semiHidden="1" w:unhideWhenUsed="1"/>
+    <w:lsdException w:name="Table Colorful 2" w:semiHidden="1" w:unhideWhenUsed="1"/>
+    <w:lsdException w:name="Table Colorful 3" w:semiHidden="1" w:unhideWhenUsed="1"/>
+    <w:lsdException w:name="Table Columns 1" w:semiHidden="1" w:unhideWhenUsed="1"/>
+    <w:lsdException w:name="Table Columns 2" w:semiHidden="1" w:unhideWhenUsed="1"/>
+    <w:lsdException w:name="Table Columns 3" w:semiHidden="1" w:unhideWhenUsed="1"/>
+    <w:lsdException w:name="Table Columns 4" w:semiHidden="1" w:unhideWhenUsed="1"/>
+    <w:lsdException w:name="Table Columns 5" w:semiHidden="1" w:unhideWhenUsed="1"/>
+    <w:lsdException w:name="Table Grid 1" w:semiHidden="1" w:unhideWhenUsed="1"/>
+    <w:lsdException w:name="Table Grid 2" w:semiHidden="1" w:unhideWhenUsed="1"/>
+    <w:lsdException w:name="Table Grid 3" w:semiHidden="1" w:unhideWhenUsed="1"/>
+    <w:lsdException w:name="Table Grid 4" w:semiHidden="1" w:unhideWhenUsed="1"/>
+    <w:lsdException w:name="Table Grid 5" w:semiHidden="1" w:unhideWhenUsed="1"/>
+    <w:lsdException w:name="Table Grid 6" w:semiHidden="1" w:unhideWhenUsed="1"/>
+    <w:lsdException w:name="Table Grid 7" w:semiHidden="1" w:unhideWhenUsed="1"/>
+    <w:lsdException w:name="Table Grid 8" w:semiHidden="1" w:unhideWhenUsed="1"/>
+    <w:lsdException w:name="Table List 1" w:semiHidden="1" w:unhideWhenUsed="1"/>
+    <w:lsdException w:name="Table List 2" w:semiHidden="1" w:unhideWhenUsed="1"/>
+    <w:lsdException w:name="Table List 3" w:semiHidden="1" w:unhideWhenUsed="1"/>
+    <w:lsdException w:name="Table List 4" w:semiHidden="1" w:unhideWhenUsed="1"/>
+    <w:lsdException w:name="Table List 5" w:semiHidden="1" w:unhideWhenUsed="1"/>
+    <w:lsdException w:name="Table List 6" w:semiHidden="1" w:unhideWhenUsed="1"/>
+    <w:lsdException w:name="Table List 7" w:semiHidden="1" w:unhideWhenUsed="1"/>
+    <w:lsdException w:name="Table List 8" w:semiHidden="1" w:unhideWhenUsed="1"/>
+    <w:lsdException w:name="Table 3D effects 1" w:semiHidden="1" w:unhideWhenUsed="1"/>
+    <w:lsdException w:name="Table 3D effects 2" w:semiHidden="1" w:unhideWhenUsed="1"/>
+    <w:lsdException w:name="Table 3D effects 3" w:semiHidden="1" w:unhideWhenUsed="1"/>
+    <w:lsdException w:name="Table Contemporary" w:semiHidden="1" w:unhideWhenUsed="1"/>
+    <w:lsdException w:name="Table Elegant" w:semiHidden="1" w:unhideWhenUsed="1"/>
+    <w:lsdException w:name="Table Professional" w:semiHidden="1" w:unhideWhenUsed="1"/>
+    <w:lsdException w:name="Table Subtle 1" w:semiHidden="1" w:unhideWhenUsed="1"/>
+    <w:lsdException w:name="Table Subtle 2" w:semiHidden="1" w:unhideWhenUsed="1"/>
+    <w:lsdException w:name="Table Web 1" w:semiHidden="1" w:unhideWhenUsed="1"/>
+    <w:lsdException w:name="Table Web 2" w:semiHidden="1" w:unhideWhenUsed="1"/>
+    <w:lsdException w:name="Table Web 3" w:semiHidden="1" w:unhideWhenUsed="1"/>
+    <w:lsdException w:name="Balloon Text" w:semiHidden="1" w:unhideWhenUsed="1"/>
+    <w:lsdException w:name="Table Grid" w:uiPriority="39"/>
+    <w:lsdException w:name="Table Theme" w:semiHidden="1" w:unhideWhenUsed="1"/>
+    <w:lsdException w:name="Placeholder Text" w:semiHidden="1"/>
+    <w:lsdException w:name="No Spacing" w:uiPriority="1" w:qFormat="1"/>
+    <w:lsdException w:name="Light Shading" w:uiPriority="60"/>
+    <w:lsdException w:name="Light List" w:uiPriority="61"/>
+    <w:lsdException w:name="Light Grid" w:uiPriority="62"/>
+    <w:lsdException w:name="Medium Shading 1" w:uiPriority="63"/>
+    <w:lsdException w:name="Medium Shading 2" w:uiPriority="64"/>
+    <w:lsdException w:name="Medium List 1" w:uiPriority="65"/>
+    <w:lsdException w:name="Medium List 2" w:uiPriority="66"/>
+    <w:lsdException w:name="Medium Grid 1" w:uiPriority="67"/>
+    <w:lsdException w:name="Medium Grid 2" w:uiPriority="68"/>
+    <w:lsdException w:name="Medium Grid 3" w:uiPriority="69"/>
+    <w:lsdException w:name="Dark List" w:uiPriority="70"/>
+    <w:lsdException w:name="Colorful Shading" w:uiPriority="71"/>
+    <w:lsdException w:name="Colorful List" w:uiPriority="72"/>
+    <w:lsdException w:name="Colorful Grid" w:uiPriority="73"/>
+    <w:lsdException w:name="Light Shading Accent 1" w:uiPriority="60"/>
+    <w:lsdException w:name="Light List Accent 1" w:uiPriority="61"/>
+    <w:lsdException w:name="Light Grid Accent 1" w:uiPriority="62"/>
+    <w:lsdException w:name="Medium Shading 1 Accent 1" w:uiPriority="63"/>
+    <w:lsdException w:name="Medium Shading 2 Accent 1" w:uiPriority="64"/>
+    <w:lsdException w:name="Medium List 1 Accent 1" w:uiPriority="65"/>
+    <w:lsdException w:name="Revision" w:semiHidden="1"/>
+    <w:lsdException w:name="List Paragraph" w:uiPriority="34" w:qFormat="1"/>
+    <w:lsdException w:name="Quote" w:uiPriority="29" w:qFormat="1"/>
+    <w:lsdException w:name="Intense Quote" w:uiPriority="30" w:qFormat="1"/>
+    <w:lsdException w:name="Medium List 2 Accent 1" w:uiPriority="66"/>
+    <w:lsdException w:name="Medium Grid 1 Accent 1" w:uiPriority="67"/>
+    <w:lsdException w:name="Medium Grid 2 Accent 1" w:uiPriority="68"/>
+    <w:lsdException w:name="Medium Grid 3 Accent 1" w:uiPriority="69"/>
+    <w:lsdException w:name="Dark List Accent 1" w:uiPriority="70"/>
+    <w:lsdException w:name="Colorful Shading Accent 1" w:uiPriority="71"/>
+    <w:lsdException w:name="Colorful List Accent 1" w:uiPriority="72"/>
+    <w:lsdException w:name="Colorful Grid Accent 1" w:uiPriority="73"/>
+    <w:lsdException w:name="Light Shading Accent 2" w:uiPriority="60"/>
+    <w:lsdException w:name="Light List Accent 2" w:uiPriority="61"/>
+    <w:lsdException w:name="Light Grid Accent 2" w:uiPriority="62"/>
+    <w:lsdException w:name="Medium Shading 1 Accent 2" w:uiPriority="63"/>
+    <w:lsdException w:name="Medium Shading 2 Accent 2" w:uiPriority="64"/>
+    <w:lsdException w:name="Medium List 1 Accent 2" w:uiPriority="65"/>
+    <w:lsdException w:name="Medium List 2 Accent 2" w:uiPriority="66"/>
+    <w:lsdException w:name="Medium Grid 1 Accent 2" w:uiPriority="67"/>
+    <w:lsdException w:name="Medium Grid 2 Accent 2" w:uiPriority="68"/>
+    <w:lsdException w:name="Medium Grid 3 Accent 2" w:uiPriority="69"/>
+    <w:lsdException w:name="Dark List Accent 2" w:uiPriority="70"/>
+    <w:lsdException w:name="Colorful Shading Accent 2" w:uiPriority="71"/>
+    <w:lsdException w:name="Colorful List Accent 2" w:uiPriority="72"/>
+    <w:lsdException w:name="Colorful Grid Accent 2" w:uiPriority="73"/>
+    <w:lsdException w:name="Light Shading Accent 3" w:uiPriority="60"/>
+    <w:lsdException w:name="Light List Accent 3" w:uiPriority="61"/>
+    <w:lsdException w:name="Light Grid Accent 3" w:uiPriority="62"/>
+    <w:lsdException w:name="Medium Shading 1 Accent 3" w:uiPriority="63"/>
+    <w:lsdException w:name="Medium Shading 2 Accent 3" w:uiPriority="64"/>
+    <w:lsdException w:name="Medium List 1 Accent 3" w:uiPriority="65"/>
+    <w:lsdException w:name="Medium List 2 Accent 3" w:uiPriority="66"/>
+    <w:lsdException w:name="Medium Grid 1 Accent 3" w:uiPriority="67"/>
+    <w:lsdException w:name="Medium Grid 2 Accent 3" w:uiPriority="68"/>
+    <w:lsdException w:name="Medium Grid 3 Accent 3" w:uiPriority="69"/>
+    <w:lsdException w:name="Dark List Accent 3" w:uiPriority="70"/>
+    <w:lsdException w:name="Colorful Shading Accent 3" w:uiPriority="71"/>
+    <w:lsdException w:name="Colorful List Accent 3" w:uiPriority="72"/>
+    <w:lsdException w:name="Colorful Grid Accent 3" w:uiPriority="73"/>
+    <w:lsdException w:name="Light Shading Accent 4" w:uiPriority="60"/>
+    <w:lsdException w:name="Light List Accent 4" w:uiPriority="61"/>
+    <w:lsdException w:name="Light Grid Accent 4" w:uiPriority="62"/>
+    <w:lsdException w:name="Medium Shading 1 Accent 4" w:uiPriority="63"/>
+    <w:lsdException w:name="Medium Shading 2 Accent 4" w:uiPriority="64"/>
+    <w:lsdException w:name="Medium List 1 Accent 4" w:uiPriority="65"/>
+    <w:lsdException w:name="Medium List 2 Accent 4" w:uiPriority="66"/>
+    <w:lsdException w:name="Medium Grid 1 Accent 4" w:uiPriority="67"/>
+    <w:lsdException w:name="Medium Grid 2 Accent 4" w:uiPriority="68"/>
+    <w:lsdException w:name="Medium Grid 3 Accent 4" w:uiPriority="69"/>
+    <w:lsdException w:name="Dark List Accent 4" w:uiPriority="70"/>
+    <w:lsdException w:name="Colorful Shading Accent 4" w:uiPriority="71"/>
+    <w:lsdException w:name="Colorful List Accent 4" w:uiPriority="72"/>
+    <w:lsdException w:name="Colorful Grid Accent 4" w:uiPriority="73"/>
+    <w:lsdException w:name="Light Shading Accent 5" w:uiPriority="60"/>
+    <w:lsdException w:name="Light List Accent 5" w:uiPriority="61"/>
+    <w:lsdException w:name="Light Grid Accent 5" w:uiPriority="62"/>
+    <w:lsdException w:name="Medium Shading 1 Accent 5" w:uiPriority="63"/>
+    <w:lsdException w:name="Medium Shading 2 Accent 5" w:uiPriority="64"/>
+    <w:lsdException w:name="Medium List 1 Accent 5" w:uiPriority="65"/>
+    <w:lsdException w:name="Medium List 2 Accent 5" w:uiPriority="66"/>
+    <w:lsdException w:name="Medium Grid 1 Accent 5" w:uiPriority="67"/>
+    <w:lsdException w:name="Medium Grid 2 Accent 5" w:uiPriority="68"/>
+    <w:lsdException w:name="Medium Grid 3 Accent 5" w:uiPriority="69"/>
+    <w:lsdException w:name="Dark List Accent 5" w:uiPriority="70"/>
+    <w:lsdException w:name="Colorful Shading Accent 5" w:uiPriority="71"/>
+    <w:lsdException w:name="Colorful List Accent 5" w:uiPriority="72"/>
+    <w:lsdException w:name="Colorful Grid Accent 5" w:uiPriority="73"/>
+    <w:lsdException w:name="Light Shading Accent 6" w:uiPriority="60"/>
+    <w:lsdException w:name="Light List Accent 6" w:uiPriority="61"/>
+    <w:lsdException w:name="Light Grid Accent 6" w:uiPriority="62"/>
+    <w:lsdException w:name="Medium Shading 1 Accent 6" w:uiPriority="63"/>
+    <w:lsdException w:name="Medium Shading 2 Accent 6" w:uiPriority="64"/>
+    <w:lsdException w:name="Medium List 1 Accent 6" w:uiPriority="65"/>
+    <w:lsdException w:name="Medium List 2 Accent 6" w:uiPriority="66"/>
+    <w:lsdException w:name="Medium Grid 1 Accent 6" w:uiPriority="67"/>
+    <w:lsdException w:name="Medium Grid 2 Accent 6" w:uiPriority="68"/>
+    <w:lsdException w:name="Medium Grid 3 Accent 6" w:uiPriority="69"/>
+    <w:lsdException w:name="Dark List Accent 6" w:uiPriority="70"/>
+    <w:lsdException w:name="Colorful Shading Accent 6" w:uiPriority="71"/>
+    <w:lsdException w:name="Colorful List Accent 6" w:uiPriority="72"/>
+    <w:lsdException w:name="Colorful Grid Accent 6" w:uiPriority="73"/>
+    <w:lsdException w:name="Subtle Emphasis" w:uiPriority="19" w:qFormat="1"/>
+    <w:lsdException w:name="Intense Emphasis" w:uiPriority="21" w:qFormat="1"/>
+    <w:lsdException w:name="Subtle Reference" w:uiPriority="31" w:qFormat="1"/>
+    <w:lsdException w:name="Intense Reference" w:uiPriority="32" w:qFormat="1"/>
+    <w:lsdException w:name="Book Title" w:uiPriority="33" w:qFormat="1"/>
+    <w:lsdException w:name="Bibliography" w:semiHidden="1" w:uiPriority="37" w:unhideWhenUsed="1"/>
+    <w:lsdException w:name="TOC Heading" w:semiHidden="1" w:uiPriority="39" w:unhideWhenUsed="1" w:qFormat="1"/>
+    <w:lsdException w:name="Plain Table 1" w:uiPriority="41"/>
+    <w:lsdException w:name="Plain Table 2" w:uiPriority="42"/>
+    <w:lsdException w:name="Plain Table 3" w:uiPriority="43"/>
+    <w:lsdException w:name="Plain Table 4" w:uiPriority="44"/>
+    <w:lsdException w:name="Plain Table 5" w:uiPriority="45"/>
+    <w:lsdException w:name="Grid Table Light" w:uiPriority="40"/>
+    <w:lsdException w:name="Grid Table 1 Light" w:uiPriority="46"/>
+    <w:lsdException w:name="Grid Table 2" w:uiPriority="47"/>
+    <w:lsdException w:name="Grid Table 3" w:uiPriority="48"/>
+    <w:lsdException w:name="Grid Table 4" w:uiPriority="49"/>
+    <w:lsdException w:name="Grid Table 5 Dark" w:uiPriority="50"/>
+    <w:lsdException w:name="Grid Table 6 Colorful" w:uiPriority="51"/>
+    <w:lsdException w:name="Grid Table 7 Colorful" w:uiPriority="52"/>
+    <w:lsdException w:name="Grid Table 1 Light Accent 1" w:uiPriority="46"/>
+    <w:lsdException w:name="Grid Table 2 Accent 1" w:uiPriority="47"/>
+    <w:lsdException w:name="Grid Table 3 Accent 1" w:uiPriority="48"/>
+    <w:lsdException w:name="Grid Table 4 Accent 1" w:uiPriority="49"/>
+    <w:lsdException w:name="Grid Table 5 Dark Accent 1" w:uiPriority="50"/>
+    <w:lsdException w:name="Grid Table 6 Colorful Accent 1" w:uiPriority="51"/>
+    <w:lsdException w:name="Grid Table 7 Colorful Accent 1" w:uiPriority="52"/>
+    <w:lsdException w:name="Grid Table 1 Light Accent 2" w:uiPriority="46"/>
+    <w:lsdException w:name="Grid Table 2 Accent 2" w:uiPriority="47"/>
+    <w:lsdException w:name="Grid Table 3 Accent 2" w:uiPriority="48"/>
+    <w:lsdException w:name="Grid Table 4 Accent 2" w:uiPriority="49"/>
+    <w:lsdException w:name="Grid Table 5 Dark Accent 2" w:uiPriority="50"/>
+    <w:lsdException w:name="Grid Table 6 Colorful Accent 2" w:uiPriority="51"/>
+    <w:lsdException w:name="Grid Table 7 Colorful Accent 2" w:uiPriority="52"/>
+    <w:lsdException w:name="Grid Table 1 Light Accent 3" w:uiPriority="46"/>
+    <w:lsdException w:name="Grid Table 2 Accent 3" w:uiPriority="47"/>
+    <w:lsdException w:name="Grid Table 3 Accent 3" w:uiPriority="48"/>
+    <w:lsdException w:name="Grid Table 4 Accent 3" w:uiPriority="49"/>
+    <w:lsdException w:name="Grid Table 5 Dark Accent 3" w:uiPriority="50"/>
+    <w:lsdException w:name="Grid Table 6 Colorful Accent 3" w:uiPriority="51"/>
+    <w:lsdException w:name="Grid Table 7 Colorful Accent 3" w:uiPriority="52"/>
+    <w:lsdException w:name="Grid Table 1 Light Accent 4" w:uiPriority="46"/>
+    <w:lsdException w:name="Grid Table 2 Accent 4" w:uiPriority="47"/>
+    <w:lsdException w:name="Grid Table 3 Accent 4" w:uiPriority="48"/>
+    <w:lsdException w:name="Grid Table 4 Accent 4" w:uiPriority="49"/>
+    <w:lsdException w:name="Grid Table 5 Dark Accent 4" w:uiPriority="50"/>
+    <w:lsdException w:name="Grid Table 6 Colorful Accent 4" w:uiPriority="51"/>
+    <w:lsdException w:name="Grid Table 7 Colorful Accent 4" w:uiPriority="52"/>
+    <w:lsdException w:name="Grid Table 1 Light Accent 5" w:uiPriority="46"/>
+    <w:lsdException w:name="Grid Table 2 Accent 5" w:uiPriority="47"/>
+    <w:lsdException w:name="Grid Table 3 Accent 5" w:uiPriority="48"/>
+    <w:lsdException w:name="Grid Table 4 Accent 5" w:uiPriority="49"/>
+    <w:lsdException w:name="Grid Table 5 Dark Accent 5" w:uiPriority="50"/>
+    <w:lsdException w:name="Grid Table 6 Colorful Accent 5" w:uiPriority="51"/>
+    <w:lsdException w:name="Grid Table 7 Colorful Accent 5" w:uiPriority="52"/>
+    <w:lsdException w:name="Grid Table 1 Light Accent 6" w:uiPriority="46"/>
+    <w:lsdException w:name="Grid Table 2 Accent 6" w:uiPriority="47"/>
+    <w:lsdException w:name="Grid Table 3 Accent 6" w:uiPriority="48"/>
+    <w:lsdException w:name="Grid Table 4 Accent 6" w:uiPriority="49"/>
+    <w:lsdException w:name="Grid Table 5 Dark Accent 6" w:uiPriority="50"/>
+    <w:lsdException w:name="Grid Table 6 Colorful Accent 6" w:uiPriority="51"/>
+    <w:lsdException w:name="Grid Table 7 Colorful Accent 6" w:uiPriority="52"/>
+    <w:lsdException w:name="List Table 1 Light" w:uiPriority="46"/>
+    <w:lsdException w:name="List Table 2" w:uiPriority="47"/>
+    <w:lsdException w:name="List Table 3" w:uiPriority="48"/>
+    <w:lsdException w:name="List Table 4" w:uiPriority="49"/>
+    <w:lsdException w:name="List Table 5 Dark" w:uiPriority="50"/>
+    <w:lsdException w:name="List Table 6 Colorful" w:uiPriority="51"/>
+    <w:lsdException w:name="List Table 7 Colorful" w:uiPriority="52"/>
+    <w:lsdException w:name="List Table 1 Light Accent 1" w:uiPriority="46"/>
+    <w:lsdException w:name="List Table 2 Accent 1" w:uiPriority="47"/>
+    <w:lsdException w:name="List Table 3 Accent 1" w:uiPriority="48"/>
+    <w:lsdException w:name="List Table 4 Accent 1" w:uiPriority="49"/>
+    <w:lsdException w:name="List Table 5 Dark Accent 1" w:uiPriority="50"/>
+    <w:lsdException w:name="List Table 6 Colorful Accent 1" w:uiPriority="51"/>
+    <w:lsdException w:name="List Table 7 Colorful Accent 1" w:uiPriority="52"/>
+    <w:lsdException w:name="List Table 1 Light Accent 2" w:uiPriority="46"/>
+    <w:lsdException w:name="List Table 2 Accent 2" w:uiPriority="47"/>
+    <w:lsdException w:name="List Table 3 Accent 2" w:uiPriority="48"/>
+    <w:lsdException w:name="List Table 4 Accent 2" w:uiPriority="49"/>
+    <w:lsdException w:name="List Table 5 Dark Accent 2" w:uiPriority="50"/>
+    <w:lsdException w:name="List Table 6 Colorful Accent 2" w:uiPriority="51"/>
+    <w:lsdException w:name="List Table 7 Colorful Accent 2" w:uiPriority="52"/>
+    <w:lsdException w:name="List Table 1 Light Accent 3" w:uiPriority="46"/>
+    <w:lsdException w:name="List Table 2 Accent 3" w:uiPriority="47"/>
+    <w:lsdException w:name="List Table 3 Accent 3" w:uiPriority="48"/>
+    <w:lsdException w:name="List Table 4 Accent 3" w:uiPriority="49"/>
+    <w:lsdException w:name="List Table 5 Dark Accent 3" w:uiPriority="50"/>
+    <w:lsdException w:name="List Table 6 Colorful Accent 3" w:uiPriority="51"/>
+    <w:lsdException w:name="List Table 7 Colorful Accent 3" w:uiPriority="52"/>
+    <w:lsdException w:name="List Table 1 Light Accent 4" w:uiPriority="46"/>
+    <w:lsdException w:name="List Table 2 Accent 4" w:uiPriority="47"/>
+    <w:lsdException w:name="List Table 3 Accent 4" w:uiPriority="48"/>
+    <w:lsdException w:name="List Table 4 Accent 4" w:uiPriority="49"/>
+    <w:lsdException w:name="List Table 5 Dark Accent 4" w:uiPriority="50"/>
+    <w:lsdException w:name="List Table 6 Colorful Accent 4" w:uiPriority="51"/>
+    <w:lsdException w:name="List Table 7 Colorful Accent 4" w:uiPriority="52"/>
+    <w:lsdException w:name="List Table 1 Light Accent 5" w:uiPriority="46"/>
+    <w:lsdException w:name="List Table 2 Accent 5" w:uiPriority="47"/>
+    <w:lsdException w:name="List Table 3 Accent 5" w:uiPriority="48"/>
+    <w:lsdException w:name="List Table 4 Accent 5" w:uiPriority="49"/>
+    <w:lsdException w:name="List Table 5 Dark Accent 5" w:uiPriority="50"/>
+    <w:lsdException w:name="List Table 6 Colorful Accent 5" w:uiPriority="51"/>
+    <w:lsdException w:name="List Table 7 Colorful Accent 5" w:uiPriority="52"/>
+    <w:lsdException w:name="List Table 1 Light Accent 6" w:uiPriority="46"/>
+    <w:lsdException w:name="List Table 2 Accent 6" w:uiPriority="47"/>
+    <w:lsdException w:name="List Table 3 Accent 6" w:uiPriority="48"/>
+    <w:lsdException w:name="List Table 4 Accent 6" w:uiPriority="49"/>
+    <w:lsdException w:name="List Table 5 Dark Accent 6" w:uiPriority="50"/>
+    <w:lsdException w:name="List Table 6 Colorful Accent 6" w:uiPriority="51"/>
+    <w:lsdException w:name="List Table 7 Colorful Accent 6" w:uiPriority="52"/>
   </w:latentStyles>
   <w:style w:type="paragraph" w:default="1" w:styleId="Normal">
     <w:name w:val="Normal"/>
@@ -4009,12 +4573,21 @@
       <w:szCs w:val="52"/>
     </w:rPr>
   </w:style>
+  <w:style w:type="table" w:customStyle="1" w:styleId="TableNormal0">
+    <w:name w:val="Table Normal"/>
+    <w:tblPr>
+      <w:tblCellMar>
+        <w:top w:w="0" w:type="dxa"/>
+        <w:left w:w="0" w:type="dxa"/>
+        <w:bottom w:w="0" w:type="dxa"/>
+        <w:right w:w="0" w:type="dxa"/>
+      </w:tblCellMar>
+    </w:tblPr>
+  </w:style>
   <w:style w:type="paragraph" w:styleId="Subttulo">
     <w:name w:val="Subtitle"/>
     <w:basedOn w:val="Normal"/>
     <w:next w:val="Normal"/>
-    <w:uiPriority w:val="11"/>
-    <w:qFormat/>
     <w:pPr>
       <w:keepNext/>
       <w:keepLines/>
@@ -4027,7 +4600,7 @@
     </w:rPr>
   </w:style>
   <w:style w:type="table" w:customStyle="1" w:styleId="a">
-    <w:basedOn w:val="TableNormal"/>
+    <w:basedOn w:val="TableNormal0"/>
     <w:tblPr>
       <w:tblStyleRowBandSize w:val="1"/>
       <w:tblStyleColBandSize w:val="1"/>
@@ -4040,7 +4613,7 @@
     </w:tblPr>
   </w:style>
   <w:style w:type="table" w:customStyle="1" w:styleId="a0">
-    <w:basedOn w:val="TableNormal"/>
+    <w:basedOn w:val="TableNormal0"/>
     <w:tblPr>
       <w:tblStyleRowBandSize w:val="1"/>
       <w:tblStyleColBandSize w:val="1"/>
@@ -4053,7 +4626,7 @@
     </w:tblPr>
   </w:style>
   <w:style w:type="table" w:customStyle="1" w:styleId="a1">
-    <w:basedOn w:val="TableNormal"/>
+    <w:basedOn w:val="TableNormal0"/>
     <w:tblPr>
       <w:tblStyleRowBandSize w:val="1"/>
       <w:tblStyleColBandSize w:val="1"/>
@@ -4077,364 +4650,8 @@
       <w:u w:val="single"/>
     </w:rPr>
   </w:style>
-</w:styles>
-</file>
-
-<file path=word/stylesWithEffects.xml><?xml version="1.0" encoding="utf-8"?>
-<w:styles xmlns:wpc="http://schemas.microsoft.com/office/word/2010/wordprocessingCanvas" xmlns:mo="http://schemas.microsoft.com/office/mac/office/2008/main" xmlns:mc="http://schemas.openxmlformats.org/markup-compatibility/2006" xmlns:mv="urn:schemas-microsoft-com:mac:vml" xmlns:o="urn:schemas-microsoft-com:office:office" xmlns:r="http://schemas.openxmlformats.org/officeDocument/2006/relationships" xmlns:m="http://schemas.openxmlformats.org/officeDocument/2006/math" xmlns:v="urn:schemas-microsoft-com:vml" xmlns:wp14="http://schemas.microsoft.com/office/word/2010/wordprocessingDrawing" xmlns:wp="http://schemas.openxmlformats.org/drawingml/2006/wordprocessingDrawing" xmlns:w10="urn:schemas-microsoft-com:office:word" xmlns:w="http://schemas.openxmlformats.org/wordprocessingml/2006/main" xmlns:w14="http://schemas.microsoft.com/office/word/2010/wordml" xmlns:wpg="http://schemas.microsoft.com/office/word/2010/wordprocessingGroup" xmlns:wpi="http://schemas.microsoft.com/office/word/2010/wordprocessingInk" xmlns:wne="http://schemas.microsoft.com/office/word/2006/wordml" xmlns:wps="http://schemas.microsoft.com/office/word/2010/wordprocessingShape" mc:Ignorable="w14 wp14">
-  <w:docDefaults>
-    <w:rPrDefault>
-      <w:rPr>
-        <w:rFonts w:ascii="Arial" w:eastAsia="Arial" w:hAnsi="Arial" w:cs="Arial"/>
-        <w:sz w:val="22"/>
-        <w:szCs w:val="22"/>
-        <w:lang w:val="es" w:eastAsia="es-ES_tradnl" w:bidi="ar-SA"/>
-      </w:rPr>
-    </w:rPrDefault>
-    <w:pPrDefault>
-      <w:pPr>
-        <w:spacing w:line="276" w:lineRule="auto"/>
-      </w:pPr>
-    </w:pPrDefault>
-  </w:docDefaults>
-  <w:latentStyles w:defLockedState="0" w:defUIPriority="99" w:defSemiHidden="1" w:defUnhideWhenUsed="1" w:defQFormat="0" w:count="276">
-    <w:lsdException w:name="Normal" w:semiHidden="0" w:uiPriority="0" w:unhideWhenUsed="0" w:qFormat="1"/>
-    <w:lsdException w:name="heading 1" w:semiHidden="0" w:uiPriority="9" w:unhideWhenUsed="0" w:qFormat="1"/>
-    <w:lsdException w:name="heading 2" w:uiPriority="9" w:qFormat="1"/>
-    <w:lsdException w:name="heading 3" w:uiPriority="9" w:qFormat="1"/>
-    <w:lsdException w:name="heading 4" w:uiPriority="9" w:qFormat="1"/>
-    <w:lsdException w:name="heading 5" w:uiPriority="9" w:qFormat="1"/>
-    <w:lsdException w:name="heading 6" w:uiPriority="9" w:qFormat="1"/>
-    <w:lsdException w:name="heading 7" w:uiPriority="9" w:qFormat="1"/>
-    <w:lsdException w:name="heading 8" w:uiPriority="9" w:qFormat="1"/>
-    <w:lsdException w:name="heading 9" w:uiPriority="9" w:qFormat="1"/>
-    <w:lsdException w:name="toc 1" w:uiPriority="39"/>
-    <w:lsdException w:name="toc 2" w:uiPriority="39"/>
-    <w:lsdException w:name="toc 3" w:uiPriority="39"/>
-    <w:lsdException w:name="toc 4" w:uiPriority="39"/>
-    <w:lsdException w:name="toc 5" w:uiPriority="39"/>
-    <w:lsdException w:name="toc 6" w:uiPriority="39"/>
-    <w:lsdException w:name="toc 7" w:uiPriority="39"/>
-    <w:lsdException w:name="toc 8" w:uiPriority="39"/>
-    <w:lsdException w:name="toc 9" w:uiPriority="39"/>
-    <w:lsdException w:name="caption" w:uiPriority="35" w:qFormat="1"/>
-    <w:lsdException w:name="Title" w:semiHidden="0" w:uiPriority="10" w:unhideWhenUsed="0" w:qFormat="1"/>
-    <w:lsdException w:name="Default Paragraph Font" w:uiPriority="1"/>
-    <w:lsdException w:name="Subtitle" w:semiHidden="0" w:uiPriority="11" w:unhideWhenUsed="0" w:qFormat="1"/>
-    <w:lsdException w:name="Strong" w:semiHidden="0" w:uiPriority="22" w:unhideWhenUsed="0" w:qFormat="1"/>
-    <w:lsdException w:name="Emphasis" w:semiHidden="0" w:uiPriority="20" w:unhideWhenUsed="0" w:qFormat="1"/>
-    <w:lsdException w:name="Table Grid" w:semiHidden="0" w:uiPriority="39" w:unhideWhenUsed="0"/>
-    <w:lsdException w:name="Note Level 1" w:semiHidden="0" w:unhideWhenUsed="0"/>
-    <w:lsdException w:name="Note Level 2" w:semiHidden="0" w:unhideWhenUsed="0"/>
-    <w:lsdException w:name="Note Level 3" w:semiHidden="0" w:unhideWhenUsed="0"/>
-    <w:lsdException w:name="Note Level 4" w:semiHidden="0" w:unhideWhenUsed="0"/>
-    <w:lsdException w:name="Note Level 5" w:semiHidden="0" w:unhideWhenUsed="0"/>
-    <w:lsdException w:name="Note Level 6" w:semiHidden="0" w:unhideWhenUsed="0"/>
-    <w:lsdException w:name="Note Level 7" w:semiHidden="0" w:unhideWhenUsed="0"/>
-    <w:lsdException w:name="Note Level 8" w:semiHidden="0" w:unhideWhenUsed="0"/>
-    <w:lsdException w:name="Note Level 9" w:semiHidden="0" w:unhideWhenUsed="0"/>
-    <w:lsdException w:name="Placeholder Text" w:unhideWhenUsed="0"/>
-    <w:lsdException w:name="No Spacing" w:semiHidden="0" w:uiPriority="1" w:unhideWhenUsed="0" w:qFormat="1"/>
-    <w:lsdException w:name="Light Shading" w:semiHidden="0" w:uiPriority="60" w:unhideWhenUsed="0"/>
-    <w:lsdException w:name="Light List" w:semiHidden="0" w:uiPriority="61" w:unhideWhenUsed="0"/>
-    <w:lsdException w:name="Light Grid" w:semiHidden="0" w:uiPriority="62" w:unhideWhenUsed="0"/>
-    <w:lsdException w:name="Medium Shading 1" w:semiHidden="0" w:uiPriority="63" w:unhideWhenUsed="0"/>
-    <w:lsdException w:name="Medium Shading 2" w:semiHidden="0" w:uiPriority="64" w:unhideWhenUsed="0"/>
-    <w:lsdException w:name="Medium List 1" w:semiHidden="0" w:uiPriority="65" w:unhideWhenUsed="0"/>
-    <w:lsdException w:name="Medium List 2" w:semiHidden="0" w:uiPriority="66" w:unhideWhenUsed="0"/>
-    <w:lsdException w:name="Medium Grid 1" w:semiHidden="0" w:uiPriority="67" w:unhideWhenUsed="0"/>
-    <w:lsdException w:name="Medium Grid 2" w:semiHidden="0" w:uiPriority="68" w:unhideWhenUsed="0"/>
-    <w:lsdException w:name="Medium Grid 3" w:semiHidden="0" w:uiPriority="69" w:unhideWhenUsed="0"/>
-    <w:lsdException w:name="Dark List" w:semiHidden="0" w:uiPriority="70" w:unhideWhenUsed="0"/>
-    <w:lsdException w:name="Colorful Shading" w:semiHidden="0" w:uiPriority="71" w:unhideWhenUsed="0"/>
-    <w:lsdException w:name="Colorful List" w:semiHidden="0" w:uiPriority="72" w:unhideWhenUsed="0"/>
-    <w:lsdException w:name="Colorful Grid" w:semiHidden="0" w:uiPriority="73" w:unhideWhenUsed="0"/>
-    <w:lsdException w:name="Light Shading Accent 1" w:semiHidden="0" w:uiPriority="60" w:unhideWhenUsed="0"/>
-    <w:lsdException w:name="Light List Accent 1" w:semiHidden="0" w:uiPriority="61" w:unhideWhenUsed="0"/>
-    <w:lsdException w:name="Light Grid Accent 1" w:semiHidden="0" w:uiPriority="62" w:unhideWhenUsed="0"/>
-    <w:lsdException w:name="Medium Shading 1 Accent 1" w:semiHidden="0" w:uiPriority="63" w:unhideWhenUsed="0"/>
-    <w:lsdException w:name="Medium Shading 2 Accent 1" w:semiHidden="0" w:uiPriority="64" w:unhideWhenUsed="0"/>
-    <w:lsdException w:name="Medium List 1 Accent 1" w:semiHidden="0" w:uiPriority="65" w:unhideWhenUsed="0"/>
-    <w:lsdException w:name="Revision" w:unhideWhenUsed="0"/>
-    <w:lsdException w:name="List Paragraph" w:semiHidden="0" w:uiPriority="34" w:unhideWhenUsed="0" w:qFormat="1"/>
-    <w:lsdException w:name="Quote" w:semiHidden="0" w:uiPriority="29" w:unhideWhenUsed="0" w:qFormat="1"/>
-    <w:lsdException w:name="Intense Quote" w:semiHidden="0" w:uiPriority="30" w:unhideWhenUsed="0" w:qFormat="1"/>
-    <w:lsdException w:name="Medium List 2 Accent 1" w:semiHidden="0" w:uiPriority="66" w:unhideWhenUsed="0"/>
-    <w:lsdException w:name="Medium Grid 1 Accent 1" w:semiHidden="0" w:uiPriority="67" w:unhideWhenUsed="0"/>
-    <w:lsdException w:name="Medium Grid 2 Accent 1" w:semiHidden="0" w:uiPriority="68" w:unhideWhenUsed="0"/>
-    <w:lsdException w:name="Medium Grid 3 Accent 1" w:semiHidden="0" w:uiPriority="69" w:unhideWhenUsed="0"/>
-    <w:lsdException w:name="Dark List Accent 1" w:semiHidden="0" w:uiPriority="70" w:unhideWhenUsed="0"/>
-    <w:lsdException w:name="Colorful Shading Accent 1" w:semiHidden="0" w:uiPriority="71" w:unhideWhenUsed="0"/>
-    <w:lsdException w:name="Colorful List Accent 1" w:semiHidden="0" w:uiPriority="72" w:unhideWhenUsed="0"/>
-    <w:lsdException w:name="Colorful Grid Accent 1" w:semiHidden="0" w:uiPriority="73" w:unhideWhenUsed="0"/>
-    <w:lsdException w:name="Light Shading Accent 2" w:semiHidden="0" w:uiPriority="60" w:unhideWhenUsed="0"/>
-    <w:lsdException w:name="Light List Accent 2" w:semiHidden="0" w:uiPriority="61" w:unhideWhenUsed="0"/>
-    <w:lsdException w:name="Light Grid Accent 2" w:semiHidden="0" w:uiPriority="62" w:unhideWhenUsed="0"/>
-    <w:lsdException w:name="Medium Shading 1 Accent 2" w:semiHidden="0" w:uiPriority="63" w:unhideWhenUsed="0"/>
-    <w:lsdException w:name="Medium Shading 2 Accent 2" w:semiHidden="0" w:uiPriority="64" w:unhideWhenUsed="0"/>
-    <w:lsdException w:name="Medium List 1 Accent 2" w:semiHidden="0" w:uiPriority="65" w:unhideWhenUsed="0"/>
-    <w:lsdException w:name="Medium List 2 Accent 2" w:semiHidden="0" w:uiPriority="66" w:unhideWhenUsed="0"/>
-    <w:lsdException w:name="Medium Grid 1 Accent 2" w:semiHidden="0" w:uiPriority="67" w:unhideWhenUsed="0"/>
-    <w:lsdException w:name="Medium Grid 2 Accent 2" w:semiHidden="0" w:uiPriority="68" w:unhideWhenUsed="0"/>
-    <w:lsdException w:name="Medium Grid 3 Accent 2" w:semiHidden="0" w:uiPriority="69" w:unhideWhenUsed="0"/>
-    <w:lsdException w:name="Dark List Accent 2" w:semiHidden="0" w:uiPriority="70" w:unhideWhenUsed="0"/>
-    <w:lsdException w:name="Colorful Shading Accent 2" w:semiHidden="0" w:uiPriority="71" w:unhideWhenUsed="0"/>
-    <w:lsdException w:name="Colorful List Accent 2" w:semiHidden="0" w:uiPriority="72" w:unhideWhenUsed="0"/>
-    <w:lsdException w:name="Colorful Grid Accent 2" w:semiHidden="0" w:uiPriority="73" w:unhideWhenUsed="0"/>
-    <w:lsdException w:name="Light Shading Accent 3" w:semiHidden="0" w:uiPriority="60" w:unhideWhenUsed="0"/>
-    <w:lsdException w:name="Light List Accent 3" w:semiHidden="0" w:uiPriority="61" w:unhideWhenUsed="0"/>
-    <w:lsdException w:name="Light Grid Accent 3" w:semiHidden="0" w:uiPriority="62" w:unhideWhenUsed="0"/>
-    <w:lsdException w:name="Medium Shading 1 Accent 3" w:semiHidden="0" w:uiPriority="63" w:unhideWhenUsed="0"/>
-    <w:lsdException w:name="Medium Shading 2 Accent 3" w:semiHidden="0" w:uiPriority="64" w:unhideWhenUsed="0"/>
-    <w:lsdException w:name="Medium List 1 Accent 3" w:semiHidden="0" w:uiPriority="65" w:unhideWhenUsed="0"/>
-    <w:lsdException w:name="Medium List 2 Accent 3" w:semiHidden="0" w:uiPriority="66" w:unhideWhenUsed="0"/>
-    <w:lsdException w:name="Medium Grid 1 Accent 3" w:semiHidden="0" w:uiPriority="67" w:unhideWhenUsed="0"/>
-    <w:lsdException w:name="Medium Grid 2 Accent 3" w:semiHidden="0" w:uiPriority="68" w:unhideWhenUsed="0"/>
-    <w:lsdException w:name="Medium Grid 3 Accent 3" w:semiHidden="0" w:uiPriority="69" w:unhideWhenUsed="0"/>
-    <w:lsdException w:name="Dark List Accent 3" w:semiHidden="0" w:uiPriority="70" w:unhideWhenUsed="0"/>
-    <w:lsdException w:name="Colorful Shading Accent 3" w:semiHidden="0" w:uiPriority="71" w:unhideWhenUsed="0"/>
-    <w:lsdException w:name="Colorful List Accent 3" w:semiHidden="0" w:uiPriority="72" w:unhideWhenUsed="0"/>
-    <w:lsdException w:name="Colorful Grid Accent 3" w:semiHidden="0" w:uiPriority="73" w:unhideWhenUsed="0"/>
-    <w:lsdException w:name="Light Shading Accent 4" w:semiHidden="0" w:uiPriority="60" w:unhideWhenUsed="0"/>
-    <w:lsdException w:name="Light List Accent 4" w:semiHidden="0" w:uiPriority="61" w:unhideWhenUsed="0"/>
-    <w:lsdException w:name="Light Grid Accent 4" w:semiHidden="0" w:uiPriority="62" w:unhideWhenUsed="0"/>
-    <w:lsdException w:name="Medium Shading 1 Accent 4" w:semiHidden="0" w:uiPriority="63" w:unhideWhenUsed="0"/>
-    <w:lsdException w:name="Medium Shading 2 Accent 4" w:semiHidden="0" w:uiPriority="64" w:unhideWhenUsed="0"/>
-    <w:lsdException w:name="Medium List 1 Accent 4" w:semiHidden="0" w:uiPriority="65" w:unhideWhenUsed="0"/>
-    <w:lsdException w:name="Medium List 2 Accent 4" w:semiHidden="0" w:uiPriority="66" w:unhideWhenUsed="0"/>
-    <w:lsdException w:name="Medium Grid 1 Accent 4" w:semiHidden="0" w:uiPriority="67" w:unhideWhenUsed="0"/>
-    <w:lsdException w:name="Medium Grid 2 Accent 4" w:semiHidden="0" w:uiPriority="68" w:unhideWhenUsed="0"/>
-    <w:lsdException w:name="Medium Grid 3 Accent 4" w:semiHidden="0" w:uiPriority="69" w:unhideWhenUsed="0"/>
-    <w:lsdException w:name="Dark List Accent 4" w:semiHidden="0" w:uiPriority="70" w:unhideWhenUsed="0"/>
-    <w:lsdException w:name="Colorful Shading Accent 4" w:semiHidden="0" w:uiPriority="71" w:unhideWhenUsed="0"/>
-    <w:lsdException w:name="Colorful List Accent 4" w:semiHidden="0" w:uiPriority="72" w:unhideWhenUsed="0"/>
-    <w:lsdException w:name="Colorful Grid Accent 4" w:semiHidden="0" w:uiPriority="73" w:unhideWhenUsed="0"/>
-    <w:lsdException w:name="Light Shading Accent 5" w:semiHidden="0" w:uiPriority="60" w:unhideWhenUsed="0"/>
-    <w:lsdException w:name="Light List Accent 5" w:semiHidden="0" w:uiPriority="61" w:unhideWhenUsed="0"/>
-    <w:lsdException w:name="Light Grid Accent 5" w:semiHidden="0" w:uiPriority="62" w:unhideWhenUsed="0"/>
-    <w:lsdException w:name="Medium Shading 1 Accent 5" w:semiHidden="0" w:uiPriority="63" w:unhideWhenUsed="0"/>
-    <w:lsdException w:name="Medium Shading 2 Accent 5" w:semiHidden="0" w:uiPriority="64" w:unhideWhenUsed="0"/>
-    <w:lsdException w:name="Medium List 1 Accent 5" w:semiHidden="0" w:uiPriority="65" w:unhideWhenUsed="0"/>
-    <w:lsdException w:name="Medium List 2 Accent 5" w:semiHidden="0" w:uiPriority="66" w:unhideWhenUsed="0"/>
-    <w:lsdException w:name="Medium Grid 1 Accent 5" w:semiHidden="0" w:uiPriority="67" w:unhideWhenUsed="0"/>
-    <w:lsdException w:name="Medium Grid 2 Accent 5" w:semiHidden="0" w:uiPriority="68" w:unhideWhenUsed="0"/>
-    <w:lsdException w:name="Medium Grid 3 Accent 5" w:semiHidden="0" w:uiPriority="69" w:unhideWhenUsed="0"/>
-    <w:lsdException w:name="Dark List Accent 5" w:semiHidden="0" w:uiPriority="70" w:unhideWhenUsed="0"/>
-    <w:lsdException w:name="Colorful Shading Accent 5" w:semiHidden="0" w:uiPriority="71" w:unhideWhenUsed="0"/>
-    <w:lsdException w:name="Colorful List Accent 5" w:semiHidden="0" w:uiPriority="72" w:unhideWhenUsed="0"/>
-    <w:lsdException w:name="Colorful Grid Accent 5" w:semiHidden="0" w:uiPriority="73" w:unhideWhenUsed="0"/>
-    <w:lsdException w:name="Light Shading Accent 6" w:semiHidden="0" w:uiPriority="60" w:unhideWhenUsed="0"/>
-    <w:lsdException w:name="Light List Accent 6" w:semiHidden="0" w:uiPriority="61" w:unhideWhenUsed="0"/>
-    <w:lsdException w:name="Light Grid Accent 6" w:semiHidden="0" w:uiPriority="62" w:unhideWhenUsed="0"/>
-    <w:lsdException w:name="Medium Shading 1 Accent 6" w:semiHidden="0" w:uiPriority="63" w:unhideWhenUsed="0"/>
-    <w:lsdException w:name="Medium Shading 2 Accent 6" w:semiHidden="0" w:uiPriority="64" w:unhideWhenUsed="0"/>
-    <w:lsdException w:name="Medium List 1 Accent 6" w:semiHidden="0" w:uiPriority="65" w:unhideWhenUsed="0"/>
-    <w:lsdException w:name="Medium List 2 Accent 6" w:semiHidden="0" w:uiPriority="66" w:unhideWhenUsed="0"/>
-    <w:lsdException w:name="Medium Grid 1 Accent 6" w:semiHidden="0" w:uiPriority="67" w:unhideWhenUsed="0"/>
-    <w:lsdException w:name="Medium Grid 2 Accent 6" w:semiHidden="0" w:uiPriority="68" w:unhideWhenUsed="0"/>
-    <w:lsdException w:name="Medium Grid 3 Accent 6" w:semiHidden="0" w:uiPriority="69" w:unhideWhenUsed="0"/>
-    <w:lsdException w:name="Dark List Accent 6" w:semiHidden="0" w:uiPriority="70" w:unhideWhenUsed="0"/>
-    <w:lsdException w:name="Colorful Shading Accent 6" w:semiHidden="0" w:uiPriority="71" w:unhideWhenUsed="0"/>
-    <w:lsdException w:name="Colorful List Accent 6" w:semiHidden="0" w:uiPriority="72" w:unhideWhenUsed="0"/>
-    <w:lsdException w:name="Colorful Grid Accent 6" w:semiHidden="0" w:uiPriority="73" w:unhideWhenUsed="0"/>
-    <w:lsdException w:name="Subtle Emphasis" w:semiHidden="0" w:uiPriority="19" w:unhideWhenUsed="0" w:qFormat="1"/>
-    <w:lsdException w:name="Intense Emphasis" w:semiHidden="0" w:uiPriority="21" w:unhideWhenUsed="0" w:qFormat="1"/>
-    <w:lsdException w:name="Subtle Reference" w:semiHidden="0" w:uiPriority="31" w:unhideWhenUsed="0" w:qFormat="1"/>
-    <w:lsdException w:name="Intense Reference" w:semiHidden="0" w:uiPriority="32" w:unhideWhenUsed="0" w:qFormat="1"/>
-    <w:lsdException w:name="Book Title" w:semiHidden="0" w:uiPriority="33" w:unhideWhenUsed="0" w:qFormat="1"/>
-    <w:lsdException w:name="Bibliography" w:uiPriority="37"/>
-    <w:lsdException w:name="TOC Heading" w:uiPriority="39" w:qFormat="1"/>
-  </w:latentStyles>
-  <w:style w:type="paragraph" w:default="1" w:styleId="Normal">
-    <w:name w:val="Normal"/>
-    <w:qFormat/>
-  </w:style>
-  <w:style w:type="paragraph" w:styleId="Ttulo1">
-    <w:name w:val="heading 1"/>
-    <w:basedOn w:val="Normal"/>
-    <w:next w:val="Normal"/>
-    <w:uiPriority w:val="9"/>
-    <w:qFormat/>
-    <w:pPr>
-      <w:keepNext/>
-      <w:keepLines/>
-      <w:spacing w:before="400" w:after="120"/>
-      <w:outlineLvl w:val="0"/>
-    </w:pPr>
-    <w:rPr>
-      <w:sz w:val="40"/>
-      <w:szCs w:val="40"/>
-    </w:rPr>
-  </w:style>
-  <w:style w:type="paragraph" w:styleId="Ttulo2">
-    <w:name w:val="heading 2"/>
-    <w:basedOn w:val="Normal"/>
-    <w:next w:val="Normal"/>
-    <w:uiPriority w:val="9"/>
-    <w:semiHidden/>
-    <w:unhideWhenUsed/>
-    <w:qFormat/>
-    <w:pPr>
-      <w:keepNext/>
-      <w:keepLines/>
-      <w:spacing w:before="360" w:after="120"/>
-      <w:outlineLvl w:val="1"/>
-    </w:pPr>
-    <w:rPr>
-      <w:sz w:val="32"/>
-      <w:szCs w:val="32"/>
-    </w:rPr>
-  </w:style>
-  <w:style w:type="paragraph" w:styleId="Ttulo3">
-    <w:name w:val="heading 3"/>
-    <w:basedOn w:val="Normal"/>
-    <w:next w:val="Normal"/>
-    <w:uiPriority w:val="9"/>
-    <w:semiHidden/>
-    <w:unhideWhenUsed/>
-    <w:qFormat/>
-    <w:pPr>
-      <w:keepNext/>
-      <w:keepLines/>
-      <w:spacing w:before="320" w:after="80"/>
-      <w:outlineLvl w:val="2"/>
-    </w:pPr>
-    <w:rPr>
-      <w:color w:val="434343"/>
-      <w:sz w:val="28"/>
-      <w:szCs w:val="28"/>
-    </w:rPr>
-  </w:style>
-  <w:style w:type="paragraph" w:styleId="Ttulo4">
-    <w:name w:val="heading 4"/>
-    <w:basedOn w:val="Normal"/>
-    <w:next w:val="Normal"/>
-    <w:uiPriority w:val="9"/>
-    <w:semiHidden/>
-    <w:unhideWhenUsed/>
-    <w:qFormat/>
-    <w:pPr>
-      <w:keepNext/>
-      <w:keepLines/>
-      <w:spacing w:before="280" w:after="80"/>
-      <w:outlineLvl w:val="3"/>
-    </w:pPr>
-    <w:rPr>
-      <w:color w:val="666666"/>
-      <w:sz w:val="24"/>
-      <w:szCs w:val="24"/>
-    </w:rPr>
-  </w:style>
-  <w:style w:type="paragraph" w:styleId="Ttulo5">
-    <w:name w:val="heading 5"/>
-    <w:basedOn w:val="Normal"/>
-    <w:next w:val="Normal"/>
-    <w:uiPriority w:val="9"/>
-    <w:semiHidden/>
-    <w:unhideWhenUsed/>
-    <w:qFormat/>
-    <w:pPr>
-      <w:keepNext/>
-      <w:keepLines/>
-      <w:spacing w:before="240" w:after="80"/>
-      <w:outlineLvl w:val="4"/>
-    </w:pPr>
-    <w:rPr>
-      <w:color w:val="666666"/>
-    </w:rPr>
-  </w:style>
-  <w:style w:type="paragraph" w:styleId="Ttulo6">
-    <w:name w:val="heading 6"/>
-    <w:basedOn w:val="Normal"/>
-    <w:next w:val="Normal"/>
-    <w:uiPriority w:val="9"/>
-    <w:semiHidden/>
-    <w:unhideWhenUsed/>
-    <w:qFormat/>
-    <w:pPr>
-      <w:keepNext/>
-      <w:keepLines/>
-      <w:spacing w:before="240" w:after="80"/>
-      <w:outlineLvl w:val="5"/>
-    </w:pPr>
-    <w:rPr>
-      <w:i/>
-      <w:color w:val="666666"/>
-    </w:rPr>
-  </w:style>
-  <w:style w:type="character" w:default="1" w:styleId="Fuentedeprrafopredeter">
-    <w:name w:val="Default Paragraph Font"/>
-    <w:uiPriority w:val="1"/>
-    <w:semiHidden/>
-    <w:unhideWhenUsed/>
-  </w:style>
-  <w:style w:type="table" w:default="1" w:styleId="Tablanormal">
-    <w:name w:val="Normal Table"/>
-    <w:uiPriority w:val="99"/>
-    <w:semiHidden/>
-    <w:unhideWhenUsed/>
-    <w:tblPr>
-      <w:tblInd w:w="0" w:type="dxa"/>
-      <w:tblCellMar>
-        <w:top w:w="0" w:type="dxa"/>
-        <w:left w:w="108" w:type="dxa"/>
-        <w:bottom w:w="0" w:type="dxa"/>
-        <w:right w:w="108" w:type="dxa"/>
-      </w:tblCellMar>
-    </w:tblPr>
-  </w:style>
-  <w:style w:type="numbering" w:default="1" w:styleId="Sinlista">
-    <w:name w:val="No List"/>
-    <w:uiPriority w:val="99"/>
-    <w:semiHidden/>
-    <w:unhideWhenUsed/>
-  </w:style>
-  <w:style w:type="table" w:customStyle="1" w:styleId="TableNormal">
-    <w:name w:val="Table Normal"/>
-    <w:tblPr>
-      <w:tblCellMar>
-        <w:top w:w="0" w:type="dxa"/>
-        <w:left w:w="0" w:type="dxa"/>
-        <w:bottom w:w="0" w:type="dxa"/>
-        <w:right w:w="0" w:type="dxa"/>
-      </w:tblCellMar>
-    </w:tblPr>
-  </w:style>
-  <w:style w:type="paragraph" w:styleId="Ttulo">
-    <w:name w:val="Title"/>
-    <w:basedOn w:val="Normal"/>
-    <w:next w:val="Normal"/>
-    <w:uiPriority w:val="10"/>
-    <w:qFormat/>
-    <w:pPr>
-      <w:keepNext/>
-      <w:keepLines/>
-      <w:spacing w:after="60"/>
-    </w:pPr>
-    <w:rPr>
-      <w:sz w:val="52"/>
-      <w:szCs w:val="52"/>
-    </w:rPr>
-  </w:style>
-  <w:style w:type="paragraph" w:styleId="Subttulo">
-    <w:name w:val="Subtitle"/>
-    <w:basedOn w:val="Normal"/>
-    <w:next w:val="Normal"/>
-    <w:uiPriority w:val="11"/>
-    <w:qFormat/>
-    <w:pPr>
-      <w:keepNext/>
-      <w:keepLines/>
-      <w:spacing w:after="320"/>
-    </w:pPr>
-    <w:rPr>
-      <w:color w:val="666666"/>
-      <w:sz w:val="30"/>
-      <w:szCs w:val="30"/>
-    </w:rPr>
-  </w:style>
-  <w:style w:type="table" w:customStyle="1" w:styleId="a">
-    <w:basedOn w:val="TableNormal"/>
+  <w:style w:type="table" w:customStyle="1" w:styleId="a2">
+    <w:basedOn w:val="TableNormal0"/>
     <w:tblPr>
       <w:tblStyleRowBandSize w:val="1"/>
       <w:tblStyleColBandSize w:val="1"/>
@@ -4446,8 +4663,8 @@
       </w:tblCellMar>
     </w:tblPr>
   </w:style>
-  <w:style w:type="table" w:customStyle="1" w:styleId="a0">
-    <w:basedOn w:val="TableNormal"/>
+  <w:style w:type="table" w:customStyle="1" w:styleId="a3">
+    <w:basedOn w:val="TableNormal0"/>
     <w:tblPr>
       <w:tblStyleRowBandSize w:val="1"/>
       <w:tblStyleColBandSize w:val="1"/>
@@ -4458,31 +4675,6 @@
         <w:right w:w="100" w:type="dxa"/>
       </w:tblCellMar>
     </w:tblPr>
-  </w:style>
-  <w:style w:type="table" w:customStyle="1" w:styleId="a1">
-    <w:basedOn w:val="TableNormal"/>
-    <w:tblPr>
-      <w:tblStyleRowBandSize w:val="1"/>
-      <w:tblStyleColBandSize w:val="1"/>
-      <w:tblCellMar>
-        <w:top w:w="100" w:type="dxa"/>
-        <w:left w:w="100" w:type="dxa"/>
-        <w:bottom w:w="100" w:type="dxa"/>
-        <w:right w:w="100" w:type="dxa"/>
-      </w:tblCellMar>
-    </w:tblPr>
-  </w:style>
-  <w:style w:type="character" w:styleId="Hipervnculo">
-    <w:name w:val="Hyperlink"/>
-    <w:basedOn w:val="Fuentedeprrafopredeter"/>
-    <w:uiPriority w:val="99"/>
-    <w:semiHidden/>
-    <w:unhideWhenUsed/>
-    <w:rsid w:val="00127D3A"/>
-    <w:rPr>
-      <w:color w:val="0000FF"/>
-      <w:u w:val="single"/>
-    </w:rPr>
   </w:style>
 </w:styles>
 </file>
@@ -4805,4 +4997,19 @@
   </a:objectDefaults>
   <a:extraClrSchemeLst/>
 </a:theme>
+</file>
+
+<file path=customXml/item1.xml><?xml version="1.0" encoding="utf-8"?>
+<go:gDocsCustomXmlDataStorage xmlns:go="http://customooxmlschemas.google.com/" xmlns:r="http://schemas.openxmlformats.org/officeDocument/2006/relationships">
+  <go:docsCustomData xmlns:go="http://customooxmlschemas.google.com/" roundtripDataSignature="AMtx7miNEb/Xy4CGeGziDQZqZdm+W49dgQ==">AMUW2mUUxGnInvhh/27KcZRAmF8dAuDR/spqS9Nl6cc6Ym6xM5AV+VoH8K5dvvha6p5+8cY61hUfXKck05E3vguf/Y1DSYxWF9dThHCba6YoU4AFbsqonkAeaWKkhjfC7dYwXuvrM/Tl</go:docsCustomData>
+</go:gDocsCustomXmlDataStorage>
+</file>
+
+<file path=customXml/itemProps1.xml><?xml version="1.0" encoding="utf-8"?>
+<ds:datastoreItem xmlns:ds="http://schemas.openxmlformats.org/officeDocument/2006/customXml" ds:itemID="{11111111-1234-1234-1234-123412341234}">
+  <ds:schemaRefs>
+    <ds:schemaRef ds:uri="http://customooxmlschemas.google.com/"/>
+    <ds:schemaRef ds:uri="http://schemas.openxmlformats.org/officeDocument/2006/relationships"/>
+  </ds:schemaRefs>
+</ds:datastoreItem>
 </file>
</xml_diff>